<commit_message>
Changes made on Jobs
</commit_message>
<xml_diff>
--- a/SB Resume.docx
+++ b/SB Resume.docx
@@ -1,6 +1,6 @@
 
 <file path=word/document.xml><?xml version="1.0" encoding="utf-8"?>
-<w:document xmlns:wpc="http://schemas.microsoft.com/office/word/2010/wordprocessingCanvas" xmlns:cx="http://schemas.microsoft.com/office/drawing/2014/chartex" xmlns:cx1="http://schemas.microsoft.com/office/drawing/2015/9/8/chartex" xmlns:cx2="http://schemas.microsoft.com/office/drawing/2015/10/21/chartex" xmlns:cx3="http://schemas.microsoft.com/office/drawing/2016/5/9/chartex" xmlns:cx4="http://schemas.microsoft.com/office/drawing/2016/5/10/chartex" xmlns:cx5="http://schemas.microsoft.com/office/drawing/2016/5/11/chartex" xmlns:cx6="http://schemas.microsoft.com/office/drawing/2016/5/12/chartex" xmlns:cx7="http://schemas.microsoft.com/office/drawing/2016/5/13/chartex" xmlns:cx8="http://schemas.microsoft.com/office/drawing/2016/5/14/chartex" xmlns:mc="http://schemas.openxmlformats.org/markup-compatibility/2006" xmlns:aink="http://schemas.microsoft.com/office/drawing/2016/ink" xmlns:am3d="http://schemas.microsoft.com/office/drawing/2017/model3d" xmlns:o="urn:schemas-microsoft-com:office:office" xmlns:oel="http://schemas.microsoft.com/office/2019/extlst" xmlns:r="http://schemas.openxmlformats.org/officeDocument/2006/relationships" xmlns:m="http://schemas.openxmlformats.org/officeDocument/2006/math" xmlns:v="urn:schemas-microsoft-com:vml" xmlns:wp14="http://schemas.microsoft.com/office/word/2010/wordprocessingDrawing" xmlns:wp="http://schemas.openxmlformats.org/drawingml/2006/wordprocessingDrawing" xmlns:w10="urn:schemas-microsoft-com:office:word" xmlns:w="http://schemas.openxmlformats.org/wordprocessingml/2006/main" xmlns:w14="http://schemas.microsoft.com/office/word/2010/wordml" xmlns:w15="http://schemas.microsoft.com/office/word/2012/wordml" xmlns:w16cex="http://schemas.microsoft.com/office/word/2018/wordml/cex" xmlns:w16cid="http://schemas.microsoft.com/office/word/2016/wordml/cid" xmlns:w16="http://schemas.microsoft.com/office/word/2018/wordml" xmlns:w16sdtdh="http://schemas.microsoft.com/office/word/2020/wordml/sdtdatahash" xmlns:w16se="http://schemas.microsoft.com/office/word/2015/wordml/symex" xmlns:wpg="http://schemas.microsoft.com/office/word/2010/wordprocessingGroup" xmlns:wpi="http://schemas.microsoft.com/office/word/2010/wordprocessingInk" xmlns:wne="http://schemas.microsoft.com/office/word/2006/wordml" xmlns:wps="http://schemas.microsoft.com/office/word/2010/wordprocessingShape" mc:Ignorable="w14 w15 w16se w16cid w16 w16cex w16sdtdh wp14">
+<w:document xmlns:wpc="http://schemas.microsoft.com/office/word/2010/wordprocessingCanvas" xmlns:cx="http://schemas.microsoft.com/office/drawing/2014/chartex" xmlns:cx1="http://schemas.microsoft.com/office/drawing/2015/9/8/chartex" xmlns:cx2="http://schemas.microsoft.com/office/drawing/2015/10/21/chartex" xmlns:cx3="http://schemas.microsoft.com/office/drawing/2016/5/9/chartex" xmlns:cx4="http://schemas.microsoft.com/office/drawing/2016/5/10/chartex" xmlns:cx5="http://schemas.microsoft.com/office/drawing/2016/5/11/chartex" xmlns:cx6="http://schemas.microsoft.com/office/drawing/2016/5/12/chartex" xmlns:cx7="http://schemas.microsoft.com/office/drawing/2016/5/13/chartex" xmlns:cx8="http://schemas.microsoft.com/office/drawing/2016/5/14/chartex" xmlns:mc="http://schemas.openxmlformats.org/markup-compatibility/2006" xmlns:aink="http://schemas.microsoft.com/office/drawing/2016/ink" xmlns:am3d="http://schemas.microsoft.com/office/drawing/2017/model3d" xmlns:o="urn:schemas-microsoft-com:office:office" xmlns:oel="http://schemas.microsoft.com/office/2019/extlst" xmlns:r="http://schemas.openxmlformats.org/officeDocument/2006/relationships" xmlns:m="http://schemas.openxmlformats.org/officeDocument/2006/math" xmlns:v="urn:schemas-microsoft-com:vml" xmlns:wp14="http://schemas.microsoft.com/office/word/2010/wordprocessingDrawing" xmlns:wp="http://schemas.openxmlformats.org/drawingml/2006/wordprocessingDrawing" xmlns:w10="urn:schemas-microsoft-com:office:word" xmlns:w="http://schemas.openxmlformats.org/wordprocessingml/2006/main" xmlns:w14="http://schemas.microsoft.com/office/word/2010/wordml" xmlns:w15="http://schemas.microsoft.com/office/word/2012/wordml" xmlns:w16cex="http://schemas.microsoft.com/office/word/2018/wordml/cex" xmlns:w16cid="http://schemas.microsoft.com/office/word/2016/wordml/cid" xmlns:w16="http://schemas.microsoft.com/office/word/2018/wordml" xmlns:w16du="http://schemas.microsoft.com/office/word/2023/wordml/word16du" xmlns:w16sdtdh="http://schemas.microsoft.com/office/word/2020/wordml/sdtdatahash" xmlns:w16se="http://schemas.microsoft.com/office/word/2015/wordml/symex" xmlns:wpg="http://schemas.microsoft.com/office/word/2010/wordprocessingGroup" xmlns:wpi="http://schemas.microsoft.com/office/word/2010/wordprocessingInk" xmlns:wne="http://schemas.microsoft.com/office/word/2006/wordml" xmlns:wps="http://schemas.microsoft.com/office/word/2010/wordprocessingShape" mc:Ignorable="w14 w15 w16se w16cid w16 w16cex w16sdtdh wp14">
   <w:body>
     <w:p>
       <w:pPr>
@@ -179,7 +179,34 @@
           <w:sz w:val="19"/>
           <w:szCs w:val="19"/>
         </w:rPr>
-        <w:t>Actively seeking full-time opportunities in Embedded Software Engineering and DevOps Engineering, leveraging my problem-solving and analytical skills to develop and deploy high-quality software and hardware products.</w:t>
+        <w:t xml:space="preserve">Dedicated and cooperative graduate student in computer science with a strong desire to comprehend computer mechanics. My skill spans a range of topics, from data structures to artificial intelligence, and is based on analytical thinking and problem-solving. </w:t>
+      </w:r>
+      <w:r>
+        <w:rPr>
+          <w:b w:val="0"/>
+          <w:color w:val="000000"/>
+          <w:sz w:val="19"/>
+          <w:szCs w:val="19"/>
+        </w:rPr>
+        <w:t xml:space="preserve">I champion the development of clean, elegant, and robust solutions while emphasizing effective communication and teamwork. Actively pursuing full-time positions starting </w:t>
+      </w:r>
+      <w:r>
+        <w:rPr>
+          <w:b w:val="0"/>
+          <w:color w:val="000000"/>
+          <w:sz w:val="19"/>
+          <w:szCs w:val="19"/>
+        </w:rPr>
+        <w:t>July</w:t>
+      </w:r>
+      <w:r>
+        <w:rPr>
+          <w:b w:val="0"/>
+          <w:color w:val="000000"/>
+          <w:sz w:val="19"/>
+          <w:szCs w:val="19"/>
+        </w:rPr>
+        <w:t xml:space="preserve"> 2023.</w:t>
       </w:r>
     </w:p>
     <w:p>
@@ -233,6 +260,14 @@
           <w:sz w:val="19"/>
           <w:szCs w:val="19"/>
         </w:rPr>
+        <w:t xml:space="preserve"> </w:t>
+      </w:r>
+      <w:r>
+        <w:rPr>
+          <w:bCs/>
+          <w:sz w:val="19"/>
+          <w:szCs w:val="19"/>
+        </w:rPr>
         <w:t>July 2023</w:t>
       </w:r>
     </w:p>
@@ -287,7 +322,23 @@
           <w:sz w:val="19"/>
           <w:szCs w:val="19"/>
         </w:rPr>
-        <w:t>May2016</w:t>
+        <w:t>May</w:t>
+      </w:r>
+      <w:r>
+        <w:rPr>
+          <w:bCs/>
+          <w:sz w:val="19"/>
+          <w:szCs w:val="19"/>
+        </w:rPr>
+        <w:t xml:space="preserve"> </w:t>
+      </w:r>
+      <w:r>
+        <w:rPr>
+          <w:bCs/>
+          <w:sz w:val="19"/>
+          <w:szCs w:val="19"/>
+        </w:rPr>
+        <w:t>2016</w:t>
       </w:r>
     </w:p>
     <w:p>
@@ -330,14 +381,91 @@
           <w:sz w:val="19"/>
           <w:szCs w:val="19"/>
         </w:rPr>
-        <w:t>/Scripting</w:t>
-      </w:r>
-      <w:r>
-        <w:rPr>
-          <w:sz w:val="19"/>
-          <w:szCs w:val="19"/>
-        </w:rPr>
-        <w:t xml:space="preserve"> languages: C, C++, Python, PostgreSQL, Bash</w:t>
+        <w:t xml:space="preserve"> </w:t>
+      </w:r>
+      <w:r>
+        <w:rPr>
+          <w:sz w:val="19"/>
+          <w:szCs w:val="19"/>
+        </w:rPr>
+        <w:t>languages</w:t>
+      </w:r>
+      <w:r>
+        <w:rPr>
+          <w:sz w:val="19"/>
+          <w:szCs w:val="19"/>
+        </w:rPr>
+        <w:t xml:space="preserve"> and Platforms</w:t>
+      </w:r>
+      <w:r>
+        <w:rPr>
+          <w:sz w:val="19"/>
+          <w:szCs w:val="19"/>
+        </w:rPr>
+        <w:t>: C</w:t>
+      </w:r>
+      <w:r>
+        <w:rPr>
+          <w:sz w:val="19"/>
+          <w:szCs w:val="19"/>
+        </w:rPr>
+        <w:t>/</w:t>
+      </w:r>
+      <w:r>
+        <w:rPr>
+          <w:sz w:val="19"/>
+          <w:szCs w:val="19"/>
+        </w:rPr>
+        <w:t xml:space="preserve">C++, </w:t>
+      </w:r>
+      <w:r>
+        <w:rPr>
+          <w:sz w:val="19"/>
+          <w:szCs w:val="19"/>
+        </w:rPr>
+        <w:t xml:space="preserve">Java, </w:t>
+      </w:r>
+      <w:r>
+        <w:rPr>
+          <w:sz w:val="19"/>
+          <w:szCs w:val="19"/>
+        </w:rPr>
+        <w:t>Python, PostgreS</w:t>
+      </w:r>
+      <w:r>
+        <w:rPr>
+          <w:sz w:val="19"/>
+          <w:szCs w:val="19"/>
+        </w:rPr>
+        <w:t>QL</w:t>
+      </w:r>
+      <w:r>
+        <w:rPr>
+          <w:sz w:val="19"/>
+          <w:szCs w:val="19"/>
+        </w:rPr>
+        <w:t>, Bash</w:t>
+      </w:r>
+      <w:r>
+        <w:rPr>
+          <w:sz w:val="19"/>
+          <w:szCs w:val="19"/>
+        </w:rPr>
+        <w:t xml:space="preserve">, </w:t>
+      </w:r>
+      <w:r>
+        <w:rPr>
+          <w:sz w:val="19"/>
+          <w:szCs w:val="19"/>
+        </w:rPr>
+        <w:t xml:space="preserve">Batch Scripting, </w:t>
+      </w:r>
+      <w:r>
+        <w:rPr>
+          <w:sz w:val="19"/>
+          <w:szCs w:val="19"/>
+        </w:rPr>
+        <w:t>Linux, Windows, MacOS</w:t>
       </w:r>
       <w:r>
         <w:rPr>
@@ -459,7 +587,51 @@
           <w:sz w:val="19"/>
           <w:szCs w:val="19"/>
         </w:rPr>
-        <w:t>Operating Systems: Linux, Raspbian, Windows, MacOS</w:t>
+        <w:t xml:space="preserve">Driver Development: Windows Driver Kit (WDK), </w:t>
+      </w:r>
+      <w:proofErr w:type="spellStart"/>
+      <w:r>
+        <w:rPr>
+          <w:sz w:val="19"/>
+          <w:szCs w:val="19"/>
+        </w:rPr>
+        <w:t>Win</w:t>
+      </w:r>
+      <w:r>
+        <w:rPr>
+          <w:sz w:val="19"/>
+          <w:szCs w:val="19"/>
+        </w:rPr>
+        <w:t>dbg</w:t>
+      </w:r>
+      <w:proofErr w:type="spellEnd"/>
+      <w:r>
+        <w:rPr>
+          <w:sz w:val="19"/>
+          <w:szCs w:val="19"/>
+        </w:rPr>
+        <w:t xml:space="preserve">, </w:t>
+      </w:r>
+      <w:r>
+        <w:rPr>
+          <w:sz w:val="19"/>
+          <w:szCs w:val="19"/>
+        </w:rPr>
+        <w:t>K</w:t>
+      </w:r>
+      <w:r>
+        <w:rPr>
+          <w:sz w:val="19"/>
+          <w:szCs w:val="19"/>
+        </w:rPr>
+        <w:t>V</w:t>
+      </w:r>
+      <w:r>
+        <w:rPr>
+          <w:sz w:val="19"/>
+          <w:szCs w:val="19"/>
+        </w:rPr>
+        <w:t>M GT</w:t>
       </w:r>
       <w:r>
         <w:rPr>
@@ -479,266 +651,6 @@
         <w:tabs>
           <w:tab w:val="left" w:pos="1170"/>
         </w:tabs>
-        <w:spacing w:after="40" w:line="240" w:lineRule="auto"/>
-        <w:ind w:left="907" w:right="446" w:hanging="187"/>
-        <w:contextualSpacing w:val="0"/>
-        <w:rPr>
-          <w:sz w:val="19"/>
-          <w:szCs w:val="19"/>
-        </w:rPr>
-      </w:pPr>
-      <w:r>
-        <w:rPr>
-          <w:sz w:val="19"/>
-          <w:szCs w:val="19"/>
-        </w:rPr>
-        <w:t>Driver Development: Windows Driver Kit (WDK), Win</w:t>
-      </w:r>
-      <w:r>
-        <w:rPr>
-          <w:sz w:val="19"/>
-          <w:szCs w:val="19"/>
-        </w:rPr>
-        <w:t>dbg</w:t>
-      </w:r>
-      <w:r>
-        <w:rPr>
-          <w:sz w:val="19"/>
-          <w:szCs w:val="19"/>
-        </w:rPr>
-        <w:t xml:space="preserve">, </w:t>
-      </w:r>
-      <w:r>
-        <w:rPr>
-          <w:sz w:val="19"/>
-          <w:szCs w:val="19"/>
-        </w:rPr>
-        <w:t>K</w:t>
-      </w:r>
-      <w:r>
-        <w:rPr>
-          <w:sz w:val="19"/>
-          <w:szCs w:val="19"/>
-        </w:rPr>
-        <w:t>V</w:t>
-      </w:r>
-      <w:r>
-        <w:rPr>
-          <w:sz w:val="19"/>
-          <w:szCs w:val="19"/>
-        </w:rPr>
-        <w:t xml:space="preserve">M GT, </w:t>
-      </w:r>
-      <w:r>
-        <w:rPr>
-          <w:sz w:val="19"/>
-          <w:szCs w:val="19"/>
-        </w:rPr>
-        <w:t>Microsoft Visual Studio</w:t>
-      </w:r>
-      <w:r>
-        <w:rPr>
-          <w:sz w:val="19"/>
-          <w:szCs w:val="19"/>
-        </w:rPr>
-        <w:t>.</w:t>
-      </w:r>
-    </w:p>
-    <w:p>
-      <w:pPr>
-        <w:pStyle w:val="ListParagraph"/>
-        <w:numPr>
-          <w:ilvl w:val="0"/>
-          <w:numId w:val="36"/>
-        </w:numPr>
-        <w:tabs>
-          <w:tab w:val="left" w:pos="1170"/>
-        </w:tabs>
-        <w:spacing w:after="40" w:line="240" w:lineRule="auto"/>
-        <w:ind w:left="907" w:right="446" w:hanging="187"/>
-        <w:contextualSpacing w:val="0"/>
-        <w:rPr>
-          <w:sz w:val="19"/>
-          <w:szCs w:val="19"/>
-        </w:rPr>
-      </w:pPr>
-      <w:r>
-        <w:rPr>
-          <w:sz w:val="19"/>
-          <w:szCs w:val="19"/>
-        </w:rPr>
-        <w:t xml:space="preserve">Soft Skills: </w:t>
-      </w:r>
-      <w:r>
-        <w:rPr>
-          <w:sz w:val="19"/>
-          <w:szCs w:val="19"/>
-        </w:rPr>
-        <w:t>D</w:t>
-      </w:r>
-      <w:r>
-        <w:rPr>
-          <w:sz w:val="19"/>
-          <w:szCs w:val="19"/>
-        </w:rPr>
-        <w:t xml:space="preserve">ebugging, </w:t>
-      </w:r>
-      <w:r>
-        <w:rPr>
-          <w:sz w:val="19"/>
-          <w:szCs w:val="19"/>
-        </w:rPr>
-        <w:t>P</w:t>
-      </w:r>
-      <w:r>
-        <w:rPr>
-          <w:sz w:val="19"/>
-          <w:szCs w:val="19"/>
-        </w:rPr>
-        <w:t>roblem-</w:t>
-      </w:r>
-      <w:r>
-        <w:rPr>
-          <w:sz w:val="19"/>
-          <w:szCs w:val="19"/>
-        </w:rPr>
-        <w:t>S</w:t>
-      </w:r>
-      <w:r>
-        <w:rPr>
-          <w:sz w:val="19"/>
-          <w:szCs w:val="19"/>
-        </w:rPr>
-        <w:t xml:space="preserve">olving, </w:t>
-      </w:r>
-      <w:r>
-        <w:rPr>
-          <w:sz w:val="19"/>
-          <w:szCs w:val="19"/>
-        </w:rPr>
-        <w:t>C</w:t>
-      </w:r>
-      <w:r>
-        <w:rPr>
-          <w:sz w:val="19"/>
-          <w:szCs w:val="19"/>
-        </w:rPr>
-        <w:t xml:space="preserve">ommunication, </w:t>
-      </w:r>
-      <w:r>
-        <w:rPr>
-          <w:sz w:val="19"/>
-          <w:szCs w:val="19"/>
-        </w:rPr>
-        <w:t>T</w:t>
-      </w:r>
-      <w:r>
-        <w:rPr>
-          <w:sz w:val="19"/>
-          <w:szCs w:val="19"/>
-        </w:rPr>
-        <w:t xml:space="preserve">eamwork, </w:t>
-      </w:r>
-      <w:r>
-        <w:rPr>
-          <w:sz w:val="19"/>
-          <w:szCs w:val="19"/>
-        </w:rPr>
-        <w:t>A</w:t>
-      </w:r>
-      <w:r>
-        <w:rPr>
-          <w:sz w:val="19"/>
-          <w:szCs w:val="19"/>
-        </w:rPr>
-        <w:t xml:space="preserve">bility </w:t>
-      </w:r>
-      <w:r>
-        <w:rPr>
-          <w:sz w:val="19"/>
-          <w:szCs w:val="19"/>
-        </w:rPr>
-        <w:t>to</w:t>
-      </w:r>
-      <w:r>
-        <w:rPr>
-          <w:sz w:val="19"/>
-          <w:szCs w:val="19"/>
-        </w:rPr>
-        <w:t xml:space="preserve"> </w:t>
-      </w:r>
-      <w:r>
-        <w:rPr>
-          <w:sz w:val="19"/>
-          <w:szCs w:val="19"/>
-        </w:rPr>
-        <w:t>L</w:t>
-      </w:r>
-      <w:r>
-        <w:rPr>
-          <w:sz w:val="19"/>
-          <w:szCs w:val="19"/>
-        </w:rPr>
-        <w:t xml:space="preserve">earn </w:t>
-      </w:r>
-      <w:r>
-        <w:rPr>
-          <w:sz w:val="19"/>
-          <w:szCs w:val="19"/>
-        </w:rPr>
-        <w:t>Q</w:t>
-      </w:r>
-      <w:r>
-        <w:rPr>
-          <w:sz w:val="19"/>
-          <w:szCs w:val="19"/>
-        </w:rPr>
-        <w:t>uickly.</w:t>
-      </w:r>
-    </w:p>
-    <w:p>
-      <w:pPr>
-        <w:pStyle w:val="ListParagraph"/>
-        <w:numPr>
-          <w:ilvl w:val="0"/>
-          <w:numId w:val="36"/>
-        </w:numPr>
-        <w:tabs>
-          <w:tab w:val="left" w:pos="1170"/>
-        </w:tabs>
-        <w:spacing w:after="40" w:line="240" w:lineRule="auto"/>
-        <w:ind w:left="907" w:right="446" w:hanging="187"/>
-        <w:contextualSpacing w:val="0"/>
-        <w:rPr>
-          <w:sz w:val="19"/>
-          <w:szCs w:val="19"/>
-        </w:rPr>
-      </w:pPr>
-      <w:r>
-        <w:rPr>
-          <w:sz w:val="19"/>
-          <w:szCs w:val="19"/>
-        </w:rPr>
-        <w:t>Methodologies: Agile, Scrum, Jira</w:t>
-      </w:r>
-      <w:r>
-        <w:rPr>
-          <w:sz w:val="19"/>
-          <w:szCs w:val="19"/>
-        </w:rPr>
-        <w:t>.</w:t>
-      </w:r>
-    </w:p>
-    <w:p>
-      <w:pPr>
-        <w:pStyle w:val="ListParagraph"/>
-        <w:numPr>
-          <w:ilvl w:val="0"/>
-          <w:numId w:val="36"/>
-        </w:numPr>
-        <w:tabs>
-          <w:tab w:val="left" w:pos="1170"/>
-        </w:tabs>
         <w:spacing w:after="240" w:line="240" w:lineRule="auto"/>
         <w:ind w:left="907" w:right="446" w:hanging="187"/>
         <w:contextualSpacing w:val="0"/>
@@ -770,19 +682,36 @@
         </w:rPr>
         <w:t xml:space="preserve"> </w:t>
       </w:r>
-      <w:r>
-        <w:rPr>
-          <w:sz w:val="19"/>
-          <w:szCs w:val="19"/>
-        </w:rPr>
-        <w:t xml:space="preserve">Conda, Docker, </w:t>
-      </w:r>
-      <w:r>
-        <w:rPr>
-          <w:sz w:val="19"/>
-          <w:szCs w:val="19"/>
-        </w:rPr>
-        <w:t>Git, C</w:t>
+      <w:proofErr w:type="spellStart"/>
+      <w:r>
+        <w:rPr>
+          <w:sz w:val="19"/>
+          <w:szCs w:val="19"/>
+        </w:rPr>
+        <w:t>Conda</w:t>
+      </w:r>
+      <w:proofErr w:type="spellEnd"/>
+      <w:r>
+        <w:rPr>
+          <w:sz w:val="19"/>
+          <w:szCs w:val="19"/>
+        </w:rPr>
+        <w:t xml:space="preserve">, Docker, </w:t>
+      </w:r>
+      <w:r>
+        <w:rPr>
+          <w:sz w:val="19"/>
+          <w:szCs w:val="19"/>
+        </w:rPr>
+        <w:t xml:space="preserve">Git, </w:t>
+      </w:r>
+      <w:proofErr w:type="spellStart"/>
+      <w:r>
+        <w:rPr>
+          <w:sz w:val="19"/>
+          <w:szCs w:val="19"/>
+        </w:rPr>
+        <w:t>C</w:t>
       </w:r>
       <w:r>
         <w:rPr>
@@ -796,7 +725,23 @@
           <w:sz w:val="19"/>
           <w:szCs w:val="19"/>
         </w:rPr>
-        <w:t>ake, Quick</w:t>
+        <w:t>ake</w:t>
+      </w:r>
+      <w:proofErr w:type="spellEnd"/>
+      <w:r>
+        <w:rPr>
+          <w:sz w:val="19"/>
+          <w:szCs w:val="19"/>
+        </w:rPr>
+        <w:t xml:space="preserve">, </w:t>
+      </w:r>
+      <w:proofErr w:type="spellStart"/>
+      <w:r>
+        <w:rPr>
+          <w:sz w:val="19"/>
+          <w:szCs w:val="19"/>
+        </w:rPr>
+        <w:t>Quick</w:t>
       </w:r>
       <w:r>
         <w:rPr>
@@ -810,14 +755,47 @@
           <w:sz w:val="19"/>
           <w:szCs w:val="19"/>
         </w:rPr>
-        <w:t>uild, Doxygen</w:t>
-      </w:r>
-      <w:r>
-        <w:rPr>
-          <w:sz w:val="19"/>
-          <w:szCs w:val="19"/>
-        </w:rPr>
-        <w:t>, Streamlit</w:t>
+        <w:t>uild</w:t>
+      </w:r>
+      <w:proofErr w:type="spellEnd"/>
+      <w:r>
+        <w:rPr>
+          <w:sz w:val="19"/>
+          <w:szCs w:val="19"/>
+        </w:rPr>
+        <w:t xml:space="preserve">, </w:t>
+      </w:r>
+      <w:proofErr w:type="spellStart"/>
+      <w:r>
+        <w:rPr>
+          <w:sz w:val="19"/>
+          <w:szCs w:val="19"/>
+        </w:rPr>
+        <w:t>Doxygen</w:t>
+      </w:r>
+      <w:proofErr w:type="spellEnd"/>
+      <w:r>
+        <w:rPr>
+          <w:sz w:val="19"/>
+          <w:szCs w:val="19"/>
+        </w:rPr>
+        <w:t xml:space="preserve">, </w:t>
+      </w:r>
+      <w:proofErr w:type="spellStart"/>
+      <w:r>
+        <w:rPr>
+          <w:sz w:val="19"/>
+          <w:szCs w:val="19"/>
+        </w:rPr>
+        <w:t>Streamlit</w:t>
+      </w:r>
+      <w:proofErr w:type="spellEnd"/>
+      <w:r>
+        <w:rPr>
+          <w:sz w:val="19"/>
+          <w:szCs w:val="19"/>
+        </w:rPr>
+        <w:t>, Jira</w:t>
       </w:r>
       <w:r>
         <w:rPr>
@@ -981,7 +959,7 @@
           <w:sz w:val="19"/>
           <w:szCs w:val="19"/>
         </w:rPr>
-        <w:t xml:space="preserve"> 2022 - Aug 202</w:t>
+        <w:t xml:space="preserve"> 202</w:t>
       </w:r>
       <w:r>
         <w:rPr>
@@ -989,11 +967,34 @@
           <w:sz w:val="19"/>
           <w:szCs w:val="19"/>
         </w:rPr>
-        <w:t>3</w:t>
+        <w:t>1</w:t>
+      </w:r>
+      <w:r>
+        <w:rPr>
+          <w:bCs/>
+          <w:sz w:val="19"/>
+          <w:szCs w:val="19"/>
+        </w:rPr>
+        <w:t xml:space="preserve"> - Aug 202</w:t>
+      </w:r>
+      <w:r>
+        <w:rPr>
+          <w:bCs/>
+          <w:sz w:val="19"/>
+          <w:szCs w:val="19"/>
+        </w:rPr>
+        <w:t>2</w:t>
       </w:r>
       <w:r>
         <w:rPr>
           <w:b/>
+          <w:sz w:val="19"/>
+          <w:szCs w:val="19"/>
+        </w:rPr>
+        <w:t xml:space="preserve"> </w:t>
+      </w:r>
+      <w:r>
+        <w:rPr>
           <w:sz w:val="19"/>
           <w:szCs w:val="19"/>
         </w:rPr>
@@ -1025,7 +1026,42 @@
           <w:sz w:val="19"/>
           <w:szCs w:val="19"/>
         </w:rPr>
-        <w:t>Leveraged knowledge in C/C++ to optimize features such as Turbo Boost and various microcontroller-based schedulers.</w:t>
+        <w:t>Developed Intel Integrated/Discrete</w:t>
+      </w:r>
+      <w:r>
+        <w:rPr>
+          <w:sz w:val="19"/>
+          <w:szCs w:val="19"/>
+        </w:rPr>
+        <w:t xml:space="preserve"> </w:t>
+      </w:r>
+      <w:r>
+        <w:rPr>
+          <w:sz w:val="19"/>
+          <w:szCs w:val="19"/>
+        </w:rPr>
+        <w:t>graphics drivers for Intel's present and upcoming platforms tailored for Windows</w:t>
+      </w:r>
+      <w:r>
+        <w:rPr>
+          <w:sz w:val="19"/>
+          <w:szCs w:val="19"/>
+        </w:rPr>
+        <w:t xml:space="preserve"> primarily focusing on kernel-mode drivers and graphics memory management</w:t>
+      </w:r>
+      <w:r>
+        <w:rPr>
+          <w:sz w:val="19"/>
+          <w:szCs w:val="19"/>
+        </w:rPr>
+        <w:t xml:space="preserve"> </w:t>
+      </w:r>
+      <w:r>
+        <w:rPr>
+          <w:sz w:val="19"/>
+          <w:szCs w:val="19"/>
+        </w:rPr>
+        <w:t>along with GPU Scheduling Firmware.</w:t>
       </w:r>
     </w:p>
     <w:p>
@@ -1053,21 +1089,7 @@
           <w:sz w:val="19"/>
           <w:szCs w:val="19"/>
         </w:rPr>
-        <w:t>Proven expertise in cleaning up features related to Intel Graphics Turbo Boost technology</w:t>
-      </w:r>
-      <w:r>
-        <w:rPr>
-          <w:sz w:val="19"/>
-          <w:szCs w:val="19"/>
-        </w:rPr>
-        <w:t>,</w:t>
-      </w:r>
-      <w:r>
-        <w:rPr>
-          <w:sz w:val="19"/>
-          <w:szCs w:val="19"/>
-        </w:rPr>
-        <w:t xml:space="preserve"> increasing readability by 10%. </w:t>
+        <w:t>Developed proficiency with WDDM (Window Display Driver Model) APIs and delved into the graphics pipeline.</w:t>
       </w:r>
     </w:p>
     <w:p>
@@ -1095,21 +1117,51 @@
           <w:sz w:val="19"/>
           <w:szCs w:val="19"/>
         </w:rPr>
-        <w:t>Debugged and identified root causes of Intel GPU Graphics Driver issues in virtualized environments using</w:t>
-      </w:r>
-      <w:r>
-        <w:rPr>
-          <w:sz w:val="19"/>
-          <w:szCs w:val="19"/>
-        </w:rPr>
-        <w:t xml:space="preserve"> Windbg and</w:t>
-      </w:r>
-      <w:r>
-        <w:rPr>
-          <w:sz w:val="19"/>
-          <w:szCs w:val="19"/>
-        </w:rPr>
-        <w:t xml:space="preserve"> KVM GT on Windows to reduce memory leaks by 99.9%.</w:t>
+        <w:t>Collaborated in the implementation of Level</w:t>
+      </w:r>
+      <w:r>
+        <w:rPr>
+          <w:sz w:val="19"/>
+          <w:szCs w:val="19"/>
+        </w:rPr>
+        <w:t>-</w:t>
+      </w:r>
+      <w:r>
+        <w:rPr>
+          <w:sz w:val="19"/>
+          <w:szCs w:val="19"/>
+        </w:rPr>
+        <w:t xml:space="preserve">0 </w:t>
+      </w:r>
+      <w:proofErr w:type="spellStart"/>
+      <w:r>
+        <w:rPr>
+          <w:sz w:val="19"/>
+          <w:szCs w:val="19"/>
+        </w:rPr>
+        <w:t>Sysman</w:t>
+      </w:r>
+      <w:proofErr w:type="spellEnd"/>
+      <w:r>
+        <w:rPr>
+          <w:sz w:val="19"/>
+          <w:szCs w:val="19"/>
+        </w:rPr>
+        <w:t xml:space="preserve"> for Windows, telemetry, frequency</w:t>
+      </w:r>
+      <w:r>
+        <w:rPr>
+          <w:sz w:val="19"/>
+          <w:szCs w:val="19"/>
+        </w:rPr>
+        <w:t>,</w:t>
+      </w:r>
+      <w:r>
+        <w:rPr>
+          <w:sz w:val="19"/>
+          <w:szCs w:val="19"/>
+        </w:rPr>
+        <w:t xml:space="preserve"> and power control.</w:t>
       </w:r>
     </w:p>
     <w:p>
@@ -1123,6 +1175,48 @@
           <w:tab w:val="center" w:pos="990"/>
           <w:tab w:val="center" w:pos="5984"/>
         </w:tabs>
+        <w:spacing w:after="20" w:line="240" w:lineRule="auto"/>
+        <w:ind w:left="907" w:right="537" w:hanging="187"/>
+        <w:contextualSpacing w:val="0"/>
+        <w:jc w:val="both"/>
+        <w:rPr>
+          <w:sz w:val="19"/>
+          <w:szCs w:val="19"/>
+        </w:rPr>
+      </w:pPr>
+      <w:r>
+        <w:rPr>
+          <w:sz w:val="19"/>
+          <w:szCs w:val="19"/>
+        </w:rPr>
+        <w:t xml:space="preserve">Validation and </w:t>
+      </w:r>
+      <w:r>
+        <w:rPr>
+          <w:sz w:val="19"/>
+          <w:szCs w:val="19"/>
+        </w:rPr>
+        <w:t>debugging</w:t>
+      </w:r>
+      <w:r>
+        <w:rPr>
+          <w:sz w:val="19"/>
+          <w:szCs w:val="19"/>
+        </w:rPr>
+        <w:t xml:space="preserve"> of the Intel GPU Graphics Driver under Virtualized Environments like KVM GT under Windows.</w:t>
+      </w:r>
+    </w:p>
+    <w:p>
+      <w:pPr>
+        <w:pStyle w:val="ListParagraph"/>
+        <w:numPr>
+          <w:ilvl w:val="2"/>
+          <w:numId w:val="34"/>
+        </w:numPr>
+        <w:tabs>
+          <w:tab w:val="center" w:pos="990"/>
+          <w:tab w:val="center" w:pos="5984"/>
+        </w:tabs>
         <w:spacing w:after="120" w:line="240" w:lineRule="auto"/>
         <w:ind w:left="907" w:right="537" w:hanging="187"/>
         <w:contextualSpacing w:val="0"/>
@@ -1137,28 +1231,14 @@
           <w:sz w:val="19"/>
           <w:szCs w:val="19"/>
         </w:rPr>
-        <w:t>Engineered a benchmark tool for debugging kernel mode driver and Power and Performance</w:t>
-      </w:r>
-      <w:r>
-        <w:rPr>
-          <w:sz w:val="19"/>
-          <w:szCs w:val="19"/>
-        </w:rPr>
-        <w:t xml:space="preserve"> using knowledge of </w:t>
-      </w:r>
-      <w:r>
-        <w:rPr>
-          <w:sz w:val="19"/>
-          <w:szCs w:val="19"/>
-        </w:rPr>
-        <w:t>P</w:t>
-      </w:r>
-      <w:r>
-        <w:rPr>
-          <w:sz w:val="19"/>
-          <w:szCs w:val="19"/>
-        </w:rPr>
-        <w:t>ython and C++;</w:t>
+        <w:t>Resolved customer issues involving memory dumps, display screen corruption, timeout</w:t>
+      </w:r>
+      <w:r>
+        <w:rPr>
+          <w:sz w:val="19"/>
+          <w:szCs w:val="19"/>
+        </w:rPr>
+        <w:t>,</w:t>
       </w:r>
       <w:r>
         <w:rPr>
@@ -1172,21 +1252,14 @@
           <w:sz w:val="19"/>
           <w:szCs w:val="19"/>
         </w:rPr>
-        <w:t xml:space="preserve">the tool enhanced the </w:t>
-      </w:r>
-      <w:r>
-        <w:rPr>
-          <w:sz w:val="19"/>
-          <w:szCs w:val="19"/>
-        </w:rPr>
-        <w:t>SDLC</w:t>
-      </w:r>
-      <w:r>
-        <w:rPr>
-          <w:sz w:val="19"/>
-          <w:szCs w:val="19"/>
-        </w:rPr>
-        <w:t xml:space="preserve"> by 25% and received formal recognition from the senior leadership team.</w:t>
+        <w:t xml:space="preserve">and </w:t>
+      </w:r>
+      <w:r>
+        <w:rPr>
+          <w:sz w:val="19"/>
+          <w:szCs w:val="19"/>
+        </w:rPr>
+        <w:t>synchronization issues.</w:t>
       </w:r>
     </w:p>
     <w:p>
@@ -1516,7 +1589,48 @@
           <w:sz w:val="19"/>
           <w:szCs w:val="19"/>
         </w:rPr>
-        <w:t>Developed and deployed 20+ custom automation tools using Bash and Python; slashed average system administration time by 50% and saved 50+ hours per week.</w:t>
+        <w:t xml:space="preserve">Developed and deployed 20+ custom automation tools using Bash and Python; slashed </w:t>
+      </w:r>
+      <w:r>
+        <w:rPr>
+          <w:b/>
+          <w:bCs/>
+          <w:sz w:val="19"/>
+          <w:szCs w:val="19"/>
+        </w:rPr>
+        <w:t xml:space="preserve">effort reduction </w:t>
+      </w:r>
+      <w:r>
+        <w:rPr>
+          <w:b/>
+          <w:bCs/>
+          <w:sz w:val="19"/>
+          <w:szCs w:val="19"/>
+        </w:rPr>
+        <w:t>by 50%</w:t>
+      </w:r>
+      <w:r>
+        <w:rPr>
+          <w:b/>
+          <w:bCs/>
+          <w:sz w:val="19"/>
+          <w:szCs w:val="19"/>
+        </w:rPr>
+        <w:t>-60%</w:t>
+      </w:r>
+      <w:r>
+        <w:rPr>
+          <w:sz w:val="19"/>
+          <w:szCs w:val="19"/>
+        </w:rPr>
+        <w:t>.</w:t>
+      </w:r>
+      <w:r>
+        <w:rPr>
+          <w:sz w:val="19"/>
+          <w:szCs w:val="19"/>
+        </w:rPr>
+        <w:t xml:space="preserve"> </w:t>
       </w:r>
     </w:p>
     <w:p>
@@ -1557,7 +1671,21 @@
           <w:sz w:val="19"/>
           <w:szCs w:val="19"/>
         </w:rPr>
-        <w:t xml:space="preserve"> for critical systems; saved 20+ hours per week and improved system availability by 25%.</w:t>
+        <w:t xml:space="preserve"> for critical </w:t>
+      </w:r>
+      <w:r>
+        <w:rPr>
+          <w:sz w:val="19"/>
+          <w:szCs w:val="19"/>
+        </w:rPr>
+        <w:t>systems</w:t>
+      </w:r>
+      <w:r>
+        <w:rPr>
+          <w:sz w:val="19"/>
+          <w:szCs w:val="19"/>
+        </w:rPr>
+        <w:t>.</w:t>
       </w:r>
     </w:p>
     <w:p>
@@ -1584,7 +1712,21 @@
           <w:sz w:val="19"/>
           <w:szCs w:val="19"/>
         </w:rPr>
-        <w:t xml:space="preserve">Managed Linux based </w:t>
+        <w:t xml:space="preserve">Managed </w:t>
+      </w:r>
+      <w:r>
+        <w:rPr>
+          <w:sz w:val="19"/>
+          <w:szCs w:val="19"/>
+        </w:rPr>
+        <w:t>Linux-based</w:t>
+      </w:r>
+      <w:r>
+        <w:rPr>
+          <w:sz w:val="19"/>
+          <w:szCs w:val="19"/>
+        </w:rPr>
+        <w:t xml:space="preserve"> </w:t>
       </w:r>
       <w:r>
         <w:rPr>
@@ -1598,7 +1740,7 @@
           <w:sz w:val="19"/>
           <w:szCs w:val="19"/>
         </w:rPr>
-        <w:t>servers, ensuring 99.9% production server uptime and optimal system performance.</w:t>
+        <w:t>servers, ensuring production server uptime and optimal system performance.</w:t>
       </w:r>
     </w:p>
     <w:p>
@@ -1639,7 +1781,21 @@
           <w:sz w:val="19"/>
           <w:szCs w:val="19"/>
         </w:rPr>
-        <w:t xml:space="preserve"> vulnerability assessments and implement best security practices</w:t>
+        <w:t xml:space="preserve"> </w:t>
+      </w:r>
+      <w:r>
+        <w:rPr>
+          <w:sz w:val="19"/>
+          <w:szCs w:val="19"/>
+        </w:rPr>
+        <w:t xml:space="preserve">and </w:t>
+      </w:r>
+      <w:r>
+        <w:rPr>
+          <w:sz w:val="19"/>
+          <w:szCs w:val="19"/>
+        </w:rPr>
+        <w:t>vulnerability assessments and implement best security practices</w:t>
       </w:r>
       <w:r>
         <w:rPr>
@@ -1722,7 +1878,47 @@
           <w:sz w:val="19"/>
           <w:szCs w:val="19"/>
         </w:rPr>
-        <w:t>Led a real-time GPU performance project using C++ and CMake for Intel, cutting debug time by 25% and boosting testing accuracy by 30%, and implemented an automated build deployment using QuickBuild, slashing deployment time by 60% and earning acclaim from management and peers.</w:t>
+        <w:t xml:space="preserve">Led a real-time GPU performance project using C++ and CMake for Intel, cutting debug time by 25% and boosting testing accuracy by 30%, and implemented an automated build deployment using QuickBuild, </w:t>
+      </w:r>
+      <w:r>
+        <w:rPr>
+          <w:bCs/>
+          <w:sz w:val="19"/>
+          <w:szCs w:val="19"/>
+        </w:rPr>
+        <w:t>t</w:t>
+      </w:r>
+      <w:r>
+        <w:rPr>
+          <w:sz w:val="19"/>
+          <w:szCs w:val="19"/>
+        </w:rPr>
+        <w:t xml:space="preserve">he tool </w:t>
+      </w:r>
+      <w:r>
+        <w:rPr>
+          <w:b/>
+          <w:bCs/>
+          <w:sz w:val="19"/>
+          <w:szCs w:val="19"/>
+        </w:rPr>
+        <w:t>enhanced the SDLC</w:t>
+      </w:r>
+      <w:r>
+        <w:rPr>
+          <w:sz w:val="19"/>
+          <w:szCs w:val="19"/>
+        </w:rPr>
+        <w:t xml:space="preserve"> and </w:t>
+      </w:r>
+      <w:r>
+        <w:rPr>
+          <w:b/>
+          <w:bCs/>
+          <w:sz w:val="19"/>
+          <w:szCs w:val="19"/>
+        </w:rPr>
+        <w:t>received formal recognition from Intel.</w:t>
       </w:r>
     </w:p>
     <w:p>
@@ -1732,7 +1928,12 @@
           <w:ilvl w:val="0"/>
           <w:numId w:val="30"/>
         </w:numPr>
-        <w:ind w:left="900" w:right="627" w:hanging="180"/>
+        <w:tabs>
+          <w:tab w:val="left" w:pos="10620"/>
+        </w:tabs>
+        <w:spacing w:before="80" w:after="80" w:line="240" w:lineRule="auto"/>
+        <w:ind w:left="907" w:right="533" w:hanging="187"/>
+        <w:contextualSpacing w:val="0"/>
         <w:jc w:val="both"/>
         <w:rPr>
           <w:bCs/>
@@ -1746,25 +1947,23 @@
           <w:sz w:val="19"/>
           <w:szCs w:val="19"/>
         </w:rPr>
-        <w:t xml:space="preserve">A Dashboard </w:t>
-      </w:r>
-      <w:proofErr w:type="gramStart"/>
+        <w:t>Autonomous Line Follower Robot (C, ATmega168</w:t>
+      </w:r>
       <w:r>
         <w:rPr>
           <w:bCs/>
           <w:sz w:val="19"/>
           <w:szCs w:val="19"/>
         </w:rPr>
-        <w:t>For</w:t>
-      </w:r>
-      <w:proofErr w:type="gramEnd"/>
+        <w:t xml:space="preserve"> </w:t>
+      </w:r>
       <w:r>
         <w:rPr>
           <w:bCs/>
           <w:sz w:val="19"/>
           <w:szCs w:val="19"/>
         </w:rPr>
-        <w:t xml:space="preserve"> Canines Suffering from CHF (Python, Matplotlib, </w:t>
+        <w:t xml:space="preserve">(Arduino </w:t>
       </w:r>
       <w:proofErr w:type="spellStart"/>
       <w:r>
@@ -1773,7 +1972,7 @@
           <w:sz w:val="19"/>
           <w:szCs w:val="19"/>
         </w:rPr>
-        <w:t>Plotly</w:t>
+        <w:t>Duemilanove</w:t>
       </w:r>
       <w:proofErr w:type="spellEnd"/>
       <w:r>
@@ -1782,59 +1981,15 @@
           <w:sz w:val="19"/>
           <w:szCs w:val="19"/>
         </w:rPr>
-        <w:t xml:space="preserve">, NumPy, Pandas, Scikit-learn, </w:t>
-      </w:r>
-      <w:proofErr w:type="spellStart"/>
+        <w:t>), Motor Driver, Infrared sensor): Successfully designed and implemented a fully functional autonomous line follower robot using an ATmega168 microcontroller, motor driver, and infrared sensors. Utilized the ATmega168 microcontroller for movement control and infrared sensors for path tracking.</w:t>
+      </w:r>
       <w:r>
         <w:rPr>
           <w:bCs/>
           <w:sz w:val="19"/>
           <w:szCs w:val="19"/>
         </w:rPr>
-        <w:t>Streamlit</w:t>
-      </w:r>
-      <w:proofErr w:type="spellEnd"/>
-      <w:r>
-        <w:rPr>
-          <w:bCs/>
-          <w:sz w:val="19"/>
-          <w:szCs w:val="19"/>
-        </w:rPr>
-        <w:t xml:space="preserve">): Crafted a dashboard using </w:t>
-      </w:r>
-      <w:proofErr w:type="spellStart"/>
-      <w:r>
-        <w:rPr>
-          <w:bCs/>
-          <w:sz w:val="19"/>
-          <w:szCs w:val="19"/>
-        </w:rPr>
-        <w:t>Streamlit</w:t>
-      </w:r>
-      <w:proofErr w:type="spellEnd"/>
-      <w:r>
-        <w:rPr>
-          <w:bCs/>
-          <w:sz w:val="19"/>
-          <w:szCs w:val="19"/>
-        </w:rPr>
-        <w:t xml:space="preserve"> and Scikit-learn in Python that classifies the current condition of canines suffering from Congenital Heart Failure with 98% success </w:t>
-      </w:r>
-      <w:r>
-        <w:rPr>
-          <w:bCs/>
-          <w:sz w:val="19"/>
-          <w:szCs w:val="19"/>
-        </w:rPr>
-        <w:t xml:space="preserve">rate </w:t>
-      </w:r>
-      <w:r>
-        <w:rPr>
-          <w:bCs/>
-          <w:sz w:val="19"/>
-          <w:szCs w:val="19"/>
-        </w:rPr>
-        <w:t xml:space="preserve">with features like generating PDF reports of the patient with interactive charts made in real time just after the user inputs. </w:t>
+        <w:t xml:space="preserve"> </w:t>
       </w:r>
     </w:p>
     <w:p>
@@ -1844,8 +1999,11 @@
           <w:ilvl w:val="0"/>
           <w:numId w:val="30"/>
         </w:numPr>
-        <w:spacing w:after="80" w:line="240" w:lineRule="auto"/>
-        <w:ind w:left="907" w:right="537" w:hanging="187"/>
+        <w:tabs>
+          <w:tab w:val="left" w:pos="10620"/>
+        </w:tabs>
+        <w:spacing w:before="80" w:after="80" w:line="240" w:lineRule="auto"/>
+        <w:ind w:left="907" w:right="533" w:hanging="187"/>
         <w:contextualSpacing w:val="0"/>
         <w:jc w:val="both"/>
         <w:rPr>
@@ -1860,23 +2018,93 @@
           <w:sz w:val="19"/>
           <w:szCs w:val="19"/>
         </w:rPr>
-        <w:t>Autonomous Line Follower Robot (</w:t>
-      </w:r>
+        <w:t xml:space="preserve">IEEE VAST Challenge 2023 (Python, </w:t>
+      </w:r>
+      <w:proofErr w:type="spellStart"/>
       <w:r>
         <w:rPr>
           <w:bCs/>
           <w:sz w:val="19"/>
           <w:szCs w:val="19"/>
         </w:rPr>
-        <w:t xml:space="preserve">C, </w:t>
-      </w:r>
+        <w:t>Networkx</w:t>
+      </w:r>
+      <w:proofErr w:type="spellEnd"/>
       <w:r>
         <w:rPr>
           <w:bCs/>
           <w:sz w:val="19"/>
           <w:szCs w:val="19"/>
         </w:rPr>
-        <w:t>ATmega168 microcontrollers (Arduino Duemilanove), Motor Driver, Infrared sensor): Successfully designed and implemented a fully functional autonomous line follower robot using an ATmega168 microcontroller, motor driver, and infrared sensors. Utilized the ATmega168 microcontroller for movement control and infrared sensors for path tracking.</w:t>
+        <w:t xml:space="preserve">, </w:t>
+      </w:r>
+      <w:proofErr w:type="spellStart"/>
+      <w:r>
+        <w:rPr>
+          <w:bCs/>
+          <w:sz w:val="19"/>
+          <w:szCs w:val="19"/>
+        </w:rPr>
+        <w:t>Pyvis</w:t>
+      </w:r>
+      <w:proofErr w:type="spellEnd"/>
+      <w:r>
+        <w:rPr>
+          <w:bCs/>
+          <w:sz w:val="19"/>
+          <w:szCs w:val="19"/>
+        </w:rPr>
+        <w:t xml:space="preserve">, </w:t>
+      </w:r>
+      <w:proofErr w:type="spellStart"/>
+      <w:r>
+        <w:rPr>
+          <w:bCs/>
+          <w:sz w:val="19"/>
+          <w:szCs w:val="19"/>
+        </w:rPr>
+        <w:t>Streamlit</w:t>
+      </w:r>
+      <w:proofErr w:type="spellEnd"/>
+      <w:r>
+        <w:rPr>
+          <w:bCs/>
+          <w:sz w:val="19"/>
+          <w:szCs w:val="19"/>
+        </w:rPr>
+        <w:t xml:space="preserve">, Pandas): </w:t>
+      </w:r>
+      <w:r>
+        <w:rPr>
+          <w:bCs/>
+          <w:sz w:val="19"/>
+          <w:szCs w:val="19"/>
+        </w:rPr>
+        <w:t xml:space="preserve">Developed and showcased a dashboard tool </w:t>
+      </w:r>
+      <w:r>
+        <w:rPr>
+          <w:bCs/>
+          <w:sz w:val="19"/>
+          <w:szCs w:val="19"/>
+        </w:rPr>
+        <w:t xml:space="preserve">as a solution </w:t>
+      </w:r>
+      <w:r>
+        <w:rPr>
+          <w:bCs/>
+          <w:sz w:val="19"/>
+          <w:szCs w:val="19"/>
+        </w:rPr>
+        <w:t>to detect Illegal, Unregulated, and Unauthorized (IUU) fishing activities through graph (Network)</w:t>
+      </w:r>
+      <w:r>
+        <w:rPr>
+          <w:bCs/>
+          <w:sz w:val="19"/>
+          <w:szCs w:val="19"/>
+        </w:rPr>
+        <w:t xml:space="preserve"> data. Constructed knowledge graph to extract significant nodes and prune insignificant data.</w:t>
       </w:r>
     </w:p>
     <w:p>
@@ -1886,11 +2114,8 @@
           <w:ilvl w:val="0"/>
           <w:numId w:val="30"/>
         </w:numPr>
-        <w:tabs>
-          <w:tab w:val="left" w:pos="10620"/>
-        </w:tabs>
-        <w:spacing w:after="80" w:line="240" w:lineRule="auto"/>
-        <w:ind w:left="900" w:right="537" w:hanging="180"/>
+        <w:spacing w:after="0"/>
+        <w:ind w:left="900" w:right="627" w:hanging="180"/>
         <w:jc w:val="both"/>
         <w:rPr>
           <w:bCs/>
@@ -1904,16 +2129,124 @@
           <w:sz w:val="19"/>
           <w:szCs w:val="19"/>
         </w:rPr>
-        <w:t>Open-Source Contributor to Pandas library (Python, Data Analysis, GitHub): Actively improved core features and increased overall effectiveness, which benefited the Pandas library's several thousand users. This involvement encouraged an increased knowledge of Python, methods for data analysis, and group development of software in an open-source environment.</w:t>
+        <w:t xml:space="preserve">A Dashboard </w:t>
+      </w:r>
+      <w:r>
+        <w:rPr>
+          <w:bCs/>
+          <w:sz w:val="19"/>
+          <w:szCs w:val="19"/>
+        </w:rPr>
+        <w:t>f</w:t>
+      </w:r>
+      <w:r>
+        <w:rPr>
+          <w:bCs/>
+          <w:sz w:val="19"/>
+          <w:szCs w:val="19"/>
+        </w:rPr>
+        <w:t xml:space="preserve">or Canines Suffering from CHF (Python, Matplotlib, </w:t>
+      </w:r>
+      <w:proofErr w:type="spellStart"/>
+      <w:r>
+        <w:rPr>
+          <w:bCs/>
+          <w:sz w:val="19"/>
+          <w:szCs w:val="19"/>
+        </w:rPr>
+        <w:t>Plotly</w:t>
+      </w:r>
+      <w:proofErr w:type="spellEnd"/>
+      <w:r>
+        <w:rPr>
+          <w:bCs/>
+          <w:sz w:val="19"/>
+          <w:szCs w:val="19"/>
+        </w:rPr>
+        <w:t xml:space="preserve">, NumPy, Pandas, Scikit-learn, </w:t>
+      </w:r>
+      <w:proofErr w:type="spellStart"/>
+      <w:r>
+        <w:rPr>
+          <w:bCs/>
+          <w:sz w:val="19"/>
+          <w:szCs w:val="19"/>
+        </w:rPr>
+        <w:t>Streamlit</w:t>
+      </w:r>
+      <w:proofErr w:type="spellEnd"/>
+      <w:r>
+        <w:rPr>
+          <w:bCs/>
+          <w:sz w:val="19"/>
+          <w:szCs w:val="19"/>
+        </w:rPr>
+        <w:t xml:space="preserve">): Crafted a dashboard using </w:t>
+      </w:r>
+      <w:proofErr w:type="spellStart"/>
+      <w:r>
+        <w:rPr>
+          <w:bCs/>
+          <w:sz w:val="19"/>
+          <w:szCs w:val="19"/>
+        </w:rPr>
+        <w:t>Streamlit</w:t>
+      </w:r>
+      <w:proofErr w:type="spellEnd"/>
+      <w:r>
+        <w:rPr>
+          <w:bCs/>
+          <w:sz w:val="19"/>
+          <w:szCs w:val="19"/>
+        </w:rPr>
+        <w:t xml:space="preserve"> and Scikit-learn in Python that classifies the current condition of canines suffering from Congenital Heart Failure with </w:t>
+      </w:r>
+      <w:r>
+        <w:rPr>
+          <w:b/>
+          <w:sz w:val="19"/>
+          <w:szCs w:val="19"/>
+        </w:rPr>
+        <w:t xml:space="preserve">98% success </w:t>
+      </w:r>
+      <w:r>
+        <w:rPr>
+          <w:b/>
+          <w:sz w:val="19"/>
+          <w:szCs w:val="19"/>
+        </w:rPr>
+        <w:t>rate</w:t>
+      </w:r>
+      <w:r>
+        <w:rPr>
+          <w:bCs/>
+          <w:sz w:val="19"/>
+          <w:szCs w:val="19"/>
+        </w:rPr>
+        <w:t xml:space="preserve"> </w:t>
+      </w:r>
+      <w:r>
+        <w:rPr>
+          <w:bCs/>
+          <w:sz w:val="19"/>
+          <w:szCs w:val="19"/>
+        </w:rPr>
+        <w:t>with features like generating PDF reports of the patient with interactive charts made in real time just after the user inputs.</w:t>
       </w:r>
     </w:p>
     <w:p>
       <w:pPr>
+        <w:pStyle w:val="ListParagraph"/>
+        <w:numPr>
+          <w:ilvl w:val="0"/>
+          <w:numId w:val="30"/>
+        </w:numPr>
         <w:tabs>
           <w:tab w:val="left" w:pos="10620"/>
         </w:tabs>
-        <w:spacing w:after="80" w:line="240" w:lineRule="auto"/>
-        <w:ind w:right="537"/>
+        <w:spacing w:before="80" w:after="240" w:line="240" w:lineRule="auto"/>
+        <w:ind w:left="907" w:right="533" w:hanging="187"/>
+        <w:contextualSpacing w:val="0"/>
         <w:jc w:val="both"/>
         <w:rPr>
           <w:bCs/>
@@ -1921,6 +2254,14 @@
           <w:szCs w:val="19"/>
         </w:rPr>
       </w:pPr>
+      <w:r>
+        <w:rPr>
+          <w:bCs/>
+          <w:sz w:val="19"/>
+          <w:szCs w:val="19"/>
+        </w:rPr>
+        <w:t>Open-Source Contributor to Pandas library (Python, Data Analysis, GitHub): Actively improved core features and increased overall effectiveness, which benefited the Pandas library's several thousand users. This involvement encouraged an increased knowledge of Python, methods for data analysis, and group development of software in an open-source environment.</w:t>
+      </w:r>
     </w:p>
     <w:p>
       <w:pPr>
@@ -1981,10 +2322,19 @@
       </w:r>
       <w:r>
         <w:rPr>
-          <w:sz w:val="19"/>
-          <w:szCs w:val="19"/>
-        </w:rPr>
-        <w:t xml:space="preserve">Face Detection &amp; Color Detection Controlled WMR Using MATLAB. </w:t>
+          <w:b/>
+          <w:bCs/>
+          <w:sz w:val="19"/>
+          <w:szCs w:val="19"/>
+        </w:rPr>
+        <w:t>Face Detection &amp; Color Detection Controlled WMR Using MATLAB</w:t>
+      </w:r>
+      <w:r>
+        <w:rPr>
+          <w:sz w:val="19"/>
+          <w:szCs w:val="19"/>
+        </w:rPr>
+        <w:t xml:space="preserve">. </w:t>
       </w:r>
       <w:r>
         <w:rPr>
@@ -2012,7 +2362,7 @@
 </file>
 
 <file path=word/numbering.xml><?xml version="1.0" encoding="utf-8"?>
-<w:numbering xmlns:wpc="http://schemas.microsoft.com/office/word/2010/wordprocessingCanvas" xmlns:cx="http://schemas.microsoft.com/office/drawing/2014/chartex" xmlns:cx1="http://schemas.microsoft.com/office/drawing/2015/9/8/chartex" xmlns:cx2="http://schemas.microsoft.com/office/drawing/2015/10/21/chartex" xmlns:cx3="http://schemas.microsoft.com/office/drawing/2016/5/9/chartex" xmlns:cx4="http://schemas.microsoft.com/office/drawing/2016/5/10/chartex" xmlns:cx5="http://schemas.microsoft.com/office/drawing/2016/5/11/chartex" xmlns:cx6="http://schemas.microsoft.com/office/drawing/2016/5/12/chartex" xmlns:cx7="http://schemas.microsoft.com/office/drawing/2016/5/13/chartex" xmlns:cx8="http://schemas.microsoft.com/office/drawing/2016/5/14/chartex" xmlns:mc="http://schemas.openxmlformats.org/markup-compatibility/2006" xmlns:aink="http://schemas.microsoft.com/office/drawing/2016/ink" xmlns:am3d="http://schemas.microsoft.com/office/drawing/2017/model3d" xmlns:o="urn:schemas-microsoft-com:office:office" xmlns:oel="http://schemas.microsoft.com/office/2019/extlst" xmlns:r="http://schemas.openxmlformats.org/officeDocument/2006/relationships" xmlns:m="http://schemas.openxmlformats.org/officeDocument/2006/math" xmlns:v="urn:schemas-microsoft-com:vml" xmlns:wp14="http://schemas.microsoft.com/office/word/2010/wordprocessingDrawing" xmlns:wp="http://schemas.openxmlformats.org/drawingml/2006/wordprocessingDrawing" xmlns:w10="urn:schemas-microsoft-com:office:word" xmlns:w="http://schemas.openxmlformats.org/wordprocessingml/2006/main" xmlns:w14="http://schemas.microsoft.com/office/word/2010/wordml" xmlns:w15="http://schemas.microsoft.com/office/word/2012/wordml" xmlns:w16cex="http://schemas.microsoft.com/office/word/2018/wordml/cex" xmlns:w16cid="http://schemas.microsoft.com/office/word/2016/wordml/cid" xmlns:w16="http://schemas.microsoft.com/office/word/2018/wordml" xmlns:w16sdtdh="http://schemas.microsoft.com/office/word/2020/wordml/sdtdatahash" xmlns:w16se="http://schemas.microsoft.com/office/word/2015/wordml/symex" xmlns:wpg="http://schemas.microsoft.com/office/word/2010/wordprocessingGroup" xmlns:wpi="http://schemas.microsoft.com/office/word/2010/wordprocessingInk" xmlns:wne="http://schemas.microsoft.com/office/word/2006/wordml" xmlns:wps="http://schemas.microsoft.com/office/word/2010/wordprocessingShape" mc:Ignorable="w14 w15 w16se w16cid w16 w16cex w16sdtdh wp14">
+<w:numbering xmlns:wpc="http://schemas.microsoft.com/office/word/2010/wordprocessingCanvas" xmlns:cx="http://schemas.microsoft.com/office/drawing/2014/chartex" xmlns:cx1="http://schemas.microsoft.com/office/drawing/2015/9/8/chartex" xmlns:cx2="http://schemas.microsoft.com/office/drawing/2015/10/21/chartex" xmlns:cx3="http://schemas.microsoft.com/office/drawing/2016/5/9/chartex" xmlns:cx4="http://schemas.microsoft.com/office/drawing/2016/5/10/chartex" xmlns:cx5="http://schemas.microsoft.com/office/drawing/2016/5/11/chartex" xmlns:cx6="http://schemas.microsoft.com/office/drawing/2016/5/12/chartex" xmlns:cx7="http://schemas.microsoft.com/office/drawing/2016/5/13/chartex" xmlns:cx8="http://schemas.microsoft.com/office/drawing/2016/5/14/chartex" xmlns:mc="http://schemas.openxmlformats.org/markup-compatibility/2006" xmlns:aink="http://schemas.microsoft.com/office/drawing/2016/ink" xmlns:am3d="http://schemas.microsoft.com/office/drawing/2017/model3d" xmlns:o="urn:schemas-microsoft-com:office:office" xmlns:oel="http://schemas.microsoft.com/office/2019/extlst" xmlns:r="http://schemas.openxmlformats.org/officeDocument/2006/relationships" xmlns:m="http://schemas.openxmlformats.org/officeDocument/2006/math" xmlns:v="urn:schemas-microsoft-com:vml" xmlns:wp14="http://schemas.microsoft.com/office/word/2010/wordprocessingDrawing" xmlns:wp="http://schemas.openxmlformats.org/drawingml/2006/wordprocessingDrawing" xmlns:w10="urn:schemas-microsoft-com:office:word" xmlns:w="http://schemas.openxmlformats.org/wordprocessingml/2006/main" xmlns:w14="http://schemas.microsoft.com/office/word/2010/wordml" xmlns:w15="http://schemas.microsoft.com/office/word/2012/wordml" xmlns:w16cex="http://schemas.microsoft.com/office/word/2018/wordml/cex" xmlns:w16cid="http://schemas.microsoft.com/office/word/2016/wordml/cid" xmlns:w16="http://schemas.microsoft.com/office/word/2018/wordml" xmlns:w16du="http://schemas.microsoft.com/office/word/2023/wordml/word16du" xmlns:w16sdtdh="http://schemas.microsoft.com/office/word/2020/wordml/sdtdatahash" xmlns:w16se="http://schemas.microsoft.com/office/word/2015/wordml/symex" xmlns:wpg="http://schemas.microsoft.com/office/word/2010/wordprocessingGroup" xmlns:wpi="http://schemas.microsoft.com/office/word/2010/wordprocessingInk" xmlns:wne="http://schemas.microsoft.com/office/word/2006/wordml" xmlns:wps="http://schemas.microsoft.com/office/word/2010/wordprocessingShape" mc:Ignorable="w14 w15 w16se w16cid w16 w16cex w16sdtdh wp14">
   <w:abstractNum w:abstractNumId="0" w15:restartNumberingAfterBreak="0">
     <w:nsid w:val="036F6EFC"/>
     <w:multiLevelType w:val="hybridMultilevel"/>
@@ -6993,7 +7343,6 @@
   <w:style w:type="character" w:default="1" w:styleId="DefaultParagraphFont">
     <w:name w:val="Default Paragraph Font"/>
     <w:uiPriority w:val="1"/>
-    <w:semiHidden/>
     <w:unhideWhenUsed/>
   </w:style>
   <w:style w:type="table" w:default="1" w:styleId="TableNormal">

</xml_diff>

<commit_message>
Added CalPERS project to Project section
</commit_message>
<xml_diff>
--- a/SB Resume.docx
+++ b/SB Resume.docx
@@ -523,73 +523,37 @@
       </w:pPr>
       <w:r>
         <w:rPr>
-          <w:sz w:val="19"/>
-          <w:szCs w:val="19"/>
-        </w:rPr>
-        <w:t>GPU architectures: Intel</w:t>
-      </w:r>
-      <w:r>
-        <w:rPr>
-          <w:sz w:val="19"/>
-          <w:szCs w:val="19"/>
-        </w:rPr>
-        <w:t xml:space="preserve"> (Kernel Mode Driver and P</w:t>
-      </w:r>
-      <w:r>
-        <w:rPr>
-          <w:sz w:val="19"/>
-          <w:szCs w:val="19"/>
-        </w:rPr>
-        <w:t>ower a</w:t>
-      </w:r>
-      <w:r>
-        <w:rPr>
-          <w:sz w:val="19"/>
-          <w:szCs w:val="19"/>
-        </w:rPr>
-        <w:t>n</w:t>
-      </w:r>
-      <w:r>
-        <w:rPr>
-          <w:sz w:val="19"/>
-          <w:szCs w:val="19"/>
-        </w:rPr>
-        <w:t xml:space="preserve">d </w:t>
-      </w:r>
-      <w:r>
-        <w:rPr>
-          <w:sz w:val="19"/>
-          <w:szCs w:val="19"/>
-        </w:rPr>
-        <w:t>P</w:t>
-      </w:r>
-      <w:r>
-        <w:rPr>
-          <w:sz w:val="19"/>
-          <w:szCs w:val="19"/>
-        </w:rPr>
-        <w:t>erformance</w:t>
-      </w:r>
-      <w:r>
-        <w:rPr>
-          <w:sz w:val="19"/>
-          <w:szCs w:val="19"/>
-        </w:rPr>
-        <w:t>)</w:t>
-      </w:r>
-      <w:r>
-        <w:rPr>
-          <w:sz w:val="19"/>
-          <w:szCs w:val="19"/>
-        </w:rPr>
-        <w:t>, AMD</w:t>
-      </w:r>
-      <w:r>
-        <w:rPr>
-          <w:sz w:val="19"/>
-          <w:szCs w:val="19"/>
-        </w:rPr>
-        <w:t>.</w:t>
+          <w:rFonts w:ascii="TimesNewRomanPS" w:hAnsi="TimesNewRomanPS"/>
+          <w:sz w:val="18"/>
+          <w:szCs w:val="18"/>
+        </w:rPr>
+        <w:t>Machine Learning</w:t>
+      </w:r>
+      <w:r>
+        <w:rPr>
+          <w:rFonts w:ascii="TimesNewRomanPSMT" w:hAnsi="TimesNewRomanPSMT"/>
+          <w:sz w:val="18"/>
+          <w:szCs w:val="18"/>
+        </w:rPr>
+        <w:t xml:space="preserve">: SVM, KNN, Logistic Regression, LSTM, CNN, TensorFlow, NumPy, </w:t>
+      </w:r>
+      <w:proofErr w:type="spellStart"/>
+      <w:r>
+        <w:rPr>
+          <w:rFonts w:ascii="TimesNewRomanPSMT" w:hAnsi="TimesNewRomanPSMT"/>
+          <w:sz w:val="18"/>
+          <w:szCs w:val="18"/>
+        </w:rPr>
+        <w:t>Jupyter</w:t>
+      </w:r>
+      <w:proofErr w:type="spellEnd"/>
+      <w:r>
+        <w:rPr>
+          <w:rFonts w:ascii="TimesNewRomanPSMT" w:hAnsi="TimesNewRomanPSMT"/>
+          <w:sz w:val="18"/>
+          <w:szCs w:val="18"/>
+        </w:rPr>
+        <w:t xml:space="preserve">, Pandas. </w:t>
       </w:r>
     </w:p>
     <w:p>
@@ -612,61 +576,29 @@
       </w:pPr>
       <w:r>
         <w:rPr>
-          <w:sz w:val="19"/>
-          <w:szCs w:val="19"/>
-        </w:rPr>
-        <w:t xml:space="preserve">Driver Development: Windows Driver Kit (WDK), </w:t>
-      </w:r>
-      <w:proofErr w:type="spellStart"/>
-      <w:r>
-        <w:rPr>
-          <w:sz w:val="19"/>
-          <w:szCs w:val="19"/>
-        </w:rPr>
-        <w:t>Win</w:t>
-      </w:r>
-      <w:r>
-        <w:rPr>
-          <w:sz w:val="19"/>
-          <w:szCs w:val="19"/>
-        </w:rPr>
-        <w:t>dbg</w:t>
-      </w:r>
-      <w:proofErr w:type="spellEnd"/>
-      <w:r>
-        <w:rPr>
-          <w:sz w:val="19"/>
-          <w:szCs w:val="19"/>
-        </w:rPr>
-        <w:t xml:space="preserve">, </w:t>
-      </w:r>
-      <w:r>
-        <w:rPr>
-          <w:sz w:val="19"/>
-          <w:szCs w:val="19"/>
-        </w:rPr>
-        <w:t>K</w:t>
-      </w:r>
-      <w:r>
-        <w:rPr>
-          <w:sz w:val="19"/>
-          <w:szCs w:val="19"/>
-        </w:rPr>
-        <w:t>V</w:t>
-      </w:r>
-      <w:r>
-        <w:rPr>
-          <w:sz w:val="19"/>
-          <w:szCs w:val="19"/>
-        </w:rPr>
-        <w:t>M GT</w:t>
-      </w:r>
-      <w:r>
-        <w:rPr>
-          <w:sz w:val="19"/>
-          <w:szCs w:val="19"/>
-        </w:rPr>
-        <w:t>.</w:t>
+          <w:rFonts w:ascii="TimesNewRomanPS" w:hAnsi="TimesNewRomanPS"/>
+          <w:sz w:val="18"/>
+          <w:szCs w:val="18"/>
+        </w:rPr>
+        <w:t>Web Technologies and Databases:</w:t>
+      </w:r>
+      <w:r>
+        <w:rPr>
+          <w:rFonts w:ascii="TimesNewRomanPS" w:hAnsi="TimesNewRomanPS"/>
+          <w:b/>
+          <w:bCs/>
+          <w:sz w:val="18"/>
+          <w:szCs w:val="18"/>
+        </w:rPr>
+        <w:t xml:space="preserve"> </w:t>
+      </w:r>
+      <w:r>
+        <w:rPr>
+          <w:rFonts w:ascii="TimesNewRomanPSMT" w:hAnsi="TimesNewRomanPSMT"/>
+          <w:sz w:val="18"/>
+          <w:szCs w:val="18"/>
+        </w:rPr>
+        <w:t xml:space="preserve">JavaScript, HTML5, CSS, XML, MongoDB, Oracle, Angular, Microsoft SQL Server. </w:t>
       </w:r>
     </w:p>
     <w:p>
@@ -679,9 +611,8 @@
         <w:tabs>
           <w:tab w:val="left" w:pos="1170"/>
         </w:tabs>
-        <w:spacing w:after="240" w:line="240" w:lineRule="auto"/>
+        <w:spacing w:after="240"/>
         <w:ind w:left="907" w:right="446" w:hanging="187"/>
-        <w:contextualSpacing w:val="0"/>
         <w:rPr>
           <w:sz w:val="19"/>
           <w:szCs w:val="19"/>
@@ -708,7 +639,14 @@
           <w:sz w:val="19"/>
           <w:szCs w:val="19"/>
         </w:rPr>
-        <w:t xml:space="preserve"> </w:t>
+        <w:t xml:space="preserve"> Docker, </w:t>
+      </w:r>
+      <w:r>
+        <w:rPr>
+          <w:sz w:val="19"/>
+          <w:szCs w:val="19"/>
+        </w:rPr>
+        <w:t xml:space="preserve">Git, </w:t>
       </w:r>
       <w:proofErr w:type="spellStart"/>
       <w:r>
@@ -716,7 +654,21 @@
           <w:sz w:val="19"/>
           <w:szCs w:val="19"/>
         </w:rPr>
-        <w:t>Conda</w:t>
+        <w:t>C</w:t>
+      </w:r>
+      <w:r>
+        <w:rPr>
+          <w:sz w:val="19"/>
+          <w:szCs w:val="19"/>
+        </w:rPr>
+        <w:t>M</w:t>
+      </w:r>
+      <w:r>
+        <w:rPr>
+          <w:sz w:val="19"/>
+          <w:szCs w:val="19"/>
+        </w:rPr>
+        <w:t>ake</w:t>
       </w:r>
       <w:proofErr w:type="spellEnd"/>
       <w:r>
@@ -724,14 +676,7 @@
           <w:sz w:val="19"/>
           <w:szCs w:val="19"/>
         </w:rPr>
-        <w:t xml:space="preserve">, Docker, </w:t>
-      </w:r>
-      <w:r>
-        <w:rPr>
-          <w:sz w:val="19"/>
-          <w:szCs w:val="19"/>
-        </w:rPr>
-        <w:t xml:space="preserve">Git, </w:t>
+        <w:t xml:space="preserve">, </w:t>
       </w:r>
       <w:proofErr w:type="spellStart"/>
       <w:r>
@@ -739,21 +684,21 @@
           <w:sz w:val="19"/>
           <w:szCs w:val="19"/>
         </w:rPr>
-        <w:t>C</w:t>
-      </w:r>
-      <w:r>
-        <w:rPr>
-          <w:sz w:val="19"/>
-          <w:szCs w:val="19"/>
-        </w:rPr>
-        <w:t>M</w:t>
-      </w:r>
-      <w:r>
-        <w:rPr>
-          <w:sz w:val="19"/>
-          <w:szCs w:val="19"/>
-        </w:rPr>
-        <w:t>ake</w:t>
+        <w:t>Quick</w:t>
+      </w:r>
+      <w:r>
+        <w:rPr>
+          <w:sz w:val="19"/>
+          <w:szCs w:val="19"/>
+        </w:rPr>
+        <w:t>B</w:t>
+      </w:r>
+      <w:r>
+        <w:rPr>
+          <w:sz w:val="19"/>
+          <w:szCs w:val="19"/>
+        </w:rPr>
+        <w:t>uild</w:t>
       </w:r>
       <w:proofErr w:type="spellEnd"/>
       <w:r>
@@ -761,70 +706,45 @@
           <w:sz w:val="19"/>
           <w:szCs w:val="19"/>
         </w:rPr>
+        <w:t>,</w:t>
+      </w:r>
+      <w:r>
+        <w:rPr>
+          <w:sz w:val="19"/>
+          <w:szCs w:val="19"/>
+        </w:rPr>
+        <w:t xml:space="preserve"> Jira</w:t>
+      </w:r>
+      <w:r>
+        <w:rPr>
+          <w:sz w:val="19"/>
+          <w:szCs w:val="19"/>
+        </w:rPr>
         <w:t xml:space="preserve">, </w:t>
       </w:r>
+      <w:r>
+        <w:rPr>
+          <w:sz w:val="19"/>
+          <w:szCs w:val="19"/>
+        </w:rPr>
+        <w:t>Kubernetes, Jenkins, Maven, AWS, Visual Studio, Tableau</w:t>
+      </w:r>
+      <w:r>
+        <w:rPr>
+          <w:sz w:val="19"/>
+          <w:szCs w:val="19"/>
+        </w:rPr>
+        <w:t xml:space="preserve">, </w:t>
+      </w:r>
       <w:proofErr w:type="spellStart"/>
       <w:r>
         <w:rPr>
           <w:sz w:val="19"/>
           <w:szCs w:val="19"/>
         </w:rPr>
-        <w:t>Quick</w:t>
-      </w:r>
-      <w:r>
-        <w:rPr>
-          <w:sz w:val="19"/>
-          <w:szCs w:val="19"/>
-        </w:rPr>
-        <w:t>B</w:t>
-      </w:r>
-      <w:r>
-        <w:rPr>
-          <w:sz w:val="19"/>
-          <w:szCs w:val="19"/>
-        </w:rPr>
-        <w:t>uild</w:t>
+        <w:t>Windbg</w:t>
       </w:r>
       <w:proofErr w:type="spellEnd"/>
-      <w:r>
-        <w:rPr>
-          <w:sz w:val="19"/>
-          <w:szCs w:val="19"/>
-        </w:rPr>
-        <w:t xml:space="preserve">, </w:t>
-      </w:r>
-      <w:proofErr w:type="spellStart"/>
-      <w:r>
-        <w:rPr>
-          <w:sz w:val="19"/>
-          <w:szCs w:val="19"/>
-        </w:rPr>
-        <w:t>Doxygen</w:t>
-      </w:r>
-      <w:proofErr w:type="spellEnd"/>
-      <w:r>
-        <w:rPr>
-          <w:sz w:val="19"/>
-          <w:szCs w:val="19"/>
-        </w:rPr>
-        <w:t xml:space="preserve">, </w:t>
-      </w:r>
-      <w:proofErr w:type="spellStart"/>
-      <w:r>
-        <w:rPr>
-          <w:sz w:val="19"/>
-          <w:szCs w:val="19"/>
-        </w:rPr>
-        <w:t>Streamlit</w:t>
-      </w:r>
-      <w:proofErr w:type="spellEnd"/>
-      <w:r>
-        <w:rPr>
-          <w:sz w:val="19"/>
-          <w:szCs w:val="19"/>
-        </w:rPr>
-        <w:t>, Jira</w:t>
-      </w:r>
       <w:r>
         <w:rPr>
           <w:sz w:val="19"/>
@@ -1898,7 +1818,59 @@
           <w:sz w:val="19"/>
           <w:szCs w:val="19"/>
         </w:rPr>
-        <w:t xml:space="preserve">ool (C++, CMake, Git, QuickBuild): </w:t>
+        <w:t xml:space="preserve">ool </w:t>
+      </w:r>
+      <w:r>
+        <w:rPr>
+          <w:bCs/>
+          <w:sz w:val="19"/>
+          <w:szCs w:val="19"/>
+        </w:rPr>
+        <w:t xml:space="preserve">for Intel </w:t>
+      </w:r>
+      <w:r>
+        <w:rPr>
+          <w:bCs/>
+          <w:sz w:val="19"/>
+          <w:szCs w:val="19"/>
+        </w:rPr>
+        <w:t xml:space="preserve">(C++, </w:t>
+      </w:r>
+      <w:proofErr w:type="spellStart"/>
+      <w:r>
+        <w:rPr>
+          <w:bCs/>
+          <w:sz w:val="19"/>
+          <w:szCs w:val="19"/>
+        </w:rPr>
+        <w:t>CMake</w:t>
+      </w:r>
+      <w:proofErr w:type="spellEnd"/>
+      <w:r>
+        <w:rPr>
+          <w:bCs/>
+          <w:sz w:val="19"/>
+          <w:szCs w:val="19"/>
+        </w:rPr>
+        <w:t xml:space="preserve">, Git, </w:t>
+      </w:r>
+      <w:proofErr w:type="spellStart"/>
+      <w:r>
+        <w:rPr>
+          <w:bCs/>
+          <w:sz w:val="19"/>
+          <w:szCs w:val="19"/>
+        </w:rPr>
+        <w:t>QuickBuild</w:t>
+      </w:r>
+      <w:proofErr w:type="spellEnd"/>
+      <w:r>
+        <w:rPr>
+          <w:bCs/>
+          <w:sz w:val="19"/>
+          <w:szCs w:val="19"/>
+        </w:rPr>
+        <w:t xml:space="preserve">): </w:t>
       </w:r>
       <w:r>
         <w:rPr>
@@ -2300,11 +2272,126 @@
       </w:pPr>
       <w:r>
         <w:rPr>
-          <w:bCs/>
-          <w:sz w:val="19"/>
-          <w:szCs w:val="19"/>
-        </w:rPr>
-        <w:t>Open-Source Contributor to Pandas library (Python, Data Analysis, GitHub): Actively improved core features and increased overall effectiveness, which benefited the Pandas library's several thousand users. This involvement encouraged an increased knowledge of Python, methods for data analysis, and group development of software in an open-source environment.</w:t>
+          <w:sz w:val="19"/>
+          <w:szCs w:val="19"/>
+        </w:rPr>
+        <w:t>E-Signature management system for CalPERS</w:t>
+      </w:r>
+      <w:r>
+        <w:rPr>
+          <w:b/>
+          <w:bCs/>
+          <w:sz w:val="19"/>
+          <w:szCs w:val="19"/>
+        </w:rPr>
+        <w:t xml:space="preserve"> (</w:t>
+      </w:r>
+      <w:r>
+        <w:rPr>
+          <w:sz w:val="19"/>
+          <w:szCs w:val="19"/>
+        </w:rPr>
+        <w:t>Python, JavaScript, PHP, MySQL, XAMP, OpenCV, Pillow</w:t>
+      </w:r>
+      <w:r>
+        <w:rPr>
+          <w:b/>
+          <w:bCs/>
+          <w:sz w:val="19"/>
+          <w:szCs w:val="19"/>
+        </w:rPr>
+        <w:t xml:space="preserve">) </w:t>
+      </w:r>
+      <w:r>
+        <w:rPr>
+          <w:sz w:val="19"/>
+          <w:szCs w:val="19"/>
+        </w:rPr>
+        <w:t xml:space="preserve">Developed E-Signature portal for CalPERS users to store and utilize </w:t>
+      </w:r>
+      <w:r>
+        <w:rPr>
+          <w:sz w:val="19"/>
+          <w:szCs w:val="19"/>
+        </w:rPr>
+        <w:t>hand-drawn</w:t>
+      </w:r>
+      <w:r>
+        <w:rPr>
+          <w:sz w:val="19"/>
+          <w:szCs w:val="19"/>
+        </w:rPr>
+        <w:t xml:space="preserve"> signatures in client’s portal. Application features: encrypted database, in-page signature drawing, </w:t>
+      </w:r>
+      <w:r>
+        <w:rPr>
+          <w:sz w:val="19"/>
+          <w:szCs w:val="19"/>
+        </w:rPr>
+        <w:t>two-factor</w:t>
+      </w:r>
+      <w:r>
+        <w:rPr>
+          <w:sz w:val="19"/>
+          <w:szCs w:val="19"/>
+        </w:rPr>
+        <w:t xml:space="preserve"> user authentication</w:t>
+      </w:r>
+      <w:r>
+        <w:rPr>
+          <w:sz w:val="19"/>
+          <w:szCs w:val="19"/>
+        </w:rPr>
+        <w:t>,</w:t>
+      </w:r>
+      <w:r>
+        <w:rPr>
+          <w:sz w:val="19"/>
+          <w:szCs w:val="19"/>
+        </w:rPr>
+        <w:t xml:space="preserve"> and password policies</w:t>
+      </w:r>
+      <w:r>
+        <w:rPr>
+          <w:sz w:val="19"/>
+          <w:szCs w:val="19"/>
+        </w:rPr>
+        <w:t xml:space="preserve">, The </w:t>
+      </w:r>
+      <w:r>
+        <w:rPr>
+          <w:sz w:val="19"/>
+          <w:szCs w:val="19"/>
+        </w:rPr>
+        <w:t xml:space="preserve">Backend of </w:t>
+      </w:r>
+      <w:r>
+        <w:rPr>
+          <w:sz w:val="19"/>
+          <w:szCs w:val="19"/>
+        </w:rPr>
+        <w:t xml:space="preserve">the </w:t>
+      </w:r>
+      <w:r>
+        <w:rPr>
+          <w:sz w:val="19"/>
+          <w:szCs w:val="19"/>
+        </w:rPr>
+        <w:t xml:space="preserve">application handles the elimination of noise from the image by reducing the aspect ratio, converting </w:t>
+      </w:r>
+      <w:r>
+        <w:rPr>
+          <w:sz w:val="19"/>
+          <w:szCs w:val="19"/>
+        </w:rPr>
+        <w:t xml:space="preserve">the </w:t>
+      </w:r>
+      <w:r>
+        <w:rPr>
+          <w:sz w:val="19"/>
+          <w:szCs w:val="19"/>
+        </w:rPr>
+        <w:t>image to grayscale, and applying canny edge detection to make the uploaded image usable.</w:t>
       </w:r>
     </w:p>
     <w:p>
@@ -3312,6 +3399,123 @@
     </w:lvl>
   </w:abstractNum>
   <w:abstractNum w:abstractNumId="8" w15:restartNumberingAfterBreak="0">
+    <w:nsid w:val="14EF4A9C"/>
+    <w:multiLevelType w:val="multilevel"/>
+    <w:tmpl w:val="FEDE47B4"/>
+    <w:lvl w:ilvl="0">
+      <w:start w:val="1"/>
+      <w:numFmt w:val="decimal"/>
+      <w:lvlText w:val="%1."/>
+      <w:lvlJc w:val="left"/>
+      <w:pPr>
+        <w:tabs>
+          <w:tab w:val="num" w:pos="720"/>
+        </w:tabs>
+        <w:ind w:left="720" w:hanging="360"/>
+      </w:pPr>
+    </w:lvl>
+    <w:lvl w:ilvl="1">
+      <w:start w:val="1"/>
+      <w:numFmt w:val="bullet"/>
+      <w:lvlText w:val="o"/>
+      <w:lvlJc w:val="left"/>
+      <w:pPr>
+        <w:tabs>
+          <w:tab w:val="num" w:pos="1440"/>
+        </w:tabs>
+        <w:ind w:left="1440" w:hanging="360"/>
+      </w:pPr>
+      <w:rPr>
+        <w:rFonts w:ascii="Courier New" w:hAnsi="Courier New" w:hint="default"/>
+        <w:sz w:val="20"/>
+      </w:rPr>
+    </w:lvl>
+    <w:lvl w:ilvl="2" w:tentative="1">
+      <w:start w:val="1"/>
+      <w:numFmt w:val="decimal"/>
+      <w:lvlText w:val="%3."/>
+      <w:lvlJc w:val="left"/>
+      <w:pPr>
+        <w:tabs>
+          <w:tab w:val="num" w:pos="2160"/>
+        </w:tabs>
+        <w:ind w:left="2160" w:hanging="360"/>
+      </w:pPr>
+    </w:lvl>
+    <w:lvl w:ilvl="3" w:tentative="1">
+      <w:start w:val="1"/>
+      <w:numFmt w:val="decimal"/>
+      <w:lvlText w:val="%4."/>
+      <w:lvlJc w:val="left"/>
+      <w:pPr>
+        <w:tabs>
+          <w:tab w:val="num" w:pos="2880"/>
+        </w:tabs>
+        <w:ind w:left="2880" w:hanging="360"/>
+      </w:pPr>
+    </w:lvl>
+    <w:lvl w:ilvl="4" w:tentative="1">
+      <w:start w:val="1"/>
+      <w:numFmt w:val="decimal"/>
+      <w:lvlText w:val="%5."/>
+      <w:lvlJc w:val="left"/>
+      <w:pPr>
+        <w:tabs>
+          <w:tab w:val="num" w:pos="3600"/>
+        </w:tabs>
+        <w:ind w:left="3600" w:hanging="360"/>
+      </w:pPr>
+    </w:lvl>
+    <w:lvl w:ilvl="5" w:tentative="1">
+      <w:start w:val="1"/>
+      <w:numFmt w:val="decimal"/>
+      <w:lvlText w:val="%6."/>
+      <w:lvlJc w:val="left"/>
+      <w:pPr>
+        <w:tabs>
+          <w:tab w:val="num" w:pos="4320"/>
+        </w:tabs>
+        <w:ind w:left="4320" w:hanging="360"/>
+      </w:pPr>
+    </w:lvl>
+    <w:lvl w:ilvl="6" w:tentative="1">
+      <w:start w:val="1"/>
+      <w:numFmt w:val="decimal"/>
+      <w:lvlText w:val="%7."/>
+      <w:lvlJc w:val="left"/>
+      <w:pPr>
+        <w:tabs>
+          <w:tab w:val="num" w:pos="5040"/>
+        </w:tabs>
+        <w:ind w:left="5040" w:hanging="360"/>
+      </w:pPr>
+    </w:lvl>
+    <w:lvl w:ilvl="7" w:tentative="1">
+      <w:start w:val="1"/>
+      <w:numFmt w:val="decimal"/>
+      <w:lvlText w:val="%8."/>
+      <w:lvlJc w:val="left"/>
+      <w:pPr>
+        <w:tabs>
+          <w:tab w:val="num" w:pos="5760"/>
+        </w:tabs>
+        <w:ind w:left="5760" w:hanging="360"/>
+      </w:pPr>
+    </w:lvl>
+    <w:lvl w:ilvl="8" w:tentative="1">
+      <w:start w:val="1"/>
+      <w:numFmt w:val="decimal"/>
+      <w:lvlText w:val="%9."/>
+      <w:lvlJc w:val="left"/>
+      <w:pPr>
+        <w:tabs>
+          <w:tab w:val="num" w:pos="6480"/>
+        </w:tabs>
+        <w:ind w:left="6480" w:hanging="360"/>
+      </w:pPr>
+    </w:lvl>
+  </w:abstractNum>
+  <w:abstractNum w:abstractNumId="9" w15:restartNumberingAfterBreak="0">
     <w:nsid w:val="1AC405D8"/>
     <w:multiLevelType w:val="multilevel"/>
     <w:tmpl w:val="66346FF2"/>
@@ -3327,7 +3531,7 @@
         <w:rFonts w:ascii="Symbol" w:hAnsi="Symbol" w:hint="default"/>
       </w:rPr>
     </w:lvl>
-    <w:lvl w:ilvl="1" w:tentative="1">
+    <w:lvl w:ilvl="1">
       <w:start w:val="1"/>
       <w:numFmt w:val="decimal"/>
       <w:lvlText w:val="%2."/>
@@ -3424,7 +3628,7 @@
       </w:pPr>
     </w:lvl>
   </w:abstractNum>
-  <w:abstractNum w:abstractNumId="9" w15:restartNumberingAfterBreak="0">
+  <w:abstractNum w:abstractNumId="10" w15:restartNumberingAfterBreak="0">
     <w:nsid w:val="207C7A1E"/>
     <w:multiLevelType w:val="multilevel"/>
     <w:tmpl w:val="A68E395E"/>
@@ -3537,7 +3741,7 @@
       </w:pPr>
     </w:lvl>
   </w:abstractNum>
-  <w:abstractNum w:abstractNumId="10" w15:restartNumberingAfterBreak="0">
+  <w:abstractNum w:abstractNumId="11" w15:restartNumberingAfterBreak="0">
     <w:nsid w:val="21A9165E"/>
     <w:multiLevelType w:val="multilevel"/>
     <w:tmpl w:val="7CEA7E70"/>
@@ -3650,7 +3854,7 @@
       </w:pPr>
     </w:lvl>
   </w:abstractNum>
-  <w:abstractNum w:abstractNumId="11" w15:restartNumberingAfterBreak="0">
+  <w:abstractNum w:abstractNumId="12" w15:restartNumberingAfterBreak="0">
     <w:nsid w:val="24760604"/>
     <w:multiLevelType w:val="multilevel"/>
     <w:tmpl w:val="A68E395E"/>
@@ -3763,7 +3967,7 @@
       </w:pPr>
     </w:lvl>
   </w:abstractNum>
-  <w:abstractNum w:abstractNumId="12" w15:restartNumberingAfterBreak="0">
+  <w:abstractNum w:abstractNumId="13" w15:restartNumberingAfterBreak="0">
     <w:nsid w:val="2771584B"/>
     <w:multiLevelType w:val="multilevel"/>
     <w:tmpl w:val="77DEF8A4"/>
@@ -3876,7 +4080,7 @@
       </w:pPr>
     </w:lvl>
   </w:abstractNum>
-  <w:abstractNum w:abstractNumId="13" w15:restartNumberingAfterBreak="0">
+  <w:abstractNum w:abstractNumId="14" w15:restartNumberingAfterBreak="0">
     <w:nsid w:val="2E95347B"/>
     <w:multiLevelType w:val="hybridMultilevel"/>
     <w:tmpl w:val="6B38E35A"/>
@@ -3988,7 +4192,7 @@
       </w:rPr>
     </w:lvl>
   </w:abstractNum>
-  <w:abstractNum w:abstractNumId="14" w15:restartNumberingAfterBreak="0">
+  <w:abstractNum w:abstractNumId="15" w15:restartNumberingAfterBreak="0">
     <w:nsid w:val="2F214F6C"/>
     <w:multiLevelType w:val="hybridMultilevel"/>
     <w:tmpl w:val="4FF4CF92"/>
@@ -4101,7 +4305,7 @@
       </w:rPr>
     </w:lvl>
   </w:abstractNum>
-  <w:abstractNum w:abstractNumId="15" w15:restartNumberingAfterBreak="0">
+  <w:abstractNum w:abstractNumId="16" w15:restartNumberingAfterBreak="0">
     <w:nsid w:val="358D2FF5"/>
     <w:multiLevelType w:val="hybridMultilevel"/>
     <w:tmpl w:val="99B8C6EA"/>
@@ -4213,7 +4417,7 @@
       </w:rPr>
     </w:lvl>
   </w:abstractNum>
-  <w:abstractNum w:abstractNumId="16" w15:restartNumberingAfterBreak="0">
+  <w:abstractNum w:abstractNumId="17" w15:restartNumberingAfterBreak="0">
     <w:nsid w:val="3A1E3F82"/>
     <w:multiLevelType w:val="multilevel"/>
     <w:tmpl w:val="2C201B34"/>
@@ -4326,7 +4530,7 @@
       </w:pPr>
     </w:lvl>
   </w:abstractNum>
-  <w:abstractNum w:abstractNumId="17" w15:restartNumberingAfterBreak="0">
+  <w:abstractNum w:abstractNumId="18" w15:restartNumberingAfterBreak="0">
     <w:nsid w:val="43195EA7"/>
     <w:multiLevelType w:val="hybridMultilevel"/>
     <w:tmpl w:val="E21CF116"/>
@@ -4439,7 +4643,7 @@
       </w:rPr>
     </w:lvl>
   </w:abstractNum>
-  <w:abstractNum w:abstractNumId="18" w15:restartNumberingAfterBreak="0">
+  <w:abstractNum w:abstractNumId="19" w15:restartNumberingAfterBreak="0">
     <w:nsid w:val="43A70DCD"/>
     <w:multiLevelType w:val="multilevel"/>
     <w:tmpl w:val="A68E395E"/>
@@ -4552,7 +4756,7 @@
       </w:pPr>
     </w:lvl>
   </w:abstractNum>
-  <w:abstractNum w:abstractNumId="19" w15:restartNumberingAfterBreak="0">
+  <w:abstractNum w:abstractNumId="20" w15:restartNumberingAfterBreak="0">
     <w:nsid w:val="4A1F59A9"/>
     <w:multiLevelType w:val="multilevel"/>
     <w:tmpl w:val="E4727640"/>
@@ -4701,7 +4905,7 @@
       </w:rPr>
     </w:lvl>
   </w:abstractNum>
-  <w:abstractNum w:abstractNumId="20" w15:restartNumberingAfterBreak="0">
+  <w:abstractNum w:abstractNumId="21" w15:restartNumberingAfterBreak="0">
     <w:nsid w:val="4A6C5A5F"/>
     <w:multiLevelType w:val="multilevel"/>
     <w:tmpl w:val="95125808"/>
@@ -4850,7 +5054,7 @@
       </w:rPr>
     </w:lvl>
   </w:abstractNum>
-  <w:abstractNum w:abstractNumId="21" w15:restartNumberingAfterBreak="0">
+  <w:abstractNum w:abstractNumId="22" w15:restartNumberingAfterBreak="0">
     <w:nsid w:val="4AE445DA"/>
     <w:multiLevelType w:val="multilevel"/>
     <w:tmpl w:val="A6C8E462"/>
@@ -4963,7 +5167,7 @@
       </w:pPr>
     </w:lvl>
   </w:abstractNum>
-  <w:abstractNum w:abstractNumId="22" w15:restartNumberingAfterBreak="0">
+  <w:abstractNum w:abstractNumId="23" w15:restartNumberingAfterBreak="0">
     <w:nsid w:val="4AE73F91"/>
     <w:multiLevelType w:val="hybridMultilevel"/>
     <w:tmpl w:val="9E3A8720"/>
@@ -5076,7 +5280,7 @@
       </w:rPr>
     </w:lvl>
   </w:abstractNum>
-  <w:abstractNum w:abstractNumId="23" w15:restartNumberingAfterBreak="0">
+  <w:abstractNum w:abstractNumId="24" w15:restartNumberingAfterBreak="0">
     <w:nsid w:val="514D3CE9"/>
     <w:multiLevelType w:val="multilevel"/>
     <w:tmpl w:val="77DEF8A4"/>
@@ -5189,7 +5393,7 @@
       </w:pPr>
     </w:lvl>
   </w:abstractNum>
-  <w:abstractNum w:abstractNumId="24" w15:restartNumberingAfterBreak="0">
+  <w:abstractNum w:abstractNumId="25" w15:restartNumberingAfterBreak="0">
     <w:nsid w:val="544112CE"/>
     <w:multiLevelType w:val="multilevel"/>
     <w:tmpl w:val="1A9640DC"/>
@@ -5338,7 +5542,7 @@
       </w:rPr>
     </w:lvl>
   </w:abstractNum>
-  <w:abstractNum w:abstractNumId="25" w15:restartNumberingAfterBreak="0">
+  <w:abstractNum w:abstractNumId="26" w15:restartNumberingAfterBreak="0">
     <w:nsid w:val="5BA76D4E"/>
     <w:multiLevelType w:val="multilevel"/>
     <w:tmpl w:val="2EAA8344"/>
@@ -5487,7 +5691,7 @@
       </w:rPr>
     </w:lvl>
   </w:abstractNum>
-  <w:abstractNum w:abstractNumId="26" w15:restartNumberingAfterBreak="0">
+  <w:abstractNum w:abstractNumId="27" w15:restartNumberingAfterBreak="0">
     <w:nsid w:val="607066AC"/>
     <w:multiLevelType w:val="multilevel"/>
     <w:tmpl w:val="86AE500C"/>
@@ -5600,7 +5804,7 @@
       </w:pPr>
     </w:lvl>
   </w:abstractNum>
-  <w:abstractNum w:abstractNumId="27" w15:restartNumberingAfterBreak="0">
+  <w:abstractNum w:abstractNumId="28" w15:restartNumberingAfterBreak="0">
     <w:nsid w:val="60766717"/>
     <w:multiLevelType w:val="hybridMultilevel"/>
     <w:tmpl w:val="447CCD50"/>
@@ -5713,7 +5917,7 @@
       </w:rPr>
     </w:lvl>
   </w:abstractNum>
-  <w:abstractNum w:abstractNumId="28" w15:restartNumberingAfterBreak="0">
+  <w:abstractNum w:abstractNumId="29" w15:restartNumberingAfterBreak="0">
     <w:nsid w:val="607D69D5"/>
     <w:multiLevelType w:val="hybridMultilevel"/>
     <w:tmpl w:val="6C86BDA2"/>
@@ -5826,7 +6030,7 @@
       </w:rPr>
     </w:lvl>
   </w:abstractNum>
-  <w:abstractNum w:abstractNumId="29" w15:restartNumberingAfterBreak="0">
+  <w:abstractNum w:abstractNumId="30" w15:restartNumberingAfterBreak="0">
     <w:nsid w:val="63D64B14"/>
     <w:multiLevelType w:val="hybridMultilevel"/>
     <w:tmpl w:val="6E3A3846"/>
@@ -5939,7 +6143,7 @@
       </w:rPr>
     </w:lvl>
   </w:abstractNum>
-  <w:abstractNum w:abstractNumId="30" w15:restartNumberingAfterBreak="0">
+  <w:abstractNum w:abstractNumId="31" w15:restartNumberingAfterBreak="0">
     <w:nsid w:val="71C14393"/>
     <w:multiLevelType w:val="multilevel"/>
     <w:tmpl w:val="204661E8"/>
@@ -6052,7 +6256,7 @@
       </w:pPr>
     </w:lvl>
   </w:abstractNum>
-  <w:abstractNum w:abstractNumId="31" w15:restartNumberingAfterBreak="0">
+  <w:abstractNum w:abstractNumId="32" w15:restartNumberingAfterBreak="0">
     <w:nsid w:val="749D76DD"/>
     <w:multiLevelType w:val="hybridMultilevel"/>
     <w:tmpl w:val="78B409CA"/>
@@ -6165,7 +6369,7 @@
       </w:rPr>
     </w:lvl>
   </w:abstractNum>
-  <w:abstractNum w:abstractNumId="32" w15:restartNumberingAfterBreak="0">
+  <w:abstractNum w:abstractNumId="33" w15:restartNumberingAfterBreak="0">
     <w:nsid w:val="776D7345"/>
     <w:multiLevelType w:val="hybridMultilevel"/>
     <w:tmpl w:val="B8D8A96A"/>
@@ -6278,7 +6482,7 @@
       </w:rPr>
     </w:lvl>
   </w:abstractNum>
-  <w:abstractNum w:abstractNumId="33" w15:restartNumberingAfterBreak="0">
+  <w:abstractNum w:abstractNumId="34" w15:restartNumberingAfterBreak="0">
     <w:nsid w:val="78692A6C"/>
     <w:multiLevelType w:val="multilevel"/>
     <w:tmpl w:val="344819DC"/>
@@ -6391,7 +6595,7 @@
       </w:pPr>
     </w:lvl>
   </w:abstractNum>
-  <w:abstractNum w:abstractNumId="34" w15:restartNumberingAfterBreak="0">
+  <w:abstractNum w:abstractNumId="35" w15:restartNumberingAfterBreak="0">
     <w:nsid w:val="797D72BF"/>
     <w:multiLevelType w:val="multilevel"/>
     <w:tmpl w:val="A164088E"/>
@@ -6504,7 +6708,7 @@
       </w:pPr>
     </w:lvl>
   </w:abstractNum>
-  <w:abstractNum w:abstractNumId="35" w15:restartNumberingAfterBreak="0">
+  <w:abstractNum w:abstractNumId="36" w15:restartNumberingAfterBreak="0">
     <w:nsid w:val="7A013D82"/>
     <w:multiLevelType w:val="multilevel"/>
     <w:tmpl w:val="D66CAE42"/>
@@ -6617,7 +6821,7 @@
       </w:pPr>
     </w:lvl>
   </w:abstractNum>
-  <w:abstractNum w:abstractNumId="36" w15:restartNumberingAfterBreak="0">
+  <w:abstractNum w:abstractNumId="37" w15:restartNumberingAfterBreak="0">
     <w:nsid w:val="7AB82C40"/>
     <w:multiLevelType w:val="multilevel"/>
     <w:tmpl w:val="92929214"/>
@@ -6730,7 +6934,7 @@
       </w:pPr>
     </w:lvl>
   </w:abstractNum>
-  <w:abstractNum w:abstractNumId="37" w15:restartNumberingAfterBreak="0">
+  <w:abstractNum w:abstractNumId="38" w15:restartNumberingAfterBreak="0">
     <w:nsid w:val="7E3A5D27"/>
     <w:multiLevelType w:val="hybridMultilevel"/>
     <w:tmpl w:val="F3BE6328"/>
@@ -6844,19 +7048,19 @@
     </w:lvl>
   </w:abstractNum>
   <w:num w:numId="1" w16cid:durableId="887840791">
-    <w:abstractNumId w:val="25"/>
+    <w:abstractNumId w:val="26"/>
   </w:num>
   <w:num w:numId="2" w16cid:durableId="471294053">
-    <w:abstractNumId w:val="20"/>
+    <w:abstractNumId w:val="21"/>
   </w:num>
   <w:num w:numId="3" w16cid:durableId="2130318438">
-    <w:abstractNumId w:val="36"/>
+    <w:abstractNumId w:val="37"/>
   </w:num>
   <w:num w:numId="4" w16cid:durableId="1963687034">
     <w:abstractNumId w:val="4"/>
   </w:num>
   <w:num w:numId="5" w16cid:durableId="230389855">
-    <w:abstractNumId w:val="15"/>
+    <w:abstractNumId w:val="16"/>
   </w:num>
   <w:num w:numId="6" w16cid:durableId="251747937">
     <w:abstractNumId w:val="3"/>
@@ -6865,97 +7069,100 @@
     <w:abstractNumId w:val="2"/>
   </w:num>
   <w:num w:numId="8" w16cid:durableId="2024014602">
-    <w:abstractNumId w:val="17"/>
+    <w:abstractNumId w:val="18"/>
   </w:num>
   <w:num w:numId="9" w16cid:durableId="1520849412">
-    <w:abstractNumId w:val="31"/>
+    <w:abstractNumId w:val="32"/>
   </w:num>
   <w:num w:numId="10" w16cid:durableId="533424245">
-    <w:abstractNumId w:val="14"/>
+    <w:abstractNumId w:val="15"/>
   </w:num>
   <w:num w:numId="11" w16cid:durableId="2045472971">
     <w:abstractNumId w:val="0"/>
   </w:num>
   <w:num w:numId="12" w16cid:durableId="68424834">
-    <w:abstractNumId w:val="30"/>
+    <w:abstractNumId w:val="31"/>
   </w:num>
   <w:num w:numId="13" w16cid:durableId="2064206667">
+    <w:abstractNumId w:val="12"/>
+  </w:num>
+  <w:num w:numId="14" w16cid:durableId="1092508286">
     <w:abstractNumId w:val="11"/>
   </w:num>
-  <w:num w:numId="14" w16cid:durableId="1092508286">
-    <w:abstractNumId w:val="10"/>
-  </w:num>
   <w:num w:numId="15" w16cid:durableId="1399550223">
-    <w:abstractNumId w:val="34"/>
+    <w:abstractNumId w:val="35"/>
   </w:num>
   <w:num w:numId="16" w16cid:durableId="1339650658">
-    <w:abstractNumId w:val="28"/>
+    <w:abstractNumId w:val="29"/>
   </w:num>
   <w:num w:numId="17" w16cid:durableId="1445812104">
-    <w:abstractNumId w:val="16"/>
+    <w:abstractNumId w:val="17"/>
   </w:num>
   <w:num w:numId="18" w16cid:durableId="2065983102">
-    <w:abstractNumId w:val="12"/>
+    <w:abstractNumId w:val="13"/>
   </w:num>
   <w:num w:numId="19" w16cid:durableId="970592971">
     <w:abstractNumId w:val="1"/>
   </w:num>
   <w:num w:numId="20" w16cid:durableId="1383872454">
-    <w:abstractNumId w:val="33"/>
+    <w:abstractNumId w:val="34"/>
   </w:num>
   <w:num w:numId="21" w16cid:durableId="409010874">
     <w:abstractNumId w:val="6"/>
   </w:num>
   <w:num w:numId="22" w16cid:durableId="1955283059">
-    <w:abstractNumId w:val="26"/>
+    <w:abstractNumId w:val="27"/>
   </w:num>
   <w:num w:numId="23" w16cid:durableId="1986425540">
     <w:abstractNumId w:val="5"/>
   </w:num>
   <w:num w:numId="24" w16cid:durableId="1177160439">
-    <w:abstractNumId w:val="23"/>
+    <w:abstractNumId w:val="24"/>
   </w:num>
   <w:num w:numId="25" w16cid:durableId="1578663587">
+    <w:abstractNumId w:val="20"/>
+  </w:num>
+  <w:num w:numId="26" w16cid:durableId="2105224145">
+    <w:abstractNumId w:val="10"/>
+  </w:num>
+  <w:num w:numId="27" w16cid:durableId="21446552">
+    <w:abstractNumId w:val="36"/>
+  </w:num>
+  <w:num w:numId="28" w16cid:durableId="888759946">
+    <w:abstractNumId w:val="25"/>
+  </w:num>
+  <w:num w:numId="29" w16cid:durableId="1753234530">
     <w:abstractNumId w:val="19"/>
   </w:num>
-  <w:num w:numId="26" w16cid:durableId="2105224145">
+  <w:num w:numId="30" w16cid:durableId="1721440074">
     <w:abstractNumId w:val="9"/>
-  </w:num>
-  <w:num w:numId="27" w16cid:durableId="21446552">
-    <w:abstractNumId w:val="35"/>
-  </w:num>
-  <w:num w:numId="28" w16cid:durableId="888759946">
-    <w:abstractNumId w:val="24"/>
-  </w:num>
-  <w:num w:numId="29" w16cid:durableId="1753234530">
-    <w:abstractNumId w:val="18"/>
-  </w:num>
-  <w:num w:numId="30" w16cid:durableId="1721440074">
-    <w:abstractNumId w:val="8"/>
   </w:num>
   <w:num w:numId="31" w16cid:durableId="1996909911">
     <w:abstractNumId w:val="7"/>
   </w:num>
   <w:num w:numId="32" w16cid:durableId="352650576">
-    <w:abstractNumId w:val="37"/>
+    <w:abstractNumId w:val="38"/>
   </w:num>
   <w:num w:numId="33" w16cid:durableId="1961569545">
-    <w:abstractNumId w:val="32"/>
+    <w:abstractNumId w:val="33"/>
   </w:num>
   <w:num w:numId="34" w16cid:durableId="81995172">
-    <w:abstractNumId w:val="13"/>
+    <w:abstractNumId w:val="14"/>
   </w:num>
   <w:num w:numId="35" w16cid:durableId="155727283">
-    <w:abstractNumId w:val="21"/>
+    <w:abstractNumId w:val="22"/>
   </w:num>
   <w:num w:numId="36" w16cid:durableId="1684865970">
-    <w:abstractNumId w:val="27"/>
+    <w:abstractNumId w:val="28"/>
   </w:num>
   <w:num w:numId="37" w16cid:durableId="473908122">
-    <w:abstractNumId w:val="29"/>
+    <w:abstractNumId w:val="30"/>
   </w:num>
   <w:num w:numId="38" w16cid:durableId="714694388">
-    <w:abstractNumId w:val="22"/>
+    <w:abstractNumId w:val="23"/>
+  </w:num>
+  <w:num w:numId="39" w16cid:durableId="116409301">
+    <w:abstractNumId w:val="8"/>
   </w:num>
 </w:numbering>
 </file>
@@ -7466,6 +7673,21 @@
       <w:u w:val="single"/>
     </w:rPr>
   </w:style>
+  <w:style w:type="paragraph" w:styleId="NormalWeb">
+    <w:name w:val="Normal (Web)"/>
+    <w:basedOn w:val="Normal"/>
+    <w:uiPriority w:val="99"/>
+    <w:unhideWhenUsed/>
+    <w:rsid w:val="004C7DC9"/>
+    <w:pPr>
+      <w:spacing w:before="100" w:beforeAutospacing="1" w:after="100" w:afterAutospacing="1" w:line="240" w:lineRule="auto"/>
+      <w:ind w:left="0" w:right="0" w:firstLine="0"/>
+    </w:pPr>
+    <w:rPr>
+      <w:color w:val="auto"/>
+      <w:sz w:val="24"/>
+    </w:rPr>
+  </w:style>
 </w:styles>
 </file>
 

</xml_diff>

<commit_message>
Adding tracer (.txt) file that will help to get diff over github
</commit_message>
<xml_diff>
--- a/SB Resume.docx
+++ b/SB Resume.docx
@@ -141,7 +141,7 @@
         <w:rPr>
           <w:noProof/>
         </w:rPr>
-        <w:pict w14:anchorId="7D7EE5C7">
+        <w:pict w14:anchorId="58A1B526">
           <v:rect id="_x0000_i1025" alt="" style="width:468pt;height:.05pt;mso-width-percent:0;mso-height-percent:0;mso-width-percent:0;mso-height-percent:0" o:hralign="center" o:hrstd="t" o:hr="t" fillcolor="#a0a0a0" stroked="f"/>
         </w:pict>
       </w:r>
@@ -163,7 +163,7 @@
           <w:tab w:val="left" w:pos="10530"/>
         </w:tabs>
         <w:spacing w:after="240" w:line="240" w:lineRule="auto"/>
-        <w:ind w:left="540" w:right="537" w:firstLine="0"/>
+        <w:ind w:left="900" w:right="627" w:firstLine="0"/>
         <w:jc w:val="both"/>
         <w:rPr>
           <w:b w:val="0"/>
@@ -256,10 +256,10 @@
         <w:tabs>
           <w:tab w:val="center" w:pos="3319"/>
           <w:tab w:val="center" w:pos="9255"/>
-          <w:tab w:val="left" w:pos="10980"/>
+          <w:tab w:val="left" w:pos="10620"/>
         </w:tabs>
         <w:spacing w:after="40" w:line="259" w:lineRule="auto"/>
-        <w:ind w:left="540" w:right="267" w:firstLine="0"/>
+        <w:ind w:left="900" w:right="537" w:firstLine="0"/>
         <w:rPr>
           <w:bCs/>
           <w:sz w:val="19"/>
@@ -280,7 +280,23 @@
           <w:sz w:val="19"/>
           <w:szCs w:val="19"/>
         </w:rPr>
-        <w:t xml:space="preserve">                                                         </w:t>
+        <w:t xml:space="preserve">                                </w:t>
+      </w:r>
+      <w:r>
+        <w:rPr>
+          <w:bCs/>
+          <w:sz w:val="19"/>
+          <w:szCs w:val="19"/>
+        </w:rPr>
+        <w:t xml:space="preserve">    </w:t>
+      </w:r>
+      <w:r>
+        <w:rPr>
+          <w:bCs/>
+          <w:sz w:val="19"/>
+          <w:szCs w:val="19"/>
+        </w:rPr>
+        <w:t xml:space="preserve">           </w:t>
       </w:r>
       <w:r>
         <w:rPr>
@@ -303,10 +319,10 @@
       <w:pPr>
         <w:tabs>
           <w:tab w:val="center" w:pos="3466"/>
-          <w:tab w:val="center" w:pos="10800"/>
+          <w:tab w:val="left" w:pos="10620"/>
         </w:tabs>
         <w:spacing w:before="10" w:after="240" w:line="259" w:lineRule="auto"/>
-        <w:ind w:left="540" w:right="446" w:firstLine="0"/>
+        <w:ind w:left="900" w:right="537" w:firstLine="0"/>
         <w:rPr>
           <w:sz w:val="19"/>
           <w:szCs w:val="19"/>
@@ -342,7 +358,7 @@
           <w:sz w:val="19"/>
           <w:szCs w:val="19"/>
         </w:rPr>
-        <w:t xml:space="preserve">                                                                                            </w:t>
+        <w:t xml:space="preserve">                                                                                  </w:t>
       </w:r>
       <w:r>
         <w:rPr>
@@ -523,37 +539,26 @@
       </w:pPr>
       <w:r>
         <w:rPr>
-          <w:rFonts w:ascii="TimesNewRomanPS" w:hAnsi="TimesNewRomanPS"/>
-          <w:sz w:val="18"/>
-          <w:szCs w:val="18"/>
-        </w:rPr>
-        <w:t>Machine Learning</w:t>
-      </w:r>
-      <w:r>
-        <w:rPr>
-          <w:rFonts w:ascii="TimesNewRomanPSMT" w:hAnsi="TimesNewRomanPSMT"/>
-          <w:sz w:val="18"/>
-          <w:szCs w:val="18"/>
-        </w:rPr>
-        <w:t xml:space="preserve">: SVM, KNN, Logistic Regression, LSTM, CNN, TensorFlow, NumPy, </w:t>
+          <w:sz w:val="19"/>
+          <w:szCs w:val="19"/>
+        </w:rPr>
+        <w:t xml:space="preserve">Machine Learning: SVM, KNN, Logistic Regression, LSTM, CNN, TensorFlow, NumPy, </w:t>
       </w:r>
       <w:proofErr w:type="spellStart"/>
       <w:r>
         <w:rPr>
-          <w:rFonts w:ascii="TimesNewRomanPSMT" w:hAnsi="TimesNewRomanPSMT"/>
-          <w:sz w:val="18"/>
-          <w:szCs w:val="18"/>
+          <w:sz w:val="19"/>
+          <w:szCs w:val="19"/>
         </w:rPr>
         <w:t>Jupyter</w:t>
       </w:r>
       <w:proofErr w:type="spellEnd"/>
       <w:r>
         <w:rPr>
-          <w:rFonts w:ascii="TimesNewRomanPSMT" w:hAnsi="TimesNewRomanPSMT"/>
-          <w:sz w:val="18"/>
-          <w:szCs w:val="18"/>
-        </w:rPr>
-        <w:t xml:space="preserve">, Pandas. </w:t>
+          <w:sz w:val="19"/>
+          <w:szCs w:val="19"/>
+        </w:rPr>
+        <w:t>, Pandas.</w:t>
       </w:r>
     </w:p>
     <w:p>
@@ -576,29 +581,26 @@
       </w:pPr>
       <w:r>
         <w:rPr>
-          <w:rFonts w:ascii="TimesNewRomanPS" w:hAnsi="TimesNewRomanPS"/>
-          <w:sz w:val="18"/>
-          <w:szCs w:val="18"/>
+          <w:sz w:val="19"/>
+          <w:szCs w:val="19"/>
         </w:rPr>
         <w:t>Web Technologies and Databases:</w:t>
       </w:r>
       <w:r>
         <w:rPr>
-          <w:rFonts w:ascii="TimesNewRomanPS" w:hAnsi="TimesNewRomanPS"/>
           <w:b/>
           <w:bCs/>
-          <w:sz w:val="18"/>
-          <w:szCs w:val="18"/>
+          <w:sz w:val="19"/>
+          <w:szCs w:val="19"/>
         </w:rPr>
         <w:t xml:space="preserve"> </w:t>
       </w:r>
       <w:r>
         <w:rPr>
-          <w:rFonts w:ascii="TimesNewRomanPSMT" w:hAnsi="TimesNewRomanPSMT"/>
-          <w:sz w:val="18"/>
-          <w:szCs w:val="18"/>
-        </w:rPr>
-        <w:t xml:space="preserve">JavaScript, HTML5, CSS, XML, MongoDB, Oracle, Angular, Microsoft SQL Server. </w:t>
+          <w:sz w:val="19"/>
+          <w:szCs w:val="19"/>
+        </w:rPr>
+        <w:t>JavaScript, HTML5, CSS, XML, MongoDB, Oracle, Angular, Microsoft SQL Server.</w:t>
       </w:r>
     </w:p>
     <w:p>
@@ -720,21 +722,7 @@
           <w:sz w:val="19"/>
           <w:szCs w:val="19"/>
         </w:rPr>
-        <w:t xml:space="preserve">, </w:t>
-      </w:r>
-      <w:r>
-        <w:rPr>
-          <w:sz w:val="19"/>
-          <w:szCs w:val="19"/>
-        </w:rPr>
-        <w:t>Kubernetes, Jenkins, Maven, AWS, Visual Studio, Tableau</w:t>
-      </w:r>
-      <w:r>
-        <w:rPr>
-          <w:sz w:val="19"/>
-          <w:szCs w:val="19"/>
-        </w:rPr>
-        <w:t xml:space="preserve">, </w:t>
+        <w:t xml:space="preserve">, Kubernetes, Jenkins, Maven, AWS, Visual Studio, Tableau, </w:t>
       </w:r>
       <w:proofErr w:type="spellStart"/>
       <w:r>
@@ -745,13 +733,6 @@
         <w:t>Windbg</w:t>
       </w:r>
       <w:proofErr w:type="spellEnd"/>
-      <w:r>
-        <w:rPr>
-          <w:sz w:val="19"/>
-          <w:szCs w:val="19"/>
-        </w:rPr>
-        <w:t>.</w:t>
-      </w:r>
     </w:p>
     <w:p>
       <w:pPr>
@@ -781,7 +762,7 @@
           <w:tab w:val="center" w:pos="9612"/>
         </w:tabs>
         <w:spacing w:after="20" w:line="259" w:lineRule="auto"/>
-        <w:ind w:left="540" w:right="446" w:firstLine="0"/>
+        <w:ind w:left="630" w:right="537" w:firstLine="0"/>
         <w:rPr>
           <w:b/>
           <w:sz w:val="19"/>
@@ -891,7 +872,7 @@
           <w:sz w:val="19"/>
           <w:szCs w:val="19"/>
         </w:rPr>
-        <w:t xml:space="preserve">              </w:t>
+        <w:t xml:space="preserve">           </w:t>
       </w:r>
       <w:r>
         <w:rPr>
@@ -932,21 +913,6 @@
           <w:szCs w:val="19"/>
         </w:rPr>
         <w:t>2</w:t>
-      </w:r>
-      <w:r>
-        <w:rPr>
-          <w:b/>
-          <w:sz w:val="19"/>
-          <w:szCs w:val="19"/>
-        </w:rPr>
-        <w:t xml:space="preserve"> </w:t>
-      </w:r>
-      <w:r>
-        <w:rPr>
-          <w:sz w:val="19"/>
-          <w:szCs w:val="19"/>
-        </w:rPr>
-        <w:t xml:space="preserve"> </w:t>
       </w:r>
     </w:p>
     <w:p>
@@ -974,28 +940,7 @@
           <w:sz w:val="19"/>
           <w:szCs w:val="19"/>
         </w:rPr>
-        <w:t>Developed Intel Integrated/Discrete</w:t>
-      </w:r>
-      <w:r>
-        <w:rPr>
-          <w:sz w:val="19"/>
-          <w:szCs w:val="19"/>
-        </w:rPr>
-        <w:t xml:space="preserve"> </w:t>
-      </w:r>
-      <w:r>
-        <w:rPr>
-          <w:sz w:val="19"/>
-          <w:szCs w:val="19"/>
-        </w:rPr>
-        <w:t>graphics drivers for Intel's present and upcoming platforms tailored for Windows</w:t>
-      </w:r>
-      <w:r>
-        <w:rPr>
-          <w:sz w:val="19"/>
-          <w:szCs w:val="19"/>
-        </w:rPr>
-        <w:t xml:space="preserve"> primarily focusing on kernel-mode drivers and graphics memory management</w:t>
+        <w:t>Developed Intel Integrated/Discrete graphics drivers for Intel's present and upcoming platforms tailored for Windows primarily focusing on kernel-mode drivers and graphics memory management</w:t>
       </w:r>
       <w:r>
         <w:rPr>
@@ -1246,7 +1191,7 @@
           <w:sz w:val="19"/>
           <w:szCs w:val="19"/>
         </w:rPr>
-        <w:t xml:space="preserve"> Consultant  </w:t>
+        <w:t xml:space="preserve"> </w:t>
       </w:r>
       <w:r>
         <w:rPr>
@@ -1254,6 +1199,22 @@
           <w:sz w:val="19"/>
           <w:szCs w:val="19"/>
         </w:rPr>
+        <w:t>Developer</w:t>
+      </w:r>
+      <w:r>
+        <w:rPr>
+          <w:b/>
+          <w:sz w:val="19"/>
+          <w:szCs w:val="19"/>
+        </w:rPr>
+        <w:t xml:space="preserve">  </w:t>
+      </w:r>
+      <w:r>
+        <w:rPr>
+          <w:b/>
+          <w:sz w:val="19"/>
+          <w:szCs w:val="19"/>
+        </w:rPr>
         <w:t xml:space="preserve">                                               </w:t>
       </w:r>
       <w:r>
@@ -1272,6 +1233,14 @@
         </w:rPr>
         <w:t xml:space="preserve">     </w:t>
       </w:r>
+      <w:r>
+        <w:rPr>
+          <w:b/>
+          <w:sz w:val="19"/>
+          <w:szCs w:val="19"/>
+        </w:rPr>
+        <w:t xml:space="preserve">     </w:t>
+      </w:r>
       <w:proofErr w:type="spellStart"/>
       <w:r>
         <w:rPr>
@@ -1304,7 +1273,7 @@
           <w:sz w:val="19"/>
           <w:szCs w:val="19"/>
         </w:rPr>
-        <w:t xml:space="preserve">             </w:t>
+        <w:t xml:space="preserve">           </w:t>
       </w:r>
       <w:r>
         <w:rPr>
@@ -1312,7 +1281,7 @@
           <w:sz w:val="19"/>
           <w:szCs w:val="19"/>
         </w:rPr>
-        <w:t xml:space="preserve">   </w:t>
+        <w:t xml:space="preserve"> </w:t>
       </w:r>
       <w:r>
         <w:rPr>
@@ -1385,14 +1354,6 @@
           <w:szCs w:val="19"/>
         </w:rPr>
         <w:t>8</w:t>
-      </w:r>
-      <w:r>
-        <w:rPr>
-          <w:bCs/>
-          <w:sz w:val="19"/>
-          <w:szCs w:val="19"/>
-        </w:rPr>
-        <w:t xml:space="preserve"> </w:t>
       </w:r>
     </w:p>
     <w:p>
@@ -1419,98 +1380,7 @@
           <w:sz w:val="19"/>
           <w:szCs w:val="19"/>
         </w:rPr>
-        <w:t xml:space="preserve">Demonstrated comprehensive expertise in </w:t>
-      </w:r>
-      <w:r>
-        <w:rPr>
-          <w:sz w:val="19"/>
-          <w:szCs w:val="19"/>
-        </w:rPr>
-        <w:t>D</w:t>
-      </w:r>
-      <w:r>
-        <w:rPr>
-          <w:sz w:val="19"/>
-          <w:szCs w:val="19"/>
-        </w:rPr>
-        <w:t xml:space="preserve">ata </w:t>
-      </w:r>
-      <w:r>
-        <w:rPr>
-          <w:sz w:val="19"/>
-          <w:szCs w:val="19"/>
-        </w:rPr>
-        <w:t>M</w:t>
-      </w:r>
-      <w:r>
-        <w:rPr>
-          <w:sz w:val="19"/>
-          <w:szCs w:val="19"/>
-        </w:rPr>
-        <w:t xml:space="preserve">odelling, </w:t>
-      </w:r>
-      <w:r>
-        <w:rPr>
-          <w:sz w:val="19"/>
-          <w:szCs w:val="19"/>
-        </w:rPr>
-        <w:t>A</w:t>
-      </w:r>
-      <w:r>
-        <w:rPr>
-          <w:sz w:val="19"/>
-          <w:szCs w:val="19"/>
-        </w:rPr>
-        <w:t xml:space="preserve">nalytical </w:t>
-      </w:r>
-      <w:r>
-        <w:rPr>
-          <w:sz w:val="19"/>
-          <w:szCs w:val="19"/>
-        </w:rPr>
-        <w:t>V</w:t>
-      </w:r>
-      <w:r>
-        <w:rPr>
-          <w:sz w:val="19"/>
-          <w:szCs w:val="19"/>
-        </w:rPr>
-        <w:t xml:space="preserve">iew </w:t>
-      </w:r>
-      <w:r>
-        <w:rPr>
-          <w:sz w:val="19"/>
-          <w:szCs w:val="19"/>
-        </w:rPr>
-        <w:t>D</w:t>
-      </w:r>
-      <w:r>
-        <w:rPr>
-          <w:sz w:val="19"/>
-          <w:szCs w:val="19"/>
-        </w:rPr>
-        <w:t>evelopment,</w:t>
-      </w:r>
-      <w:r>
-        <w:rPr>
-          <w:sz w:val="19"/>
-          <w:szCs w:val="19"/>
-        </w:rPr>
-        <w:t xml:space="preserve"> and user management</w:t>
-      </w:r>
-      <w:r>
-        <w:rPr>
-          <w:sz w:val="19"/>
-          <w:szCs w:val="19"/>
-        </w:rPr>
-        <w:t xml:space="preserve"> in SAP HANA</w:t>
-      </w:r>
-      <w:r>
-        <w:rPr>
-          <w:sz w:val="19"/>
-          <w:szCs w:val="19"/>
-        </w:rPr>
-        <w:t xml:space="preserve">. </w:t>
+        <w:t>Led data modeling and analytical view development in SAP HANA, emphasizing data management, reporting, and collaboration with the security team for holistic business process improvements.</w:t>
       </w:r>
     </w:p>
     <w:p>
@@ -1771,7 +1641,7 @@
           <w:numId w:val="30"/>
         </w:numPr>
         <w:spacing w:after="80" w:line="240" w:lineRule="auto"/>
-        <w:ind w:left="907" w:right="537" w:hanging="187"/>
+        <w:ind w:left="907" w:right="627" w:hanging="187"/>
         <w:contextualSpacing w:val="0"/>
         <w:jc w:val="both"/>
         <w:rPr>
@@ -1878,63 +1748,7 @@
           <w:sz w:val="19"/>
           <w:szCs w:val="19"/>
         </w:rPr>
-        <w:t xml:space="preserve">Led a real-time GPU performance project using C++ and CMake for Intel, cutting </w:t>
-      </w:r>
-      <w:r>
-        <w:rPr>
-          <w:b/>
-          <w:sz w:val="19"/>
-          <w:szCs w:val="19"/>
-        </w:rPr>
-        <w:t>debug time by 25%</w:t>
-      </w:r>
-      <w:r>
-        <w:rPr>
-          <w:bCs/>
-          <w:sz w:val="19"/>
-          <w:szCs w:val="19"/>
-        </w:rPr>
-        <w:t xml:space="preserve">, and implemented an automated build deployment using QuickBuild, </w:t>
-      </w:r>
-      <w:r>
-        <w:rPr>
-          <w:bCs/>
-          <w:sz w:val="19"/>
-          <w:szCs w:val="19"/>
-        </w:rPr>
-        <w:t>t</w:t>
-      </w:r>
-      <w:r>
-        <w:rPr>
-          <w:sz w:val="19"/>
-          <w:szCs w:val="19"/>
-        </w:rPr>
-        <w:t xml:space="preserve">he tool </w:t>
-      </w:r>
-      <w:r>
-        <w:rPr>
-          <w:b/>
-          <w:bCs/>
-          <w:sz w:val="19"/>
-          <w:szCs w:val="19"/>
-        </w:rPr>
-        <w:t>enhanced the SDLC</w:t>
-      </w:r>
-      <w:r>
-        <w:rPr>
-          <w:sz w:val="19"/>
-          <w:szCs w:val="19"/>
-        </w:rPr>
-        <w:t xml:space="preserve"> and </w:t>
-      </w:r>
-      <w:r>
-        <w:rPr>
-          <w:b/>
-          <w:bCs/>
-          <w:sz w:val="19"/>
-          <w:szCs w:val="19"/>
-        </w:rPr>
-        <w:t>received formal recognition from Intel.</w:t>
+        <w:t>Designed Intel's GPU telemetry tool, capturing metrics such as core usage and memory bandwidth. Employed Intel's SDK for direct GPU interfacing, leveraging both continuous and event-driven sampling. Aggregated data for clarity and ensured efficient storage with real-time visualization. Further extended the telemetry tool with a CLI for enhanced debugging, achieving a 25% reduction in debug time.</w:t>
       </w:r>
     </w:p>
     <w:p>
@@ -1948,7 +1762,7 @@
           <w:tab w:val="left" w:pos="10620"/>
         </w:tabs>
         <w:spacing w:before="80" w:after="80" w:line="240" w:lineRule="auto"/>
-        <w:ind w:left="907" w:right="533" w:hanging="187"/>
+        <w:ind w:left="907" w:right="627" w:hanging="187"/>
         <w:contextualSpacing w:val="0"/>
         <w:jc w:val="both"/>
         <w:rPr>
@@ -1959,53 +1773,49 @@
       </w:pPr>
       <w:r>
         <w:rPr>
+          <w:sz w:val="19"/>
+          <w:szCs w:val="19"/>
+        </w:rPr>
+        <w:t>E-Signature management system for CalPERS</w:t>
+      </w:r>
+      <w:r>
+        <w:rPr>
+          <w:b/>
           <w:bCs/>
           <w:sz w:val="19"/>
           <w:szCs w:val="19"/>
         </w:rPr>
-        <w:t>Autonomous Line Follower Robot (C, ATmega168</w:t>
-      </w:r>
-      <w:r>
-        <w:rPr>
+        <w:t xml:space="preserve"> (</w:t>
+      </w:r>
+      <w:r>
+        <w:rPr>
+          <w:sz w:val="19"/>
+          <w:szCs w:val="19"/>
+        </w:rPr>
+        <w:t>Python, JavaScript, PHP, MySQL, XAMP, OpenCV, Pillow</w:t>
+      </w:r>
+      <w:r>
+        <w:rPr>
+          <w:b/>
           <w:bCs/>
           <w:sz w:val="19"/>
           <w:szCs w:val="19"/>
         </w:rPr>
-        <w:t xml:space="preserve"> </w:t>
-      </w:r>
-      <w:r>
-        <w:rPr>
-          <w:bCs/>
-          <w:sz w:val="19"/>
-          <w:szCs w:val="19"/>
-        </w:rPr>
-        <w:t xml:space="preserve">(Arduino </w:t>
-      </w:r>
-      <w:proofErr w:type="spellStart"/>
-      <w:r>
-        <w:rPr>
-          <w:bCs/>
-          <w:sz w:val="19"/>
-          <w:szCs w:val="19"/>
-        </w:rPr>
-        <w:t>Duemilanove</w:t>
-      </w:r>
-      <w:proofErr w:type="spellEnd"/>
-      <w:r>
-        <w:rPr>
-          <w:bCs/>
-          <w:sz w:val="19"/>
-          <w:szCs w:val="19"/>
-        </w:rPr>
-        <w:t>), Motor Driver, Infrared sensor): Successfully designed and implemented a fully functional autonomous line follower robot using an ATmega168 microcontroller, motor driver, and infrared sensors. Utilized the ATmega168 microcontroller for movement control and infrared sensors for path tracking.</w:t>
-      </w:r>
-      <w:r>
-        <w:rPr>
-          <w:bCs/>
-          <w:sz w:val="19"/>
-          <w:szCs w:val="19"/>
-        </w:rPr>
-        <w:t xml:space="preserve"> </w:t>
+        <w:t xml:space="preserve">) </w:t>
+      </w:r>
+      <w:r>
+        <w:rPr>
+          <w:sz w:val="19"/>
+          <w:szCs w:val="19"/>
+        </w:rPr>
+        <w:t>Conceptualized and deployed an E-Signature portal for CalPERS, emphasizing business process improvement, secure data management, and user-centric design</w:t>
+      </w:r>
+      <w:r>
+        <w:rPr>
+          <w:sz w:val="19"/>
+          <w:szCs w:val="19"/>
+        </w:rPr>
+        <w:t>. Application features: encrypted database, in-page signature drawing, two-factor user authentication, and password policies, The Backend of the application handles the elimination of noise from the image by reducing the aspect ratio, converting the image to grayscale, and applying canny edge detection to make the uploaded image usable.</w:t>
       </w:r>
     </w:p>
     <w:p>
@@ -2019,7 +1829,7 @@
           <w:tab w:val="left" w:pos="10620"/>
         </w:tabs>
         <w:spacing w:before="80" w:after="80" w:line="240" w:lineRule="auto"/>
-        <w:ind w:left="907" w:right="533" w:hanging="187"/>
+        <w:ind w:left="907" w:right="627" w:hanging="187"/>
         <w:contextualSpacing w:val="0"/>
         <w:jc w:val="both"/>
         <w:rPr>
@@ -2034,7 +1844,23 @@
           <w:sz w:val="19"/>
           <w:szCs w:val="19"/>
         </w:rPr>
-        <w:t xml:space="preserve">IEEE VAST Challenge 2023 (Python, </w:t>
+        <w:t>Autonomous Line Follower Robot (C, ATmega168</w:t>
+      </w:r>
+      <w:r>
+        <w:rPr>
+          <w:bCs/>
+          <w:sz w:val="19"/>
+          <w:szCs w:val="19"/>
+        </w:rPr>
+        <w:t xml:space="preserve"> </w:t>
+      </w:r>
+      <w:r>
+        <w:rPr>
+          <w:bCs/>
+          <w:sz w:val="19"/>
+          <w:szCs w:val="19"/>
+        </w:rPr>
+        <w:t xml:space="preserve">(Arduino </w:t>
       </w:r>
       <w:proofErr w:type="spellStart"/>
       <w:r>
@@ -2043,7 +1869,7 @@
           <w:sz w:val="19"/>
           <w:szCs w:val="19"/>
         </w:rPr>
-        <w:t>Networkx</w:t>
+        <w:t>Duemilanove</w:t>
       </w:r>
       <w:proofErr w:type="spellEnd"/>
       <w:r>
@@ -2052,75 +1878,15 @@
           <w:sz w:val="19"/>
           <w:szCs w:val="19"/>
         </w:rPr>
-        <w:t xml:space="preserve">, </w:t>
-      </w:r>
-      <w:proofErr w:type="spellStart"/>
+        <w:t>), Motor Driver, Infrared sensor): Successfully designed and implemented a fully functional autonomous line follower robot using an ATmega168 microcontroller, motor driver, and infrared sensors. Utilized the ATmega168 microcontroller for movement control and infrared sensors for path tracking.</w:t>
+      </w:r>
       <w:r>
         <w:rPr>
           <w:bCs/>
           <w:sz w:val="19"/>
           <w:szCs w:val="19"/>
         </w:rPr>
-        <w:t>Pyvis</w:t>
-      </w:r>
-      <w:proofErr w:type="spellEnd"/>
-      <w:r>
-        <w:rPr>
-          <w:bCs/>
-          <w:sz w:val="19"/>
-          <w:szCs w:val="19"/>
-        </w:rPr>
-        <w:t xml:space="preserve">, </w:t>
-      </w:r>
-      <w:proofErr w:type="spellStart"/>
-      <w:r>
-        <w:rPr>
-          <w:bCs/>
-          <w:sz w:val="19"/>
-          <w:szCs w:val="19"/>
-        </w:rPr>
-        <w:t>Streamlit</w:t>
-      </w:r>
-      <w:proofErr w:type="spellEnd"/>
-      <w:r>
-        <w:rPr>
-          <w:bCs/>
-          <w:sz w:val="19"/>
-          <w:szCs w:val="19"/>
-        </w:rPr>
-        <w:t xml:space="preserve">, Pandas): </w:t>
-      </w:r>
-      <w:r>
-        <w:rPr>
-          <w:bCs/>
-          <w:sz w:val="19"/>
-          <w:szCs w:val="19"/>
-        </w:rPr>
-        <w:t xml:space="preserve">Developed and showcased a dashboard tool </w:t>
-      </w:r>
-      <w:r>
-        <w:rPr>
-          <w:bCs/>
-          <w:sz w:val="19"/>
-          <w:szCs w:val="19"/>
-        </w:rPr>
-        <w:t xml:space="preserve">as a solution </w:t>
-      </w:r>
-      <w:r>
-        <w:rPr>
-          <w:bCs/>
-          <w:sz w:val="19"/>
-          <w:szCs w:val="19"/>
-        </w:rPr>
-        <w:t>to detect Illegal, Unregulated, and Unauthorized (IUU) fishing activities through graph (Network)</w:t>
-      </w:r>
-      <w:r>
-        <w:rPr>
-          <w:bCs/>
-          <w:sz w:val="19"/>
-          <w:szCs w:val="19"/>
-        </w:rPr>
-        <w:t xml:space="preserve"> data. Constructed knowledge graph to extract significant nodes and prune insignificant data.</w:t>
+        <w:t xml:space="preserve"> </w:t>
       </w:r>
     </w:p>
     <w:p>
@@ -2130,7 +1896,7 @@
           <w:ilvl w:val="0"/>
           <w:numId w:val="30"/>
         </w:numPr>
-        <w:spacing w:after="0"/>
+        <w:spacing w:after="240"/>
         <w:ind w:left="900" w:right="627" w:hanging="180"/>
         <w:jc w:val="both"/>
         <w:rPr>
@@ -2248,150 +2014,6 @@
           <w:szCs w:val="19"/>
         </w:rPr>
         <w:t>with features like generating PDF reports of the patient with interactive charts made in real time just after the user inputs.</w:t>
-      </w:r>
-    </w:p>
-    <w:p>
-      <w:pPr>
-        <w:pStyle w:val="ListParagraph"/>
-        <w:numPr>
-          <w:ilvl w:val="0"/>
-          <w:numId w:val="30"/>
-        </w:numPr>
-        <w:tabs>
-          <w:tab w:val="left" w:pos="10620"/>
-        </w:tabs>
-        <w:spacing w:before="80" w:after="240" w:line="240" w:lineRule="auto"/>
-        <w:ind w:left="907" w:right="533" w:hanging="187"/>
-        <w:contextualSpacing w:val="0"/>
-        <w:jc w:val="both"/>
-        <w:rPr>
-          <w:bCs/>
-          <w:sz w:val="19"/>
-          <w:szCs w:val="19"/>
-        </w:rPr>
-      </w:pPr>
-      <w:r>
-        <w:rPr>
-          <w:sz w:val="19"/>
-          <w:szCs w:val="19"/>
-        </w:rPr>
-        <w:t>E-Signature management system for CalPERS</w:t>
-      </w:r>
-      <w:r>
-        <w:rPr>
-          <w:b/>
-          <w:bCs/>
-          <w:sz w:val="19"/>
-          <w:szCs w:val="19"/>
-        </w:rPr>
-        <w:t xml:space="preserve"> (</w:t>
-      </w:r>
-      <w:r>
-        <w:rPr>
-          <w:sz w:val="19"/>
-          <w:szCs w:val="19"/>
-        </w:rPr>
-        <w:t>Python, JavaScript, PHP, MySQL, XAMP, OpenCV, Pillow</w:t>
-      </w:r>
-      <w:r>
-        <w:rPr>
-          <w:b/>
-          <w:bCs/>
-          <w:sz w:val="19"/>
-          <w:szCs w:val="19"/>
-        </w:rPr>
-        <w:t xml:space="preserve">) </w:t>
-      </w:r>
-      <w:r>
-        <w:rPr>
-          <w:sz w:val="19"/>
-          <w:szCs w:val="19"/>
-        </w:rPr>
-        <w:t xml:space="preserve">Developed E-Signature portal for CalPERS users to store and utilize </w:t>
-      </w:r>
-      <w:r>
-        <w:rPr>
-          <w:sz w:val="19"/>
-          <w:szCs w:val="19"/>
-        </w:rPr>
-        <w:t>hand-drawn</w:t>
-      </w:r>
-      <w:r>
-        <w:rPr>
-          <w:sz w:val="19"/>
-          <w:szCs w:val="19"/>
-        </w:rPr>
-        <w:t xml:space="preserve"> signatures in client’s portal. Application features: encrypted database, in-page signature drawing, </w:t>
-      </w:r>
-      <w:r>
-        <w:rPr>
-          <w:sz w:val="19"/>
-          <w:szCs w:val="19"/>
-        </w:rPr>
-        <w:t>two-factor</w:t>
-      </w:r>
-      <w:r>
-        <w:rPr>
-          <w:sz w:val="19"/>
-          <w:szCs w:val="19"/>
-        </w:rPr>
-        <w:t xml:space="preserve"> user authentication</w:t>
-      </w:r>
-      <w:r>
-        <w:rPr>
-          <w:sz w:val="19"/>
-          <w:szCs w:val="19"/>
-        </w:rPr>
-        <w:t>,</w:t>
-      </w:r>
-      <w:r>
-        <w:rPr>
-          <w:sz w:val="19"/>
-          <w:szCs w:val="19"/>
-        </w:rPr>
-        <w:t xml:space="preserve"> and password policies</w:t>
-      </w:r>
-      <w:r>
-        <w:rPr>
-          <w:sz w:val="19"/>
-          <w:szCs w:val="19"/>
-        </w:rPr>
-        <w:t xml:space="preserve">, The </w:t>
-      </w:r>
-      <w:r>
-        <w:rPr>
-          <w:sz w:val="19"/>
-          <w:szCs w:val="19"/>
-        </w:rPr>
-        <w:t xml:space="preserve">Backend of </w:t>
-      </w:r>
-      <w:r>
-        <w:rPr>
-          <w:sz w:val="19"/>
-          <w:szCs w:val="19"/>
-        </w:rPr>
-        <w:t xml:space="preserve">the </w:t>
-      </w:r>
-      <w:r>
-        <w:rPr>
-          <w:sz w:val="19"/>
-          <w:szCs w:val="19"/>
-        </w:rPr>
-        <w:t xml:space="preserve">application handles the elimination of noise from the image by reducing the aspect ratio, converting </w:t>
-      </w:r>
-      <w:r>
-        <w:rPr>
-          <w:sz w:val="19"/>
-          <w:szCs w:val="19"/>
-        </w:rPr>
-        <w:t xml:space="preserve">the </w:t>
-      </w:r>
-      <w:r>
-        <w:rPr>
-          <w:sz w:val="19"/>
-          <w:szCs w:val="19"/>
-        </w:rPr>
-        <w:t>image to grayscale, and applying canny edge detection to make the uploaded image usable.</w:t>
       </w:r>
     </w:p>
     <w:p>

</xml_diff>

<commit_message>
For sac state Employment
</commit_message>
<xml_diff>
--- a/SB Resume.docx
+++ b/SB Resume.docx
@@ -160,9 +160,10 @@
       <w:pPr>
         <w:pStyle w:val="Heading1"/>
         <w:tabs>
-          <w:tab w:val="left" w:pos="10530"/>
-        </w:tabs>
-        <w:spacing w:after="240" w:line="240" w:lineRule="auto"/>
+          <w:tab w:val="center" w:pos="1121"/>
+          <w:tab w:val="center" w:pos="6997"/>
+        </w:tabs>
+        <w:spacing w:after="360"/>
         <w:ind w:left="900" w:right="627" w:firstLine="0"/>
         <w:jc w:val="both"/>
         <w:rPr>
@@ -179,62 +180,7 @@
           <w:sz w:val="19"/>
           <w:szCs w:val="19"/>
         </w:rPr>
-        <w:t xml:space="preserve">Dedicated and cooperative graduate student in computer science with a strong desire to comprehend computer mechanics. My skill spans a range of topics, from data structures to artificial intelligence, and is grounded in analytical thinking and problem-solving. I </w:t>
-      </w:r>
-      <w:r>
-        <w:rPr>
-          <w:b w:val="0"/>
-          <w:bCs/>
-          <w:color w:val="000000"/>
-          <w:sz w:val="19"/>
-          <w:szCs w:val="19"/>
-        </w:rPr>
-        <w:t>prioritize</w:t>
-      </w:r>
-      <w:r>
-        <w:rPr>
-          <w:b w:val="0"/>
-          <w:color w:val="000000"/>
-          <w:sz w:val="19"/>
-          <w:szCs w:val="19"/>
-        </w:rPr>
-        <w:t xml:space="preserve"> the development of clean, elegant, and robust solutions while emphasizing effective communication and teamwork.</w:t>
-      </w:r>
-      <w:r>
-        <w:rPr>
-          <w:b w:val="0"/>
-          <w:color w:val="000000"/>
-          <w:sz w:val="19"/>
-          <w:szCs w:val="19"/>
-        </w:rPr>
-        <w:t xml:space="preserve"> </w:t>
-      </w:r>
-      <w:r>
-        <w:rPr>
-          <w:b w:val="0"/>
-          <w:color w:val="000000"/>
-          <w:sz w:val="19"/>
-          <w:szCs w:val="19"/>
-        </w:rPr>
-        <w:t xml:space="preserve">Actively pursuing full-time positions starting </w:t>
-      </w:r>
-      <w:r>
-        <w:rPr>
-          <w:b w:val="0"/>
-          <w:color w:val="000000"/>
-          <w:sz w:val="19"/>
-          <w:szCs w:val="19"/>
-        </w:rPr>
-        <w:t>July</w:t>
-      </w:r>
-      <w:r>
-        <w:rPr>
-          <w:b w:val="0"/>
-          <w:color w:val="000000"/>
-          <w:sz w:val="19"/>
-          <w:szCs w:val="19"/>
-        </w:rPr>
-        <w:t xml:space="preserve"> 2023.</w:t>
+        <w:t>Analytical and solution-driven IT professional with extensive experience in technical information systems, data management, and business process improvements. Adept at integrating software, data, and hardware to align with user and organizational needs. Proficient in workflow systems, data reporting, and coordinating with centralized IT teams. Actively seeking a role to leverage my expertise and provide innovative solutions.</w:t>
       </w:r>
     </w:p>
     <w:p>
@@ -321,7 +267,7 @@
           <w:tab w:val="center" w:pos="3466"/>
           <w:tab w:val="left" w:pos="10620"/>
         </w:tabs>
-        <w:spacing w:before="10" w:after="240" w:line="259" w:lineRule="auto"/>
+        <w:spacing w:before="10" w:after="360" w:line="259" w:lineRule="auto"/>
         <w:ind w:left="900" w:right="537" w:firstLine="0"/>
         <w:rPr>
           <w:sz w:val="19"/>
@@ -415,108 +361,19 @@
       </w:pPr>
       <w:r>
         <w:rPr>
-          <w:sz w:val="19"/>
-          <w:szCs w:val="19"/>
-        </w:rPr>
-        <w:t>Programming</w:t>
-      </w:r>
-      <w:r>
-        <w:rPr>
-          <w:sz w:val="19"/>
-          <w:szCs w:val="19"/>
-        </w:rPr>
-        <w:t xml:space="preserve"> </w:t>
-      </w:r>
-      <w:r>
-        <w:rPr>
-          <w:sz w:val="19"/>
-          <w:szCs w:val="19"/>
-        </w:rPr>
-        <w:t>languages</w:t>
-      </w:r>
-      <w:r>
-        <w:rPr>
-          <w:sz w:val="19"/>
-          <w:szCs w:val="19"/>
-        </w:rPr>
-        <w:t xml:space="preserve"> and Platforms</w:t>
-      </w:r>
-      <w:r>
-        <w:rPr>
-          <w:sz w:val="19"/>
-          <w:szCs w:val="19"/>
-        </w:rPr>
-        <w:t>: C</w:t>
-      </w:r>
-      <w:r>
-        <w:rPr>
-          <w:sz w:val="19"/>
-          <w:szCs w:val="19"/>
-        </w:rPr>
-        <w:t>/</w:t>
-      </w:r>
-      <w:r>
-        <w:rPr>
-          <w:sz w:val="19"/>
-          <w:szCs w:val="19"/>
-        </w:rPr>
-        <w:t xml:space="preserve">C++, </w:t>
-      </w:r>
-      <w:r>
-        <w:rPr>
-          <w:sz w:val="19"/>
-          <w:szCs w:val="19"/>
-        </w:rPr>
-        <w:t xml:space="preserve">Java, </w:t>
-      </w:r>
-      <w:r>
-        <w:rPr>
-          <w:sz w:val="19"/>
-          <w:szCs w:val="19"/>
-        </w:rPr>
-        <w:t>Python, PostgreS</w:t>
-      </w:r>
-      <w:r>
-        <w:rPr>
-          <w:sz w:val="19"/>
-          <w:szCs w:val="19"/>
-        </w:rPr>
-        <w:t>QL</w:t>
-      </w:r>
-      <w:r>
-        <w:rPr>
-          <w:sz w:val="19"/>
-          <w:szCs w:val="19"/>
-        </w:rPr>
-        <w:t>, Bash</w:t>
-      </w:r>
-      <w:r>
-        <w:rPr>
-          <w:sz w:val="19"/>
-          <w:szCs w:val="19"/>
-        </w:rPr>
-        <w:t xml:space="preserve">, </w:t>
-      </w:r>
-      <w:r>
-        <w:rPr>
-          <w:sz w:val="19"/>
-          <w:szCs w:val="19"/>
-        </w:rPr>
-        <w:t xml:space="preserve">Batch Scripting, </w:t>
-      </w:r>
-      <w:r>
-        <w:rPr>
-          <w:sz w:val="19"/>
-          <w:szCs w:val="19"/>
-        </w:rPr>
-        <w:t>Linux, Windows, MacOS</w:t>
-      </w:r>
-      <w:r>
-        <w:rPr>
-          <w:sz w:val="19"/>
-          <w:szCs w:val="19"/>
-        </w:rPr>
-        <w:t>.</w:t>
+          <w:b/>
+          <w:bCs/>
+          <w:sz w:val="19"/>
+          <w:szCs w:val="19"/>
+        </w:rPr>
+        <w:t>Technical Platforms</w:t>
+      </w:r>
+      <w:r>
+        <w:rPr>
+          <w:sz w:val="19"/>
+          <w:szCs w:val="19"/>
+        </w:rPr>
+        <w:t>: Linux, Windows, MacOS, PeopleSoft (basic familiarity).</w:t>
       </w:r>
     </w:p>
     <w:p>
@@ -539,26 +396,26 @@
       </w:pPr>
       <w:r>
         <w:rPr>
-          <w:sz w:val="19"/>
-          <w:szCs w:val="19"/>
-        </w:rPr>
-        <w:t xml:space="preserve">Machine Learning: SVM, KNN, Logistic Regression, LSTM, CNN, TensorFlow, NumPy, </w:t>
-      </w:r>
-      <w:proofErr w:type="spellStart"/>
-      <w:r>
-        <w:rPr>
-          <w:sz w:val="19"/>
-          <w:szCs w:val="19"/>
-        </w:rPr>
-        <w:t>Jupyter</w:t>
-      </w:r>
-      <w:proofErr w:type="spellEnd"/>
-      <w:r>
-        <w:rPr>
-          <w:sz w:val="19"/>
-          <w:szCs w:val="19"/>
-        </w:rPr>
-        <w:t>, Pandas.</w:t>
+          <w:b/>
+          <w:bCs/>
+          <w:sz w:val="19"/>
+          <w:szCs w:val="19"/>
+        </w:rPr>
+        <w:t>Programming</w:t>
+      </w:r>
+      <w:r>
+        <w:rPr>
+          <w:sz w:val="19"/>
+          <w:szCs w:val="19"/>
+        </w:rPr>
+        <w:t>: C/C++, Java, Python, Bash, Batch Scripting.</w:t>
+      </w:r>
+      <w:r>
+        <w:rPr>
+          <w:sz w:val="19"/>
+          <w:szCs w:val="19"/>
+        </w:rPr>
+        <w:t xml:space="preserve"> </w:t>
       </w:r>
     </w:p>
     <w:p>
@@ -581,26 +438,19 @@
       </w:pPr>
       <w:r>
         <w:rPr>
-          <w:sz w:val="19"/>
-          <w:szCs w:val="19"/>
-        </w:rPr>
-        <w:t>Web Technologies and Databases:</w:t>
-      </w:r>
-      <w:r>
-        <w:rPr>
           <w:b/>
           <w:bCs/>
           <w:sz w:val="19"/>
           <w:szCs w:val="19"/>
         </w:rPr>
-        <w:t xml:space="preserve"> </w:t>
-      </w:r>
-      <w:r>
-        <w:rPr>
-          <w:sz w:val="19"/>
-          <w:szCs w:val="19"/>
-        </w:rPr>
-        <w:t>JavaScript, HTML5, CSS, XML, MongoDB, Oracle, Angular, Microsoft SQL Server.</w:t>
+        <w:t>Data Analysis &amp; Reporting</w:t>
+      </w:r>
+      <w:r>
+        <w:rPr>
+          <w:sz w:val="19"/>
+          <w:szCs w:val="19"/>
+        </w:rPr>
+        <w:t>: PostgreSQL, MongoDB, Oracle, Microsoft SQL Server, Tableau.</w:t>
       </w:r>
     </w:p>
     <w:p>
@@ -622,33 +472,94 @@
       </w:pPr>
       <w:r>
         <w:rPr>
-          <w:sz w:val="19"/>
-          <w:szCs w:val="19"/>
-        </w:rPr>
-        <w:t>Software tools</w:t>
-      </w:r>
-      <w:r>
-        <w:rPr>
           <w:b/>
           <w:bCs/>
           <w:sz w:val="19"/>
           <w:szCs w:val="19"/>
         </w:rPr>
-        <w:t>:</w:t>
-      </w:r>
-      <w:r>
-        <w:rPr>
-          <w:sz w:val="19"/>
-          <w:szCs w:val="19"/>
-        </w:rPr>
-        <w:t xml:space="preserve"> Docker, </w:t>
-      </w:r>
-      <w:r>
-        <w:rPr>
-          <w:sz w:val="19"/>
-          <w:szCs w:val="19"/>
-        </w:rPr>
-        <w:t xml:space="preserve">Git, </w:t>
+        <w:t>Web Development</w:t>
+      </w:r>
+      <w:r>
+        <w:rPr>
+          <w:sz w:val="19"/>
+          <w:szCs w:val="19"/>
+        </w:rPr>
+        <w:t>: JavaScript, HTML5, CSS, XML, Angular.</w:t>
+      </w:r>
+      <w:r>
+        <w:rPr>
+          <w:sz w:val="19"/>
+          <w:szCs w:val="19"/>
+        </w:rPr>
+        <w:t xml:space="preserve"> </w:t>
+      </w:r>
+    </w:p>
+    <w:p>
+      <w:pPr>
+        <w:pStyle w:val="ListParagraph"/>
+        <w:numPr>
+          <w:ilvl w:val="0"/>
+          <w:numId w:val="36"/>
+        </w:numPr>
+        <w:tabs>
+          <w:tab w:val="left" w:pos="1170"/>
+        </w:tabs>
+        <w:spacing w:after="240"/>
+        <w:ind w:left="907" w:right="446" w:hanging="187"/>
+        <w:rPr>
+          <w:sz w:val="19"/>
+          <w:szCs w:val="19"/>
+        </w:rPr>
+      </w:pPr>
+      <w:r>
+        <w:rPr>
+          <w:b/>
+          <w:bCs/>
+          <w:sz w:val="19"/>
+          <w:szCs w:val="19"/>
+        </w:rPr>
+        <w:t>Software Tools &amp; Systems</w:t>
+      </w:r>
+      <w:r>
+        <w:rPr>
+          <w:sz w:val="19"/>
+          <w:szCs w:val="19"/>
+        </w:rPr>
+        <w:t>: Docker, Git, Kubernetes, Jenkins, AWS, OnBase (basic familiarity).</w:t>
+      </w:r>
+    </w:p>
+    <w:p>
+      <w:pPr>
+        <w:pStyle w:val="ListParagraph"/>
+        <w:numPr>
+          <w:ilvl w:val="0"/>
+          <w:numId w:val="36"/>
+        </w:numPr>
+        <w:tabs>
+          <w:tab w:val="left" w:pos="1170"/>
+        </w:tabs>
+        <w:spacing w:after="360"/>
+        <w:ind w:left="907" w:right="446" w:hanging="187"/>
+        <w:rPr>
+          <w:sz w:val="19"/>
+          <w:szCs w:val="19"/>
+        </w:rPr>
+      </w:pPr>
+      <w:r>
+        <w:rPr>
+          <w:b/>
+          <w:bCs/>
+          <w:sz w:val="19"/>
+          <w:szCs w:val="19"/>
+        </w:rPr>
+        <w:t>Machine Learning</w:t>
+      </w:r>
+      <w:r>
+        <w:rPr>
+          <w:sz w:val="19"/>
+          <w:szCs w:val="19"/>
+        </w:rPr>
+        <w:t xml:space="preserve">: SVM, KNN, TensorFlow, NumPy, </w:t>
       </w:r>
       <w:proofErr w:type="spellStart"/>
       <w:r>
@@ -656,21 +567,7 @@
           <w:sz w:val="19"/>
           <w:szCs w:val="19"/>
         </w:rPr>
-        <w:t>C</w:t>
-      </w:r>
-      <w:r>
-        <w:rPr>
-          <w:sz w:val="19"/>
-          <w:szCs w:val="19"/>
-        </w:rPr>
-        <w:t>M</w:t>
-      </w:r>
-      <w:r>
-        <w:rPr>
-          <w:sz w:val="19"/>
-          <w:szCs w:val="19"/>
-        </w:rPr>
-        <w:t>ake</w:t>
+        <w:t>Jupyter</w:t>
       </w:r>
       <w:proofErr w:type="spellEnd"/>
       <w:r>
@@ -678,61 +575,8 @@
           <w:sz w:val="19"/>
           <w:szCs w:val="19"/>
         </w:rPr>
-        <w:t xml:space="preserve">, </w:t>
-      </w:r>
-      <w:proofErr w:type="spellStart"/>
-      <w:r>
-        <w:rPr>
-          <w:sz w:val="19"/>
-          <w:szCs w:val="19"/>
-        </w:rPr>
-        <w:t>Quick</w:t>
-      </w:r>
-      <w:r>
-        <w:rPr>
-          <w:sz w:val="19"/>
-          <w:szCs w:val="19"/>
-        </w:rPr>
-        <w:t>B</w:t>
-      </w:r>
-      <w:r>
-        <w:rPr>
-          <w:sz w:val="19"/>
-          <w:szCs w:val="19"/>
-        </w:rPr>
-        <w:t>uild</w:t>
-      </w:r>
-      <w:proofErr w:type="spellEnd"/>
-      <w:r>
-        <w:rPr>
-          <w:sz w:val="19"/>
-          <w:szCs w:val="19"/>
-        </w:rPr>
-        <w:t>,</w:t>
-      </w:r>
-      <w:r>
-        <w:rPr>
-          <w:sz w:val="19"/>
-          <w:szCs w:val="19"/>
-        </w:rPr>
-        <w:t xml:space="preserve"> Jira</w:t>
-      </w:r>
-      <w:r>
-        <w:rPr>
-          <w:sz w:val="19"/>
-          <w:szCs w:val="19"/>
-        </w:rPr>
-        <w:t xml:space="preserve">, Kubernetes, Jenkins, Maven, AWS, Visual Studio, Tableau, </w:t>
-      </w:r>
-      <w:proofErr w:type="spellStart"/>
-      <w:r>
-        <w:rPr>
-          <w:sz w:val="19"/>
-          <w:szCs w:val="19"/>
-        </w:rPr>
-        <w:t>Windbg</w:t>
-      </w:r>
-      <w:proofErr w:type="spellEnd"/>
+        <w:t>.</w:t>
+      </w:r>
     </w:p>
     <w:p>
       <w:pPr>
@@ -762,7 +606,7 @@
           <w:tab w:val="center" w:pos="9612"/>
         </w:tabs>
         <w:spacing w:after="20" w:line="259" w:lineRule="auto"/>
-        <w:ind w:left="630" w:right="537" w:firstLine="0"/>
+        <w:ind w:left="540" w:right="537" w:firstLine="0"/>
         <w:rPr>
           <w:b/>
           <w:sz w:val="19"/>
@@ -848,7 +692,23 @@
           <w:sz w:val="19"/>
           <w:szCs w:val="19"/>
         </w:rPr>
-        <w:t xml:space="preserve">                             </w:t>
+        <w:t xml:space="preserve">                         </w:t>
+      </w:r>
+      <w:r>
+        <w:rPr>
+          <w:b/>
+          <w:sz w:val="19"/>
+          <w:szCs w:val="19"/>
+        </w:rPr>
+        <w:t xml:space="preserve">  </w:t>
+      </w:r>
+      <w:r>
+        <w:rPr>
+          <w:b/>
+          <w:sz w:val="19"/>
+          <w:szCs w:val="19"/>
+        </w:rPr>
+        <w:t xml:space="preserve">    </w:t>
       </w:r>
       <w:r>
         <w:rPr>
@@ -926,9 +786,8 @@
           <w:tab w:val="center" w:pos="990"/>
           <w:tab w:val="center" w:pos="5984"/>
         </w:tabs>
-        <w:spacing w:after="20" w:line="240" w:lineRule="auto"/>
+        <w:spacing w:after="20"/>
         <w:ind w:left="907" w:right="537" w:hanging="187"/>
-        <w:contextualSpacing w:val="0"/>
         <w:jc w:val="both"/>
         <w:rPr>
           <w:sz w:val="19"/>
@@ -940,21 +799,7 @@
           <w:sz w:val="19"/>
           <w:szCs w:val="19"/>
         </w:rPr>
-        <w:t>Developed Intel Integrated/Discrete graphics drivers for Intel's present and upcoming platforms tailored for Windows primarily focusing on kernel-mode drivers and graphics memory management</w:t>
-      </w:r>
-      <w:r>
-        <w:rPr>
-          <w:sz w:val="19"/>
-          <w:szCs w:val="19"/>
-        </w:rPr>
-        <w:t xml:space="preserve"> </w:t>
-      </w:r>
-      <w:r>
-        <w:rPr>
-          <w:sz w:val="19"/>
-          <w:szCs w:val="19"/>
-        </w:rPr>
-        <w:t>along with GPU Scheduling Firmware.</w:t>
+        <w:t>Collaborated with cross-functional teams to develop graphics drivers, emphasizing workflow enhancements.</w:t>
       </w:r>
     </w:p>
     <w:p>
@@ -968,9 +813,8 @@
           <w:tab w:val="center" w:pos="990"/>
           <w:tab w:val="center" w:pos="5984"/>
         </w:tabs>
-        <w:spacing w:after="20" w:line="240" w:lineRule="auto"/>
+        <w:spacing w:after="20"/>
         <w:ind w:left="907" w:right="537" w:hanging="187"/>
-        <w:contextualSpacing w:val="0"/>
         <w:jc w:val="both"/>
         <w:rPr>
           <w:sz w:val="19"/>
@@ -982,7 +826,7 @@
           <w:sz w:val="19"/>
           <w:szCs w:val="19"/>
         </w:rPr>
-        <w:t>Developed proficiency with WDDM (Window Display Driver Model) APIs and delved into the graphics pipeline.</w:t>
+        <w:t>Developed proficiency with WDDM APIs and the graphics pipeline.</w:t>
       </w:r>
     </w:p>
     <w:p>
@@ -996,9 +840,8 @@
           <w:tab w:val="center" w:pos="990"/>
           <w:tab w:val="center" w:pos="5984"/>
         </w:tabs>
-        <w:spacing w:after="20" w:line="240" w:lineRule="auto"/>
+        <w:spacing w:after="20"/>
         <w:ind w:left="907" w:right="537" w:hanging="187"/>
-        <w:contextualSpacing w:val="0"/>
         <w:jc w:val="both"/>
         <w:rPr>
           <w:sz w:val="19"/>
@@ -1010,51 +853,7 @@
           <w:sz w:val="19"/>
           <w:szCs w:val="19"/>
         </w:rPr>
-        <w:t>Collaborated in the implementation of Level</w:t>
-      </w:r>
-      <w:r>
-        <w:rPr>
-          <w:sz w:val="19"/>
-          <w:szCs w:val="19"/>
-        </w:rPr>
-        <w:t>-</w:t>
-      </w:r>
-      <w:r>
-        <w:rPr>
-          <w:sz w:val="19"/>
-          <w:szCs w:val="19"/>
-        </w:rPr>
-        <w:t xml:space="preserve">0 </w:t>
-      </w:r>
-      <w:proofErr w:type="spellStart"/>
-      <w:r>
-        <w:rPr>
-          <w:sz w:val="19"/>
-          <w:szCs w:val="19"/>
-        </w:rPr>
-        <w:t>Sysman</w:t>
-      </w:r>
-      <w:proofErr w:type="spellEnd"/>
-      <w:r>
-        <w:rPr>
-          <w:sz w:val="19"/>
-          <w:szCs w:val="19"/>
-        </w:rPr>
-        <w:t xml:space="preserve"> for Windows, telemetry, frequency</w:t>
-      </w:r>
-      <w:r>
-        <w:rPr>
-          <w:sz w:val="19"/>
-          <w:szCs w:val="19"/>
-        </w:rPr>
-        <w:t>,</w:t>
-      </w:r>
-      <w:r>
-        <w:rPr>
-          <w:sz w:val="19"/>
-          <w:szCs w:val="19"/>
-        </w:rPr>
-        <w:t xml:space="preserve"> and power control.</w:t>
+        <w:t>Coordinated IT solutions with central IT divisions to optimize graphics memory management.</w:t>
       </w:r>
     </w:p>
     <w:p>
@@ -1068,9 +867,8 @@
           <w:tab w:val="center" w:pos="990"/>
           <w:tab w:val="center" w:pos="5984"/>
         </w:tabs>
-        <w:spacing w:after="20" w:line="240" w:lineRule="auto"/>
+        <w:spacing w:after="120"/>
         <w:ind w:left="907" w:right="537" w:hanging="187"/>
-        <w:contextualSpacing w:val="0"/>
         <w:jc w:val="both"/>
         <w:rPr>
           <w:sz w:val="19"/>
@@ -1082,81 +880,11 @@
           <w:sz w:val="19"/>
           <w:szCs w:val="19"/>
         </w:rPr>
-        <w:t xml:space="preserve">Validation and </w:t>
-      </w:r>
-      <w:r>
-        <w:rPr>
-          <w:sz w:val="19"/>
-          <w:szCs w:val="19"/>
-        </w:rPr>
-        <w:t>debugging</w:t>
-      </w:r>
-      <w:r>
-        <w:rPr>
-          <w:sz w:val="19"/>
-          <w:szCs w:val="19"/>
-        </w:rPr>
-        <w:t xml:space="preserve"> of the Intel GPU Graphics Driver under Virtualized Environments like KVM GT under Windows.</w:t>
+        <w:t>Led a team in the successful completion of the GPU Telemetry Tool project.</w:t>
       </w:r>
     </w:p>
     <w:p>
       <w:pPr>
-        <w:pStyle w:val="ListParagraph"/>
-        <w:numPr>
-          <w:ilvl w:val="2"/>
-          <w:numId w:val="34"/>
-        </w:numPr>
-        <w:tabs>
-          <w:tab w:val="center" w:pos="990"/>
-          <w:tab w:val="center" w:pos="5984"/>
-        </w:tabs>
-        <w:spacing w:after="120" w:line="240" w:lineRule="auto"/>
-        <w:ind w:left="907" w:right="537" w:hanging="187"/>
-        <w:contextualSpacing w:val="0"/>
-        <w:jc w:val="both"/>
-        <w:rPr>
-          <w:sz w:val="19"/>
-          <w:szCs w:val="19"/>
-        </w:rPr>
-      </w:pPr>
-      <w:r>
-        <w:rPr>
-          <w:sz w:val="19"/>
-          <w:szCs w:val="19"/>
-        </w:rPr>
-        <w:t>Resolved customer issues involving memory dumps, display screen corruption, timeout</w:t>
-      </w:r>
-      <w:r>
-        <w:rPr>
-          <w:sz w:val="19"/>
-          <w:szCs w:val="19"/>
-        </w:rPr>
-        <w:t>,</w:t>
-      </w:r>
-      <w:r>
-        <w:rPr>
-          <w:sz w:val="19"/>
-          <w:szCs w:val="19"/>
-        </w:rPr>
-        <w:t xml:space="preserve"> </w:t>
-      </w:r>
-      <w:r>
-        <w:rPr>
-          <w:sz w:val="19"/>
-          <w:szCs w:val="19"/>
-        </w:rPr>
-        <w:t xml:space="preserve">and </w:t>
-      </w:r>
-      <w:r>
-        <w:rPr>
-          <w:sz w:val="19"/>
-          <w:szCs w:val="19"/>
-        </w:rPr>
-        <w:t>synchronization issues.</w:t>
-      </w:r>
-    </w:p>
-    <w:p>
-      <w:pPr>
         <w:tabs>
           <w:tab w:val="center" w:pos="1080"/>
           <w:tab w:val="center" w:pos="5837"/>
@@ -1199,7 +927,7 @@
           <w:sz w:val="19"/>
           <w:szCs w:val="19"/>
         </w:rPr>
-        <w:t>Developer</w:t>
+        <w:t>Consultant</w:t>
       </w:r>
       <w:r>
         <w:rPr>
@@ -1215,7 +943,7 @@
           <w:sz w:val="19"/>
           <w:szCs w:val="19"/>
         </w:rPr>
-        <w:t xml:space="preserve">                                               </w:t>
+        <w:t xml:space="preserve">                                           </w:t>
       </w:r>
       <w:r>
         <w:rPr>
@@ -1298,6 +1026,14 @@
           <w:szCs w:val="19"/>
         </w:rPr>
         <w:t xml:space="preserve"> </w:t>
+      </w:r>
+      <w:r>
+        <w:rPr>
+          <w:b/>
+          <w:sz w:val="19"/>
+          <w:szCs w:val="19"/>
+        </w:rPr>
+        <w:t xml:space="preserve">   </w:t>
       </w:r>
       <w:r>
         <w:rPr>
@@ -1366,9 +1102,8 @@
         <w:tabs>
           <w:tab w:val="center" w:pos="5930"/>
         </w:tabs>
-        <w:spacing w:after="20" w:line="240" w:lineRule="auto"/>
+        <w:spacing w:after="240"/>
         <w:ind w:left="907" w:right="537" w:hanging="187"/>
-        <w:contextualSpacing w:val="0"/>
         <w:jc w:val="both"/>
         <w:rPr>
           <w:sz w:val="19"/>
@@ -1380,7 +1115,7 @@
           <w:sz w:val="19"/>
           <w:szCs w:val="19"/>
         </w:rPr>
-        <w:t>Led data modeling and analytical view development in SAP HANA, emphasizing data management, reporting, and collaboration with the security team for holistic business process improvements.</w:t>
+        <w:t>Led data modeling and analytical view development in SAP HANA, emphasizing data management, reporting, and user needs assessment.</w:t>
       </w:r>
     </w:p>
     <w:p>
@@ -1393,9 +1128,8 @@
         <w:tabs>
           <w:tab w:val="center" w:pos="5930"/>
         </w:tabs>
-        <w:spacing w:after="20" w:line="240" w:lineRule="auto"/>
+        <w:spacing w:after="240"/>
         <w:ind w:left="907" w:right="537" w:hanging="187"/>
-        <w:contextualSpacing w:val="0"/>
         <w:jc w:val="both"/>
         <w:rPr>
           <w:sz w:val="19"/>
@@ -1407,48 +1141,7 @@
           <w:sz w:val="19"/>
           <w:szCs w:val="19"/>
         </w:rPr>
-        <w:t xml:space="preserve">Developed and deployed 20+ custom automation tools using Bash and Python; slashed </w:t>
-      </w:r>
-      <w:r>
-        <w:rPr>
-          <w:b/>
-          <w:bCs/>
-          <w:sz w:val="19"/>
-          <w:szCs w:val="19"/>
-        </w:rPr>
-        <w:t xml:space="preserve">effort reduction </w:t>
-      </w:r>
-      <w:r>
-        <w:rPr>
-          <w:b/>
-          <w:bCs/>
-          <w:sz w:val="19"/>
-          <w:szCs w:val="19"/>
-        </w:rPr>
-        <w:t>by 50%</w:t>
-      </w:r>
-      <w:r>
-        <w:rPr>
-          <w:b/>
-          <w:bCs/>
-          <w:sz w:val="19"/>
-          <w:szCs w:val="19"/>
-        </w:rPr>
-        <w:t>-60%</w:t>
-      </w:r>
-      <w:r>
-        <w:rPr>
-          <w:sz w:val="19"/>
-          <w:szCs w:val="19"/>
-        </w:rPr>
-        <w:t>.</w:t>
-      </w:r>
-      <w:r>
-        <w:rPr>
-          <w:sz w:val="19"/>
-          <w:szCs w:val="19"/>
-        </w:rPr>
-        <w:t xml:space="preserve"> </w:t>
+        <w:t>Automated system backups, designed real-time monitoring alerts, and ensured optimal system performance.</w:t>
       </w:r>
     </w:p>
     <w:p>
@@ -1461,9 +1154,8 @@
         <w:tabs>
           <w:tab w:val="center" w:pos="5930"/>
         </w:tabs>
-        <w:spacing w:after="20" w:line="240" w:lineRule="auto"/>
+        <w:spacing w:after="360"/>
         <w:ind w:left="907" w:right="537" w:hanging="187"/>
-        <w:contextualSpacing w:val="0"/>
         <w:jc w:val="both"/>
         <w:rPr>
           <w:sz w:val="19"/>
@@ -1475,35 +1167,369 @@
           <w:sz w:val="19"/>
           <w:szCs w:val="19"/>
         </w:rPr>
-        <w:t>Automated system backups and designed real-time monitoring alerts</w:t>
-      </w:r>
-      <w:r>
-        <w:rPr>
-          <w:sz w:val="19"/>
-          <w:szCs w:val="19"/>
-        </w:rPr>
-        <w:t xml:space="preserve"> using shell scripting</w:t>
-      </w:r>
-      <w:r>
-        <w:rPr>
-          <w:sz w:val="19"/>
-          <w:szCs w:val="19"/>
-        </w:rPr>
-        <w:t xml:space="preserve"> for critical </w:t>
-      </w:r>
-      <w:r>
-        <w:rPr>
-          <w:sz w:val="19"/>
-          <w:szCs w:val="19"/>
-        </w:rPr>
-        <w:t>systems</w:t>
-      </w:r>
-      <w:r>
-        <w:rPr>
-          <w:sz w:val="19"/>
-          <w:szCs w:val="19"/>
-        </w:rPr>
-        <w:t>.</w:t>
+        <w:t>Actively collaborated with the security team, coordinating audits, vulnerability assessments, and best security practices.</w:t>
+      </w:r>
+    </w:p>
+    <w:p>
+      <w:pPr>
+        <w:pStyle w:val="Heading1"/>
+        <w:spacing w:after="80"/>
+        <w:ind w:left="532" w:right="446" w:hanging="14"/>
+      </w:pPr>
+      <w:r>
+        <w:t>PROJECTS</w:t>
+      </w:r>
+    </w:p>
+    <w:p>
+      <w:pPr>
+        <w:pStyle w:val="ListParagraph"/>
+        <w:numPr>
+          <w:ilvl w:val="0"/>
+          <w:numId w:val="30"/>
+        </w:numPr>
+        <w:tabs>
+          <w:tab w:val="left" w:pos="10620"/>
+        </w:tabs>
+        <w:spacing w:after="0"/>
+        <w:ind w:left="907" w:right="537" w:hanging="187"/>
+        <w:jc w:val="both"/>
+        <w:rPr>
+          <w:b/>
+          <w:bCs/>
+          <w:sz w:val="19"/>
+          <w:szCs w:val="19"/>
+        </w:rPr>
+      </w:pPr>
+      <w:r>
+        <w:rPr>
+          <w:b/>
+          <w:bCs/>
+          <w:sz w:val="19"/>
+          <w:szCs w:val="19"/>
+        </w:rPr>
+        <w:t xml:space="preserve">E-Signature management system for CalPERS </w:t>
+      </w:r>
+    </w:p>
+    <w:p>
+      <w:pPr>
+        <w:spacing w:after="0"/>
+        <w:ind w:left="900" w:right="537" w:firstLine="0"/>
+        <w:jc w:val="both"/>
+        <w:rPr>
+          <w:b/>
+          <w:bCs/>
+          <w:sz w:val="19"/>
+          <w:szCs w:val="19"/>
+        </w:rPr>
+      </w:pPr>
+      <w:r>
+        <w:rPr>
+          <w:sz w:val="19"/>
+          <w:szCs w:val="19"/>
+        </w:rPr>
+        <w:t>Developed a secure and user-centric E-Signature portal, focusing on business process improvement and efficient data management.</w:t>
+      </w:r>
+    </w:p>
+    <w:p>
+      <w:pPr>
+        <w:spacing w:after="0"/>
+        <w:ind w:left="900" w:right="537" w:firstLine="0"/>
+        <w:jc w:val="both"/>
+        <w:rPr>
+          <w:b/>
+          <w:bCs/>
+          <w:sz w:val="19"/>
+          <w:szCs w:val="19"/>
+        </w:rPr>
+      </w:pPr>
+      <w:r>
+        <w:rPr>
+          <w:sz w:val="19"/>
+          <w:szCs w:val="19"/>
+        </w:rPr>
+        <w:t>Engaged in detailed functional acceptance testing, ensuring the system's robustness and efficiency.</w:t>
+      </w:r>
+    </w:p>
+    <w:p>
+      <w:pPr>
+        <w:pStyle w:val="ListParagraph"/>
+        <w:numPr>
+          <w:ilvl w:val="0"/>
+          <w:numId w:val="30"/>
+        </w:numPr>
+        <w:spacing w:before="80" w:after="0" w:line="240" w:lineRule="exact"/>
+        <w:ind w:left="907" w:right="537" w:hanging="187"/>
+        <w:jc w:val="both"/>
+        <w:rPr>
+          <w:b/>
+          <w:sz w:val="19"/>
+          <w:szCs w:val="19"/>
+        </w:rPr>
+      </w:pPr>
+      <w:r>
+        <w:rPr>
+          <w:b/>
+          <w:sz w:val="19"/>
+          <w:szCs w:val="19"/>
+        </w:rPr>
+        <w:t xml:space="preserve">A Dashboard </w:t>
+      </w:r>
+      <w:r>
+        <w:rPr>
+          <w:b/>
+          <w:sz w:val="19"/>
+          <w:szCs w:val="19"/>
+        </w:rPr>
+        <w:t>f</w:t>
+      </w:r>
+      <w:r>
+        <w:rPr>
+          <w:b/>
+          <w:sz w:val="19"/>
+          <w:szCs w:val="19"/>
+        </w:rPr>
+        <w:t xml:space="preserve">or Canines Suffering from CHF </w:t>
+      </w:r>
+    </w:p>
+    <w:p>
+      <w:pPr>
+        <w:spacing w:after="80" w:line="247" w:lineRule="auto"/>
+        <w:ind w:left="900" w:right="537" w:firstLine="0"/>
+        <w:jc w:val="both"/>
+        <w:rPr>
+          <w:bCs/>
+          <w:sz w:val="19"/>
+          <w:szCs w:val="19"/>
+        </w:rPr>
+      </w:pPr>
+      <w:r>
+        <w:rPr>
+          <w:bCs/>
+          <w:sz w:val="19"/>
+          <w:szCs w:val="19"/>
+        </w:rPr>
+        <w:t xml:space="preserve">Crafted a dashboard using </w:t>
+      </w:r>
+      <w:proofErr w:type="spellStart"/>
+      <w:r>
+        <w:rPr>
+          <w:bCs/>
+          <w:sz w:val="19"/>
+          <w:szCs w:val="19"/>
+        </w:rPr>
+        <w:t>Streamlit</w:t>
+      </w:r>
+      <w:proofErr w:type="spellEnd"/>
+      <w:r>
+        <w:rPr>
+          <w:bCs/>
+          <w:sz w:val="19"/>
+          <w:szCs w:val="19"/>
+        </w:rPr>
+        <w:t xml:space="preserve"> and Scikit-learn in Python that classifies the current condition of canines suffering from Congenital Heart Failure with </w:t>
+      </w:r>
+      <w:r>
+        <w:rPr>
+          <w:b/>
+          <w:sz w:val="19"/>
+          <w:szCs w:val="19"/>
+        </w:rPr>
+        <w:t xml:space="preserve">98% success </w:t>
+      </w:r>
+      <w:r>
+        <w:rPr>
+          <w:b/>
+          <w:sz w:val="19"/>
+          <w:szCs w:val="19"/>
+        </w:rPr>
+        <w:t>rate</w:t>
+      </w:r>
+      <w:r>
+        <w:rPr>
+          <w:bCs/>
+          <w:sz w:val="19"/>
+          <w:szCs w:val="19"/>
+        </w:rPr>
+        <w:t xml:space="preserve"> </w:t>
+      </w:r>
+      <w:r>
+        <w:rPr>
+          <w:bCs/>
+          <w:sz w:val="19"/>
+          <w:szCs w:val="19"/>
+        </w:rPr>
+        <w:t>with features like generating PDF reports of the patient with interactive charts made in real time just after the user inputs.</w:t>
+      </w:r>
+    </w:p>
+    <w:p>
+      <w:pPr>
+        <w:pStyle w:val="ListParagraph"/>
+        <w:numPr>
+          <w:ilvl w:val="0"/>
+          <w:numId w:val="30"/>
+        </w:numPr>
+        <w:spacing w:before="80" w:after="240" w:line="240" w:lineRule="auto"/>
+        <w:ind w:left="907" w:right="537" w:hanging="187"/>
+        <w:jc w:val="both"/>
+        <w:rPr>
+          <w:bCs/>
+          <w:sz w:val="19"/>
+          <w:szCs w:val="19"/>
+        </w:rPr>
+      </w:pPr>
+      <w:r>
+        <w:rPr>
+          <w:b/>
+          <w:bCs/>
+          <w:sz w:val="19"/>
+          <w:szCs w:val="19"/>
+        </w:rPr>
+        <w:t>IEEE VAST Challenge 2023</w:t>
+      </w:r>
+    </w:p>
+    <w:p>
+      <w:pPr>
+        <w:pStyle w:val="ListParagraph"/>
+        <w:spacing w:after="360" w:line="240" w:lineRule="auto"/>
+        <w:ind w:left="900" w:right="537" w:firstLine="0"/>
+        <w:jc w:val="both"/>
+        <w:rPr>
+          <w:bCs/>
+          <w:sz w:val="19"/>
+          <w:szCs w:val="19"/>
+        </w:rPr>
+      </w:pPr>
+      <w:r>
+        <w:rPr>
+          <w:bCs/>
+          <w:sz w:val="19"/>
+          <w:szCs w:val="19"/>
+        </w:rPr>
+        <w:t>Developed a dashboard tool to detect Illegal, Unregulated, and Unauthorized (IUU) fishing activities.</w:t>
+      </w:r>
+      <w:r>
+        <w:rPr>
+          <w:bCs/>
+          <w:sz w:val="19"/>
+          <w:szCs w:val="19"/>
+        </w:rPr>
+        <w:t xml:space="preserve"> </w:t>
+      </w:r>
+      <w:r>
+        <w:rPr>
+          <w:bCs/>
+          <w:sz w:val="19"/>
+          <w:szCs w:val="19"/>
+        </w:rPr>
+        <w:t>Highlighted the application of advanced data reporting and analysis, enhancing decision-making processes.</w:t>
+      </w:r>
+    </w:p>
+    <w:p>
+      <w:pPr>
+        <w:pStyle w:val="Heading1"/>
+        <w:spacing w:after="80"/>
+        <w:ind w:left="532" w:right="446" w:hanging="14"/>
+      </w:pPr>
+      <w:r>
+        <w:t xml:space="preserve">PUBLISHED PAPER </w:t>
+      </w:r>
+    </w:p>
+    <w:p>
+      <w:pPr>
+        <w:spacing w:after="360" w:line="259" w:lineRule="auto"/>
+        <w:ind w:left="360" w:right="446" w:firstLine="547"/>
+        <w:rPr>
+          <w:sz w:val="19"/>
+          <w:szCs w:val="19"/>
+        </w:rPr>
+      </w:pPr>
+      <w:r>
+        <w:rPr>
+          <w:bCs/>
+          <w:sz w:val="19"/>
+          <w:szCs w:val="19"/>
+        </w:rPr>
+        <w:t>Bhatt</w:t>
+      </w:r>
+      <w:r>
+        <w:rPr>
+          <w:sz w:val="19"/>
+          <w:szCs w:val="19"/>
+        </w:rPr>
+        <w:t xml:space="preserve">, </w:t>
+      </w:r>
+      <w:r>
+        <w:rPr>
+          <w:b/>
+          <w:sz w:val="19"/>
+          <w:szCs w:val="19"/>
+        </w:rPr>
+        <w:t>S</w:t>
+      </w:r>
+      <w:r>
+        <w:rPr>
+          <w:sz w:val="19"/>
+          <w:szCs w:val="19"/>
+        </w:rPr>
+        <w:t>., Jain, P. (2016).</w:t>
+      </w:r>
+      <w:r>
+        <w:rPr>
+          <w:i/>
+          <w:sz w:val="19"/>
+          <w:szCs w:val="19"/>
+        </w:rPr>
+        <w:t xml:space="preserve"> </w:t>
+      </w:r>
+      <w:r>
+        <w:rPr>
+          <w:b/>
+          <w:bCs/>
+          <w:sz w:val="19"/>
+          <w:szCs w:val="19"/>
+        </w:rPr>
+        <w:t>Face Detection &amp; Color Detection Controlled WMR Using MATLAB</w:t>
+      </w:r>
+      <w:r>
+        <w:rPr>
+          <w:sz w:val="19"/>
+          <w:szCs w:val="19"/>
+        </w:rPr>
+        <w:t xml:space="preserve">. </w:t>
+      </w:r>
+      <w:r>
+        <w:rPr>
+          <w:i/>
+          <w:sz w:val="19"/>
+          <w:szCs w:val="19"/>
+        </w:rPr>
+        <w:t>IJSER</w:t>
+      </w:r>
+      <w:r>
+        <w:rPr>
+          <w:sz w:val="19"/>
+          <w:szCs w:val="19"/>
+        </w:rPr>
+        <w:t>, 7(01), 1601-1603</w:t>
+      </w:r>
+    </w:p>
+    <w:p>
+      <w:pPr>
+        <w:pStyle w:val="Heading1"/>
+        <w:spacing w:after="80"/>
+        <w:ind w:left="532" w:right="446" w:hanging="14"/>
+      </w:pPr>
+      <w:r>
+        <w:t>ADDITIONAL</w:t>
+      </w:r>
+      <w:r>
+        <w:t xml:space="preserve"> </w:t>
+      </w:r>
+      <w:r>
+        <w:t>INFORMATION</w:t>
+      </w:r>
+      <w:r>
+        <w:t xml:space="preserve"> </w:t>
       </w:r>
     </w:p>
     <w:p>
@@ -1516,9 +1542,8 @@
         <w:tabs>
           <w:tab w:val="center" w:pos="5930"/>
         </w:tabs>
-        <w:spacing w:after="20" w:line="240" w:lineRule="auto"/>
+        <w:spacing w:after="240"/>
         <w:ind w:left="907" w:right="537" w:hanging="187"/>
-        <w:contextualSpacing w:val="0"/>
         <w:jc w:val="both"/>
         <w:rPr>
           <w:sz w:val="19"/>
@@ -1530,35 +1555,14 @@
           <w:sz w:val="19"/>
           <w:szCs w:val="19"/>
         </w:rPr>
-        <w:t xml:space="preserve">Managed </w:t>
-      </w:r>
-      <w:r>
-        <w:rPr>
-          <w:sz w:val="19"/>
-          <w:szCs w:val="19"/>
-        </w:rPr>
-        <w:t>Linux-based</w:t>
-      </w:r>
-      <w:r>
-        <w:rPr>
-          <w:sz w:val="19"/>
-          <w:szCs w:val="19"/>
-        </w:rPr>
-        <w:t xml:space="preserve"> </w:t>
-      </w:r>
-      <w:r>
-        <w:rPr>
-          <w:sz w:val="19"/>
-          <w:szCs w:val="19"/>
-        </w:rPr>
-        <w:t xml:space="preserve">production </w:t>
-      </w:r>
-      <w:r>
-        <w:rPr>
-          <w:sz w:val="19"/>
-          <w:szCs w:val="19"/>
-        </w:rPr>
-        <w:t>servers, ensuring production server uptime and optimal system performance.</w:t>
+        <w:t>Led</w:t>
+      </w:r>
+      <w:r>
+        <w:rPr>
+          <w:sz w:val="19"/>
+          <w:szCs w:val="19"/>
+        </w:rPr>
+        <w:t xml:space="preserve"> a team of 5 in a semester-long project at Sacramento State, emphasizing IT project management.</w:t>
       </w:r>
     </w:p>
     <w:p>
@@ -1571,538 +1575,60 @@
         <w:tabs>
           <w:tab w:val="center" w:pos="5930"/>
         </w:tabs>
-        <w:spacing w:after="240" w:line="240" w:lineRule="auto"/>
+        <w:spacing w:after="240"/>
         <w:ind w:left="907" w:right="537" w:hanging="187"/>
-        <w:contextualSpacing w:val="0"/>
         <w:jc w:val="both"/>
         <w:rPr>
-          <w:sz w:val="18"/>
-          <w:szCs w:val="18"/>
-        </w:rPr>
-      </w:pPr>
-      <w:r>
-        <w:rPr>
-          <w:sz w:val="19"/>
-          <w:szCs w:val="19"/>
-        </w:rPr>
-        <w:t>Collaborated with the security team to perform regular audits</w:t>
-      </w:r>
-      <w:r>
-        <w:rPr>
-          <w:sz w:val="19"/>
-          <w:szCs w:val="19"/>
-        </w:rPr>
-        <w:t>,</w:t>
-      </w:r>
-      <w:r>
-        <w:rPr>
-          <w:sz w:val="19"/>
-          <w:szCs w:val="19"/>
-        </w:rPr>
-        <w:t xml:space="preserve"> </w:t>
-      </w:r>
-      <w:r>
-        <w:rPr>
-          <w:sz w:val="19"/>
-          <w:szCs w:val="19"/>
-        </w:rPr>
-        <w:t xml:space="preserve">and </w:t>
-      </w:r>
-      <w:r>
-        <w:rPr>
-          <w:sz w:val="19"/>
-          <w:szCs w:val="19"/>
-        </w:rPr>
-        <w:t>vulnerability assessments and implement best security practices</w:t>
-      </w:r>
-      <w:r>
-        <w:rPr>
-          <w:sz w:val="18"/>
-          <w:szCs w:val="18"/>
-        </w:rPr>
-        <w:t>.</w:t>
+          <w:sz w:val="19"/>
+          <w:szCs w:val="19"/>
+        </w:rPr>
+      </w:pPr>
+      <w:r>
+        <w:rPr>
+          <w:sz w:val="19"/>
+          <w:szCs w:val="19"/>
+        </w:rPr>
+        <w:t>E</w:t>
+      </w:r>
+      <w:r>
+        <w:rPr>
+          <w:sz w:val="19"/>
+          <w:szCs w:val="19"/>
+        </w:rPr>
+        <w:t>xperienced in the application of document imaging and workflow technology.</w:t>
       </w:r>
     </w:p>
     <w:p>
       <w:pPr>
-        <w:pStyle w:val="Heading1"/>
-        <w:spacing w:after="80"/>
-        <w:ind w:left="532" w:right="446" w:hanging="14"/>
-      </w:pPr>
-      <w:r>
-        <w:t>PROJECTS</w:t>
-      </w:r>
-    </w:p>
-    <w:p>
-      <w:pPr>
         <w:pStyle w:val="ListParagraph"/>
         <w:numPr>
-          <w:ilvl w:val="0"/>
-          <w:numId w:val="30"/>
+          <w:ilvl w:val="1"/>
+          <w:numId w:val="31"/>
         </w:numPr>
-        <w:spacing w:after="80" w:line="240" w:lineRule="auto"/>
-        <w:ind w:left="907" w:right="627" w:hanging="187"/>
-        <w:contextualSpacing w:val="0"/>
+        <w:tabs>
+          <w:tab w:val="center" w:pos="5930"/>
+        </w:tabs>
+        <w:spacing w:after="240"/>
+        <w:ind w:left="907" w:right="537" w:hanging="187"/>
         <w:jc w:val="both"/>
         <w:rPr>
-          <w:bCs/>
-          <w:sz w:val="19"/>
-          <w:szCs w:val="19"/>
-        </w:rPr>
-      </w:pPr>
-      <w:r>
-        <w:rPr>
-          <w:bCs/>
-          <w:sz w:val="19"/>
-          <w:szCs w:val="19"/>
-        </w:rPr>
-        <w:t xml:space="preserve">GPU </w:t>
-      </w:r>
-      <w:r>
-        <w:rPr>
-          <w:bCs/>
-          <w:sz w:val="19"/>
-          <w:szCs w:val="19"/>
-        </w:rPr>
-        <w:t>T</w:t>
-      </w:r>
-      <w:r>
-        <w:rPr>
-          <w:bCs/>
-          <w:sz w:val="19"/>
-          <w:szCs w:val="19"/>
-        </w:rPr>
-        <w:t xml:space="preserve">elemetry </w:t>
-      </w:r>
-      <w:r>
-        <w:rPr>
-          <w:bCs/>
-          <w:sz w:val="19"/>
-          <w:szCs w:val="19"/>
-        </w:rPr>
-        <w:t>T</w:t>
-      </w:r>
-      <w:r>
-        <w:rPr>
-          <w:bCs/>
-          <w:sz w:val="19"/>
-          <w:szCs w:val="19"/>
-        </w:rPr>
-        <w:t xml:space="preserve">ool </w:t>
-      </w:r>
-      <w:r>
-        <w:rPr>
-          <w:bCs/>
-          <w:sz w:val="19"/>
-          <w:szCs w:val="19"/>
-        </w:rPr>
-        <w:t xml:space="preserve">for Intel </w:t>
-      </w:r>
-      <w:r>
-        <w:rPr>
-          <w:bCs/>
-          <w:sz w:val="19"/>
-          <w:szCs w:val="19"/>
-        </w:rPr>
-        <w:t xml:space="preserve">(C++, </w:t>
-      </w:r>
-      <w:proofErr w:type="spellStart"/>
-      <w:r>
-        <w:rPr>
-          <w:bCs/>
-          <w:sz w:val="19"/>
-          <w:szCs w:val="19"/>
-        </w:rPr>
-        <w:t>CMake</w:t>
-      </w:r>
-      <w:proofErr w:type="spellEnd"/>
-      <w:r>
-        <w:rPr>
-          <w:bCs/>
-          <w:sz w:val="19"/>
-          <w:szCs w:val="19"/>
-        </w:rPr>
-        <w:t xml:space="preserve">, Git, </w:t>
-      </w:r>
-      <w:proofErr w:type="spellStart"/>
-      <w:r>
-        <w:rPr>
-          <w:bCs/>
-          <w:sz w:val="19"/>
-          <w:szCs w:val="19"/>
-        </w:rPr>
-        <w:t>QuickBuild</w:t>
-      </w:r>
-      <w:proofErr w:type="spellEnd"/>
-      <w:r>
-        <w:rPr>
-          <w:bCs/>
-          <w:sz w:val="19"/>
-          <w:szCs w:val="19"/>
-        </w:rPr>
-        <w:t xml:space="preserve">): </w:t>
-      </w:r>
-      <w:r>
-        <w:rPr>
-          <w:bCs/>
-          <w:sz w:val="19"/>
-          <w:szCs w:val="19"/>
-        </w:rPr>
-        <w:t>Designed Intel's GPU telemetry tool, capturing metrics such as core usage and memory bandwidth. Employed Intel's SDK for direct GPU interfacing, leveraging both continuous and event-driven sampling. Aggregated data for clarity and ensured efficient storage with real-time visualization. Further extended the telemetry tool with a CLI for enhanced debugging, achieving a 25% reduction in debug time.</w:t>
-      </w:r>
-    </w:p>
-    <w:p>
-      <w:pPr>
-        <w:pStyle w:val="ListParagraph"/>
-        <w:numPr>
-          <w:ilvl w:val="0"/>
-          <w:numId w:val="30"/>
-        </w:numPr>
-        <w:tabs>
-          <w:tab w:val="left" w:pos="10620"/>
-        </w:tabs>
-        <w:spacing w:before="80" w:after="80" w:line="240" w:lineRule="auto"/>
-        <w:ind w:left="907" w:right="627" w:hanging="187"/>
-        <w:contextualSpacing w:val="0"/>
-        <w:jc w:val="both"/>
-        <w:rPr>
-          <w:bCs/>
-          <w:sz w:val="19"/>
-          <w:szCs w:val="19"/>
-        </w:rPr>
-      </w:pPr>
-      <w:r>
-        <w:rPr>
-          <w:sz w:val="19"/>
-          <w:szCs w:val="19"/>
-        </w:rPr>
-        <w:t>E-Signature management system for CalPERS</w:t>
-      </w:r>
-      <w:r>
-        <w:rPr>
-          <w:b/>
-          <w:bCs/>
-          <w:sz w:val="19"/>
-          <w:szCs w:val="19"/>
-        </w:rPr>
-        <w:t xml:space="preserve"> (</w:t>
-      </w:r>
-      <w:r>
-        <w:rPr>
-          <w:sz w:val="19"/>
-          <w:szCs w:val="19"/>
-        </w:rPr>
-        <w:t>Python, JavaScript, PHP, MySQL, XAMP, OpenCV, Pillow</w:t>
-      </w:r>
-      <w:r>
-        <w:rPr>
-          <w:b/>
-          <w:bCs/>
-          <w:sz w:val="19"/>
-          <w:szCs w:val="19"/>
-        </w:rPr>
-        <w:t xml:space="preserve">) </w:t>
-      </w:r>
-      <w:r>
-        <w:rPr>
-          <w:sz w:val="19"/>
-          <w:szCs w:val="19"/>
-        </w:rPr>
-        <w:t>Conceptualized and deployed an E-Signature portal for CalPERS, emphasizing business process improvement, secure data management, and user-centric design</w:t>
-      </w:r>
-      <w:r>
-        <w:rPr>
-          <w:sz w:val="19"/>
-          <w:szCs w:val="19"/>
-        </w:rPr>
-        <w:t>. Application features: encrypted database, in-page signature drawing, two-factor user authentication, and password policies, The Backend of the application handles the elimination of noise from the image by reducing the aspect ratio, converting the image to grayscale, and applying canny edge detection to make the uploaded image usable.</w:t>
-      </w:r>
-    </w:p>
-    <w:p>
-      <w:pPr>
-        <w:pStyle w:val="ListParagraph"/>
-        <w:numPr>
-          <w:ilvl w:val="0"/>
-          <w:numId w:val="30"/>
-        </w:numPr>
-        <w:tabs>
-          <w:tab w:val="left" w:pos="10620"/>
-        </w:tabs>
-        <w:spacing w:before="80" w:after="80" w:line="240" w:lineRule="auto"/>
-        <w:ind w:left="907" w:right="627" w:hanging="187"/>
-        <w:contextualSpacing w:val="0"/>
-        <w:jc w:val="both"/>
-        <w:rPr>
-          <w:bCs/>
-          <w:sz w:val="19"/>
-          <w:szCs w:val="19"/>
-        </w:rPr>
-      </w:pPr>
-      <w:r>
-        <w:rPr>
-          <w:bCs/>
-          <w:sz w:val="19"/>
-          <w:szCs w:val="19"/>
-        </w:rPr>
-        <w:t>Autonomous Line Follower Robot (C, ATmega168</w:t>
-      </w:r>
-      <w:r>
-        <w:rPr>
-          <w:bCs/>
-          <w:sz w:val="19"/>
-          <w:szCs w:val="19"/>
-        </w:rPr>
-        <w:t xml:space="preserve"> </w:t>
-      </w:r>
-      <w:r>
-        <w:rPr>
-          <w:bCs/>
-          <w:sz w:val="19"/>
-          <w:szCs w:val="19"/>
-        </w:rPr>
-        <w:t xml:space="preserve">(Arduino </w:t>
-      </w:r>
-      <w:proofErr w:type="spellStart"/>
-      <w:r>
-        <w:rPr>
-          <w:bCs/>
-          <w:sz w:val="19"/>
-          <w:szCs w:val="19"/>
-        </w:rPr>
-        <w:t>Duemilanove</w:t>
-      </w:r>
-      <w:proofErr w:type="spellEnd"/>
-      <w:r>
-        <w:rPr>
-          <w:bCs/>
-          <w:sz w:val="19"/>
-          <w:szCs w:val="19"/>
-        </w:rPr>
-        <w:t>), Motor Driver, Infrared sensor): Successfully designed and implemented a fully functional autonomous line follower robot using an ATmega168 microcontroller, motor driver, and infrared sensors. Utilized the ATmega168 microcontroller for movement control and infrared sensors for path tracking.</w:t>
-      </w:r>
-      <w:r>
-        <w:rPr>
-          <w:bCs/>
-          <w:sz w:val="19"/>
-          <w:szCs w:val="19"/>
-        </w:rPr>
-        <w:t xml:space="preserve"> </w:t>
-      </w:r>
-    </w:p>
-    <w:p>
-      <w:pPr>
-        <w:pStyle w:val="ListParagraph"/>
-        <w:numPr>
-          <w:ilvl w:val="0"/>
-          <w:numId w:val="30"/>
-        </w:numPr>
-        <w:spacing w:after="240"/>
-        <w:ind w:left="900" w:right="627" w:hanging="180"/>
-        <w:jc w:val="both"/>
-        <w:rPr>
-          <w:bCs/>
-          <w:sz w:val="19"/>
-          <w:szCs w:val="19"/>
-        </w:rPr>
-      </w:pPr>
-      <w:r>
-        <w:rPr>
-          <w:bCs/>
-          <w:sz w:val="19"/>
-          <w:szCs w:val="19"/>
-        </w:rPr>
-        <w:t xml:space="preserve">A Dashboard </w:t>
-      </w:r>
-      <w:r>
-        <w:rPr>
-          <w:bCs/>
-          <w:sz w:val="19"/>
-          <w:szCs w:val="19"/>
-        </w:rPr>
-        <w:t>f</w:t>
-      </w:r>
-      <w:r>
-        <w:rPr>
-          <w:bCs/>
-          <w:sz w:val="19"/>
-          <w:szCs w:val="19"/>
-        </w:rPr>
-        <w:t xml:space="preserve">or Canines Suffering from CHF (Python, Matplotlib, </w:t>
-      </w:r>
-      <w:proofErr w:type="spellStart"/>
-      <w:r>
-        <w:rPr>
-          <w:bCs/>
-          <w:sz w:val="19"/>
-          <w:szCs w:val="19"/>
-        </w:rPr>
-        <w:t>Plotly</w:t>
-      </w:r>
-      <w:proofErr w:type="spellEnd"/>
-      <w:r>
-        <w:rPr>
-          <w:bCs/>
-          <w:sz w:val="19"/>
-          <w:szCs w:val="19"/>
-        </w:rPr>
-        <w:t xml:space="preserve">, NumPy, Pandas, Scikit-learn, </w:t>
-      </w:r>
-      <w:proofErr w:type="spellStart"/>
-      <w:r>
-        <w:rPr>
-          <w:bCs/>
-          <w:sz w:val="19"/>
-          <w:szCs w:val="19"/>
-        </w:rPr>
-        <w:t>Streamlit</w:t>
-      </w:r>
-      <w:proofErr w:type="spellEnd"/>
-      <w:r>
-        <w:rPr>
-          <w:bCs/>
-          <w:sz w:val="19"/>
-          <w:szCs w:val="19"/>
-        </w:rPr>
-        <w:t xml:space="preserve">): Crafted a dashboard using </w:t>
-      </w:r>
-      <w:proofErr w:type="spellStart"/>
-      <w:r>
-        <w:rPr>
-          <w:bCs/>
-          <w:sz w:val="19"/>
-          <w:szCs w:val="19"/>
-        </w:rPr>
-        <w:t>Streamlit</w:t>
-      </w:r>
-      <w:proofErr w:type="spellEnd"/>
-      <w:r>
-        <w:rPr>
-          <w:bCs/>
-          <w:sz w:val="19"/>
-          <w:szCs w:val="19"/>
-        </w:rPr>
-        <w:t xml:space="preserve"> and Scikit-learn in Python that classifies the current condition of canines suffering from Congenital Heart Failure with </w:t>
-      </w:r>
-      <w:r>
-        <w:rPr>
-          <w:b/>
-          <w:sz w:val="19"/>
-          <w:szCs w:val="19"/>
-        </w:rPr>
-        <w:t xml:space="preserve">98% success </w:t>
-      </w:r>
-      <w:r>
-        <w:rPr>
-          <w:b/>
-          <w:sz w:val="19"/>
-          <w:szCs w:val="19"/>
-        </w:rPr>
-        <w:t>rate</w:t>
-      </w:r>
-      <w:r>
-        <w:rPr>
-          <w:bCs/>
-          <w:sz w:val="19"/>
-          <w:szCs w:val="19"/>
-        </w:rPr>
-        <w:t xml:space="preserve"> </w:t>
-      </w:r>
-      <w:r>
-        <w:rPr>
-          <w:bCs/>
-          <w:sz w:val="19"/>
-          <w:szCs w:val="19"/>
-        </w:rPr>
-        <w:t>with features like generating PDF reports of the patient with interactive charts made in real time just after the user inputs.</w:t>
-      </w:r>
-    </w:p>
-    <w:p>
-      <w:pPr>
-        <w:pStyle w:val="Heading1"/>
-        <w:spacing w:after="80"/>
-        <w:ind w:left="532" w:right="446" w:hanging="14"/>
-      </w:pPr>
-      <w:r>
-        <w:t xml:space="preserve">PUBLISHED PAPER </w:t>
-      </w:r>
-    </w:p>
-    <w:p>
-      <w:pPr>
-        <w:spacing w:after="240" w:line="259" w:lineRule="auto"/>
-        <w:ind w:left="360" w:right="446" w:firstLine="547"/>
-        <w:rPr>
-          <w:sz w:val="19"/>
-          <w:szCs w:val="19"/>
-        </w:rPr>
-      </w:pPr>
-      <w:r>
-        <w:rPr>
-          <w:bCs/>
-          <w:sz w:val="19"/>
-          <w:szCs w:val="19"/>
-        </w:rPr>
-        <w:t>Bhatt</w:t>
-      </w:r>
-      <w:r>
-        <w:rPr>
-          <w:sz w:val="19"/>
-          <w:szCs w:val="19"/>
-        </w:rPr>
-        <w:t xml:space="preserve">, </w:t>
-      </w:r>
-      <w:r>
-        <w:rPr>
-          <w:b/>
-          <w:sz w:val="19"/>
-          <w:szCs w:val="19"/>
-        </w:rPr>
-        <w:t>S</w:t>
-      </w:r>
-      <w:r>
-        <w:rPr>
-          <w:sz w:val="19"/>
-          <w:szCs w:val="19"/>
-        </w:rPr>
-        <w:t>., Jain, P. (2016).</w:t>
-      </w:r>
-      <w:r>
-        <w:rPr>
-          <w:i/>
-          <w:sz w:val="19"/>
-          <w:szCs w:val="19"/>
-        </w:rPr>
-        <w:t xml:space="preserve"> </w:t>
-      </w:r>
-      <w:r>
-        <w:rPr>
-          <w:b/>
-          <w:bCs/>
-          <w:sz w:val="19"/>
-          <w:szCs w:val="19"/>
-        </w:rPr>
-        <w:t>Face Detection &amp; Color Detection Controlled WMR Using MATLAB</w:t>
-      </w:r>
-      <w:r>
-        <w:rPr>
-          <w:sz w:val="19"/>
-          <w:szCs w:val="19"/>
-        </w:rPr>
-        <w:t xml:space="preserve">. </w:t>
-      </w:r>
-      <w:r>
-        <w:rPr>
-          <w:i/>
-          <w:sz w:val="19"/>
-          <w:szCs w:val="19"/>
-        </w:rPr>
-        <w:t>IJSER</w:t>
-      </w:r>
-      <w:r>
-        <w:rPr>
-          <w:sz w:val="19"/>
-          <w:szCs w:val="19"/>
-        </w:rPr>
-        <w:t>, 7(01), 1601-1603</w:t>
+          <w:sz w:val="19"/>
+          <w:szCs w:val="19"/>
+        </w:rPr>
+      </w:pPr>
+      <w:r>
+        <w:rPr>
+          <w:sz w:val="19"/>
+          <w:szCs w:val="19"/>
+        </w:rPr>
+        <w:t>F</w:t>
+      </w:r>
+      <w:r>
+        <w:rPr>
+          <w:sz w:val="19"/>
+          <w:szCs w:val="19"/>
+        </w:rPr>
+        <w:t>amiliar with Sacramento State academic and administrative policies and procedures.</w:t>
       </w:r>
     </w:p>
     <w:sectPr>
@@ -3703,6 +3229,155 @@
     </w:lvl>
   </w:abstractNum>
   <w:abstractNum w:abstractNumId="14" w15:restartNumberingAfterBreak="0">
+    <w:nsid w:val="281738B9"/>
+    <w:multiLevelType w:val="multilevel"/>
+    <w:tmpl w:val="8856EFB0"/>
+    <w:lvl w:ilvl="0">
+      <w:start w:val="1"/>
+      <w:numFmt w:val="bullet"/>
+      <w:lvlText w:val=""/>
+      <w:lvlJc w:val="left"/>
+      <w:pPr>
+        <w:tabs>
+          <w:tab w:val="num" w:pos="720"/>
+        </w:tabs>
+        <w:ind w:left="720" w:hanging="360"/>
+      </w:pPr>
+      <w:rPr>
+        <w:rFonts w:ascii="Symbol" w:hAnsi="Symbol" w:hint="default"/>
+        <w:sz w:val="20"/>
+      </w:rPr>
+    </w:lvl>
+    <w:lvl w:ilvl="1" w:tentative="1">
+      <w:start w:val="1"/>
+      <w:numFmt w:val="bullet"/>
+      <w:lvlText w:val=""/>
+      <w:lvlJc w:val="left"/>
+      <w:pPr>
+        <w:tabs>
+          <w:tab w:val="num" w:pos="1440"/>
+        </w:tabs>
+        <w:ind w:left="1440" w:hanging="360"/>
+      </w:pPr>
+      <w:rPr>
+        <w:rFonts w:ascii="Symbol" w:hAnsi="Symbol" w:hint="default"/>
+        <w:sz w:val="20"/>
+      </w:rPr>
+    </w:lvl>
+    <w:lvl w:ilvl="2" w:tentative="1">
+      <w:start w:val="1"/>
+      <w:numFmt w:val="bullet"/>
+      <w:lvlText w:val=""/>
+      <w:lvlJc w:val="left"/>
+      <w:pPr>
+        <w:tabs>
+          <w:tab w:val="num" w:pos="2160"/>
+        </w:tabs>
+        <w:ind w:left="2160" w:hanging="360"/>
+      </w:pPr>
+      <w:rPr>
+        <w:rFonts w:ascii="Symbol" w:hAnsi="Symbol" w:hint="default"/>
+        <w:sz w:val="20"/>
+      </w:rPr>
+    </w:lvl>
+    <w:lvl w:ilvl="3" w:tentative="1">
+      <w:start w:val="1"/>
+      <w:numFmt w:val="bullet"/>
+      <w:lvlText w:val=""/>
+      <w:lvlJc w:val="left"/>
+      <w:pPr>
+        <w:tabs>
+          <w:tab w:val="num" w:pos="2880"/>
+        </w:tabs>
+        <w:ind w:left="2880" w:hanging="360"/>
+      </w:pPr>
+      <w:rPr>
+        <w:rFonts w:ascii="Symbol" w:hAnsi="Symbol" w:hint="default"/>
+        <w:sz w:val="20"/>
+      </w:rPr>
+    </w:lvl>
+    <w:lvl w:ilvl="4" w:tentative="1">
+      <w:start w:val="1"/>
+      <w:numFmt w:val="bullet"/>
+      <w:lvlText w:val=""/>
+      <w:lvlJc w:val="left"/>
+      <w:pPr>
+        <w:tabs>
+          <w:tab w:val="num" w:pos="3600"/>
+        </w:tabs>
+        <w:ind w:left="3600" w:hanging="360"/>
+      </w:pPr>
+      <w:rPr>
+        <w:rFonts w:ascii="Symbol" w:hAnsi="Symbol" w:hint="default"/>
+        <w:sz w:val="20"/>
+      </w:rPr>
+    </w:lvl>
+    <w:lvl w:ilvl="5" w:tentative="1">
+      <w:start w:val="1"/>
+      <w:numFmt w:val="bullet"/>
+      <w:lvlText w:val=""/>
+      <w:lvlJc w:val="left"/>
+      <w:pPr>
+        <w:tabs>
+          <w:tab w:val="num" w:pos="4320"/>
+        </w:tabs>
+        <w:ind w:left="4320" w:hanging="360"/>
+      </w:pPr>
+      <w:rPr>
+        <w:rFonts w:ascii="Symbol" w:hAnsi="Symbol" w:hint="default"/>
+        <w:sz w:val="20"/>
+      </w:rPr>
+    </w:lvl>
+    <w:lvl w:ilvl="6" w:tentative="1">
+      <w:start w:val="1"/>
+      <w:numFmt w:val="bullet"/>
+      <w:lvlText w:val=""/>
+      <w:lvlJc w:val="left"/>
+      <w:pPr>
+        <w:tabs>
+          <w:tab w:val="num" w:pos="5040"/>
+        </w:tabs>
+        <w:ind w:left="5040" w:hanging="360"/>
+      </w:pPr>
+      <w:rPr>
+        <w:rFonts w:ascii="Symbol" w:hAnsi="Symbol" w:hint="default"/>
+        <w:sz w:val="20"/>
+      </w:rPr>
+    </w:lvl>
+    <w:lvl w:ilvl="7" w:tentative="1">
+      <w:start w:val="1"/>
+      <w:numFmt w:val="bullet"/>
+      <w:lvlText w:val=""/>
+      <w:lvlJc w:val="left"/>
+      <w:pPr>
+        <w:tabs>
+          <w:tab w:val="num" w:pos="5760"/>
+        </w:tabs>
+        <w:ind w:left="5760" w:hanging="360"/>
+      </w:pPr>
+      <w:rPr>
+        <w:rFonts w:ascii="Symbol" w:hAnsi="Symbol" w:hint="default"/>
+        <w:sz w:val="20"/>
+      </w:rPr>
+    </w:lvl>
+    <w:lvl w:ilvl="8" w:tentative="1">
+      <w:start w:val="1"/>
+      <w:numFmt w:val="bullet"/>
+      <w:lvlText w:val=""/>
+      <w:lvlJc w:val="left"/>
+      <w:pPr>
+        <w:tabs>
+          <w:tab w:val="num" w:pos="6480"/>
+        </w:tabs>
+        <w:ind w:left="6480" w:hanging="360"/>
+      </w:pPr>
+      <w:rPr>
+        <w:rFonts w:ascii="Symbol" w:hAnsi="Symbol" w:hint="default"/>
+        <w:sz w:val="20"/>
+      </w:rPr>
+    </w:lvl>
+  </w:abstractNum>
+  <w:abstractNum w:abstractNumId="15" w15:restartNumberingAfterBreak="0">
     <w:nsid w:val="2E95347B"/>
     <w:multiLevelType w:val="hybridMultilevel"/>
     <w:tmpl w:val="6B38E35A"/>
@@ -3814,7 +3489,7 @@
       </w:rPr>
     </w:lvl>
   </w:abstractNum>
-  <w:abstractNum w:abstractNumId="15" w15:restartNumberingAfterBreak="0">
+  <w:abstractNum w:abstractNumId="16" w15:restartNumberingAfterBreak="0">
     <w:nsid w:val="2F214F6C"/>
     <w:multiLevelType w:val="hybridMultilevel"/>
     <w:tmpl w:val="4FF4CF92"/>
@@ -3927,7 +3602,7 @@
       </w:rPr>
     </w:lvl>
   </w:abstractNum>
-  <w:abstractNum w:abstractNumId="16" w15:restartNumberingAfterBreak="0">
+  <w:abstractNum w:abstractNumId="17" w15:restartNumberingAfterBreak="0">
     <w:nsid w:val="358D2FF5"/>
     <w:multiLevelType w:val="hybridMultilevel"/>
     <w:tmpl w:val="99B8C6EA"/>
@@ -4039,7 +3714,7 @@
       </w:rPr>
     </w:lvl>
   </w:abstractNum>
-  <w:abstractNum w:abstractNumId="17" w15:restartNumberingAfterBreak="0">
+  <w:abstractNum w:abstractNumId="18" w15:restartNumberingAfterBreak="0">
     <w:nsid w:val="3A1E3F82"/>
     <w:multiLevelType w:val="multilevel"/>
     <w:tmpl w:val="2C201B34"/>
@@ -4152,7 +3827,156 @@
       </w:pPr>
     </w:lvl>
   </w:abstractNum>
-  <w:abstractNum w:abstractNumId="18" w15:restartNumberingAfterBreak="0">
+  <w:abstractNum w:abstractNumId="19" w15:restartNumberingAfterBreak="0">
+    <w:nsid w:val="3ABB61ED"/>
+    <w:multiLevelType w:val="multilevel"/>
+    <w:tmpl w:val="107808E2"/>
+    <w:lvl w:ilvl="0">
+      <w:start w:val="1"/>
+      <w:numFmt w:val="bullet"/>
+      <w:lvlText w:val=""/>
+      <w:lvlJc w:val="left"/>
+      <w:pPr>
+        <w:tabs>
+          <w:tab w:val="num" w:pos="720"/>
+        </w:tabs>
+        <w:ind w:left="720" w:hanging="360"/>
+      </w:pPr>
+      <w:rPr>
+        <w:rFonts w:ascii="Symbol" w:hAnsi="Symbol" w:hint="default"/>
+        <w:sz w:val="20"/>
+      </w:rPr>
+    </w:lvl>
+    <w:lvl w:ilvl="1" w:tentative="1">
+      <w:start w:val="1"/>
+      <w:numFmt w:val="bullet"/>
+      <w:lvlText w:val=""/>
+      <w:lvlJc w:val="left"/>
+      <w:pPr>
+        <w:tabs>
+          <w:tab w:val="num" w:pos="1440"/>
+        </w:tabs>
+        <w:ind w:left="1440" w:hanging="360"/>
+      </w:pPr>
+      <w:rPr>
+        <w:rFonts w:ascii="Symbol" w:hAnsi="Symbol" w:hint="default"/>
+        <w:sz w:val="20"/>
+      </w:rPr>
+    </w:lvl>
+    <w:lvl w:ilvl="2" w:tentative="1">
+      <w:start w:val="1"/>
+      <w:numFmt w:val="bullet"/>
+      <w:lvlText w:val=""/>
+      <w:lvlJc w:val="left"/>
+      <w:pPr>
+        <w:tabs>
+          <w:tab w:val="num" w:pos="2160"/>
+        </w:tabs>
+        <w:ind w:left="2160" w:hanging="360"/>
+      </w:pPr>
+      <w:rPr>
+        <w:rFonts w:ascii="Symbol" w:hAnsi="Symbol" w:hint="default"/>
+        <w:sz w:val="20"/>
+      </w:rPr>
+    </w:lvl>
+    <w:lvl w:ilvl="3" w:tentative="1">
+      <w:start w:val="1"/>
+      <w:numFmt w:val="bullet"/>
+      <w:lvlText w:val=""/>
+      <w:lvlJc w:val="left"/>
+      <w:pPr>
+        <w:tabs>
+          <w:tab w:val="num" w:pos="2880"/>
+        </w:tabs>
+        <w:ind w:left="2880" w:hanging="360"/>
+      </w:pPr>
+      <w:rPr>
+        <w:rFonts w:ascii="Symbol" w:hAnsi="Symbol" w:hint="default"/>
+        <w:sz w:val="20"/>
+      </w:rPr>
+    </w:lvl>
+    <w:lvl w:ilvl="4" w:tentative="1">
+      <w:start w:val="1"/>
+      <w:numFmt w:val="bullet"/>
+      <w:lvlText w:val=""/>
+      <w:lvlJc w:val="left"/>
+      <w:pPr>
+        <w:tabs>
+          <w:tab w:val="num" w:pos="3600"/>
+        </w:tabs>
+        <w:ind w:left="3600" w:hanging="360"/>
+      </w:pPr>
+      <w:rPr>
+        <w:rFonts w:ascii="Symbol" w:hAnsi="Symbol" w:hint="default"/>
+        <w:sz w:val="20"/>
+      </w:rPr>
+    </w:lvl>
+    <w:lvl w:ilvl="5" w:tentative="1">
+      <w:start w:val="1"/>
+      <w:numFmt w:val="bullet"/>
+      <w:lvlText w:val=""/>
+      <w:lvlJc w:val="left"/>
+      <w:pPr>
+        <w:tabs>
+          <w:tab w:val="num" w:pos="4320"/>
+        </w:tabs>
+        <w:ind w:left="4320" w:hanging="360"/>
+      </w:pPr>
+      <w:rPr>
+        <w:rFonts w:ascii="Symbol" w:hAnsi="Symbol" w:hint="default"/>
+        <w:sz w:val="20"/>
+      </w:rPr>
+    </w:lvl>
+    <w:lvl w:ilvl="6" w:tentative="1">
+      <w:start w:val="1"/>
+      <w:numFmt w:val="bullet"/>
+      <w:lvlText w:val=""/>
+      <w:lvlJc w:val="left"/>
+      <w:pPr>
+        <w:tabs>
+          <w:tab w:val="num" w:pos="5040"/>
+        </w:tabs>
+        <w:ind w:left="5040" w:hanging="360"/>
+      </w:pPr>
+      <w:rPr>
+        <w:rFonts w:ascii="Symbol" w:hAnsi="Symbol" w:hint="default"/>
+        <w:sz w:val="20"/>
+      </w:rPr>
+    </w:lvl>
+    <w:lvl w:ilvl="7" w:tentative="1">
+      <w:start w:val="1"/>
+      <w:numFmt w:val="bullet"/>
+      <w:lvlText w:val=""/>
+      <w:lvlJc w:val="left"/>
+      <w:pPr>
+        <w:tabs>
+          <w:tab w:val="num" w:pos="5760"/>
+        </w:tabs>
+        <w:ind w:left="5760" w:hanging="360"/>
+      </w:pPr>
+      <w:rPr>
+        <w:rFonts w:ascii="Symbol" w:hAnsi="Symbol" w:hint="default"/>
+        <w:sz w:val="20"/>
+      </w:rPr>
+    </w:lvl>
+    <w:lvl w:ilvl="8" w:tentative="1">
+      <w:start w:val="1"/>
+      <w:numFmt w:val="bullet"/>
+      <w:lvlText w:val=""/>
+      <w:lvlJc w:val="left"/>
+      <w:pPr>
+        <w:tabs>
+          <w:tab w:val="num" w:pos="6480"/>
+        </w:tabs>
+        <w:ind w:left="6480" w:hanging="360"/>
+      </w:pPr>
+      <w:rPr>
+        <w:rFonts w:ascii="Symbol" w:hAnsi="Symbol" w:hint="default"/>
+        <w:sz w:val="20"/>
+      </w:rPr>
+    </w:lvl>
+  </w:abstractNum>
+  <w:abstractNum w:abstractNumId="20" w15:restartNumberingAfterBreak="0">
     <w:nsid w:val="43195EA7"/>
     <w:multiLevelType w:val="hybridMultilevel"/>
     <w:tmpl w:val="E21CF116"/>
@@ -4265,7 +4089,7 @@
       </w:rPr>
     </w:lvl>
   </w:abstractNum>
-  <w:abstractNum w:abstractNumId="19" w15:restartNumberingAfterBreak="0">
+  <w:abstractNum w:abstractNumId="21" w15:restartNumberingAfterBreak="0">
     <w:nsid w:val="43A70DCD"/>
     <w:multiLevelType w:val="multilevel"/>
     <w:tmpl w:val="A68E395E"/>
@@ -4378,7 +4202,7 @@
       </w:pPr>
     </w:lvl>
   </w:abstractNum>
-  <w:abstractNum w:abstractNumId="20" w15:restartNumberingAfterBreak="0">
+  <w:abstractNum w:abstractNumId="22" w15:restartNumberingAfterBreak="0">
     <w:nsid w:val="4A1F59A9"/>
     <w:multiLevelType w:val="multilevel"/>
     <w:tmpl w:val="E4727640"/>
@@ -4527,7 +4351,7 @@
       </w:rPr>
     </w:lvl>
   </w:abstractNum>
-  <w:abstractNum w:abstractNumId="21" w15:restartNumberingAfterBreak="0">
+  <w:abstractNum w:abstractNumId="23" w15:restartNumberingAfterBreak="0">
     <w:nsid w:val="4A6C5A5F"/>
     <w:multiLevelType w:val="multilevel"/>
     <w:tmpl w:val="95125808"/>
@@ -4676,7 +4500,7 @@
       </w:rPr>
     </w:lvl>
   </w:abstractNum>
-  <w:abstractNum w:abstractNumId="22" w15:restartNumberingAfterBreak="0">
+  <w:abstractNum w:abstractNumId="24" w15:restartNumberingAfterBreak="0">
     <w:nsid w:val="4AE445DA"/>
     <w:multiLevelType w:val="multilevel"/>
     <w:tmpl w:val="A6C8E462"/>
@@ -4789,7 +4613,7 @@
       </w:pPr>
     </w:lvl>
   </w:abstractNum>
-  <w:abstractNum w:abstractNumId="23" w15:restartNumberingAfterBreak="0">
+  <w:abstractNum w:abstractNumId="25" w15:restartNumberingAfterBreak="0">
     <w:nsid w:val="4AE73F91"/>
     <w:multiLevelType w:val="hybridMultilevel"/>
     <w:tmpl w:val="9E3A8720"/>
@@ -4902,7 +4726,7 @@
       </w:rPr>
     </w:lvl>
   </w:abstractNum>
-  <w:abstractNum w:abstractNumId="24" w15:restartNumberingAfterBreak="0">
+  <w:abstractNum w:abstractNumId="26" w15:restartNumberingAfterBreak="0">
     <w:nsid w:val="514D3CE9"/>
     <w:multiLevelType w:val="multilevel"/>
     <w:tmpl w:val="77DEF8A4"/>
@@ -5015,7 +4839,7 @@
       </w:pPr>
     </w:lvl>
   </w:abstractNum>
-  <w:abstractNum w:abstractNumId="25" w15:restartNumberingAfterBreak="0">
+  <w:abstractNum w:abstractNumId="27" w15:restartNumberingAfterBreak="0">
     <w:nsid w:val="544112CE"/>
     <w:multiLevelType w:val="multilevel"/>
     <w:tmpl w:val="1A9640DC"/>
@@ -5164,7 +4988,305 @@
       </w:rPr>
     </w:lvl>
   </w:abstractNum>
-  <w:abstractNum w:abstractNumId="26" w15:restartNumberingAfterBreak="0">
+  <w:abstractNum w:abstractNumId="28" w15:restartNumberingAfterBreak="0">
+    <w:nsid w:val="574C421C"/>
+    <w:multiLevelType w:val="multilevel"/>
+    <w:tmpl w:val="CB2A7EEA"/>
+    <w:lvl w:ilvl="0">
+      <w:start w:val="1"/>
+      <w:numFmt w:val="bullet"/>
+      <w:lvlText w:val=""/>
+      <w:lvlJc w:val="left"/>
+      <w:pPr>
+        <w:tabs>
+          <w:tab w:val="num" w:pos="720"/>
+        </w:tabs>
+        <w:ind w:left="720" w:hanging="360"/>
+      </w:pPr>
+      <w:rPr>
+        <w:rFonts w:ascii="Symbol" w:hAnsi="Symbol" w:hint="default"/>
+        <w:sz w:val="20"/>
+      </w:rPr>
+    </w:lvl>
+    <w:lvl w:ilvl="1" w:tentative="1">
+      <w:start w:val="1"/>
+      <w:numFmt w:val="bullet"/>
+      <w:lvlText w:val=""/>
+      <w:lvlJc w:val="left"/>
+      <w:pPr>
+        <w:tabs>
+          <w:tab w:val="num" w:pos="1440"/>
+        </w:tabs>
+        <w:ind w:left="1440" w:hanging="360"/>
+      </w:pPr>
+      <w:rPr>
+        <w:rFonts w:ascii="Symbol" w:hAnsi="Symbol" w:hint="default"/>
+        <w:sz w:val="20"/>
+      </w:rPr>
+    </w:lvl>
+    <w:lvl w:ilvl="2" w:tentative="1">
+      <w:start w:val="1"/>
+      <w:numFmt w:val="bullet"/>
+      <w:lvlText w:val=""/>
+      <w:lvlJc w:val="left"/>
+      <w:pPr>
+        <w:tabs>
+          <w:tab w:val="num" w:pos="2160"/>
+        </w:tabs>
+        <w:ind w:left="2160" w:hanging="360"/>
+      </w:pPr>
+      <w:rPr>
+        <w:rFonts w:ascii="Symbol" w:hAnsi="Symbol" w:hint="default"/>
+        <w:sz w:val="20"/>
+      </w:rPr>
+    </w:lvl>
+    <w:lvl w:ilvl="3" w:tentative="1">
+      <w:start w:val="1"/>
+      <w:numFmt w:val="bullet"/>
+      <w:lvlText w:val=""/>
+      <w:lvlJc w:val="left"/>
+      <w:pPr>
+        <w:tabs>
+          <w:tab w:val="num" w:pos="2880"/>
+        </w:tabs>
+        <w:ind w:left="2880" w:hanging="360"/>
+      </w:pPr>
+      <w:rPr>
+        <w:rFonts w:ascii="Symbol" w:hAnsi="Symbol" w:hint="default"/>
+        <w:sz w:val="20"/>
+      </w:rPr>
+    </w:lvl>
+    <w:lvl w:ilvl="4" w:tentative="1">
+      <w:start w:val="1"/>
+      <w:numFmt w:val="bullet"/>
+      <w:lvlText w:val=""/>
+      <w:lvlJc w:val="left"/>
+      <w:pPr>
+        <w:tabs>
+          <w:tab w:val="num" w:pos="3600"/>
+        </w:tabs>
+        <w:ind w:left="3600" w:hanging="360"/>
+      </w:pPr>
+      <w:rPr>
+        <w:rFonts w:ascii="Symbol" w:hAnsi="Symbol" w:hint="default"/>
+        <w:sz w:val="20"/>
+      </w:rPr>
+    </w:lvl>
+    <w:lvl w:ilvl="5" w:tentative="1">
+      <w:start w:val="1"/>
+      <w:numFmt w:val="bullet"/>
+      <w:lvlText w:val=""/>
+      <w:lvlJc w:val="left"/>
+      <w:pPr>
+        <w:tabs>
+          <w:tab w:val="num" w:pos="4320"/>
+        </w:tabs>
+        <w:ind w:left="4320" w:hanging="360"/>
+      </w:pPr>
+      <w:rPr>
+        <w:rFonts w:ascii="Symbol" w:hAnsi="Symbol" w:hint="default"/>
+        <w:sz w:val="20"/>
+      </w:rPr>
+    </w:lvl>
+    <w:lvl w:ilvl="6" w:tentative="1">
+      <w:start w:val="1"/>
+      <w:numFmt w:val="bullet"/>
+      <w:lvlText w:val=""/>
+      <w:lvlJc w:val="left"/>
+      <w:pPr>
+        <w:tabs>
+          <w:tab w:val="num" w:pos="5040"/>
+        </w:tabs>
+        <w:ind w:left="5040" w:hanging="360"/>
+      </w:pPr>
+      <w:rPr>
+        <w:rFonts w:ascii="Symbol" w:hAnsi="Symbol" w:hint="default"/>
+        <w:sz w:val="20"/>
+      </w:rPr>
+    </w:lvl>
+    <w:lvl w:ilvl="7" w:tentative="1">
+      <w:start w:val="1"/>
+      <w:numFmt w:val="bullet"/>
+      <w:lvlText w:val=""/>
+      <w:lvlJc w:val="left"/>
+      <w:pPr>
+        <w:tabs>
+          <w:tab w:val="num" w:pos="5760"/>
+        </w:tabs>
+        <w:ind w:left="5760" w:hanging="360"/>
+      </w:pPr>
+      <w:rPr>
+        <w:rFonts w:ascii="Symbol" w:hAnsi="Symbol" w:hint="default"/>
+        <w:sz w:val="20"/>
+      </w:rPr>
+    </w:lvl>
+    <w:lvl w:ilvl="8" w:tentative="1">
+      <w:start w:val="1"/>
+      <w:numFmt w:val="bullet"/>
+      <w:lvlText w:val=""/>
+      <w:lvlJc w:val="left"/>
+      <w:pPr>
+        <w:tabs>
+          <w:tab w:val="num" w:pos="6480"/>
+        </w:tabs>
+        <w:ind w:left="6480" w:hanging="360"/>
+      </w:pPr>
+      <w:rPr>
+        <w:rFonts w:ascii="Symbol" w:hAnsi="Symbol" w:hint="default"/>
+        <w:sz w:val="20"/>
+      </w:rPr>
+    </w:lvl>
+  </w:abstractNum>
+  <w:abstractNum w:abstractNumId="29" w15:restartNumberingAfterBreak="0">
+    <w:nsid w:val="5B6C1458"/>
+    <w:multiLevelType w:val="multilevel"/>
+    <w:tmpl w:val="707269AA"/>
+    <w:lvl w:ilvl="0">
+      <w:start w:val="1"/>
+      <w:numFmt w:val="bullet"/>
+      <w:lvlText w:val=""/>
+      <w:lvlJc w:val="left"/>
+      <w:pPr>
+        <w:tabs>
+          <w:tab w:val="num" w:pos="720"/>
+        </w:tabs>
+        <w:ind w:left="720" w:hanging="360"/>
+      </w:pPr>
+      <w:rPr>
+        <w:rFonts w:ascii="Symbol" w:hAnsi="Symbol" w:hint="default"/>
+        <w:sz w:val="20"/>
+      </w:rPr>
+    </w:lvl>
+    <w:lvl w:ilvl="1" w:tentative="1">
+      <w:start w:val="1"/>
+      <w:numFmt w:val="bullet"/>
+      <w:lvlText w:val=""/>
+      <w:lvlJc w:val="left"/>
+      <w:pPr>
+        <w:tabs>
+          <w:tab w:val="num" w:pos="1440"/>
+        </w:tabs>
+        <w:ind w:left="1440" w:hanging="360"/>
+      </w:pPr>
+      <w:rPr>
+        <w:rFonts w:ascii="Symbol" w:hAnsi="Symbol" w:hint="default"/>
+        <w:sz w:val="20"/>
+      </w:rPr>
+    </w:lvl>
+    <w:lvl w:ilvl="2" w:tentative="1">
+      <w:start w:val="1"/>
+      <w:numFmt w:val="bullet"/>
+      <w:lvlText w:val=""/>
+      <w:lvlJc w:val="left"/>
+      <w:pPr>
+        <w:tabs>
+          <w:tab w:val="num" w:pos="2160"/>
+        </w:tabs>
+        <w:ind w:left="2160" w:hanging="360"/>
+      </w:pPr>
+      <w:rPr>
+        <w:rFonts w:ascii="Symbol" w:hAnsi="Symbol" w:hint="default"/>
+        <w:sz w:val="20"/>
+      </w:rPr>
+    </w:lvl>
+    <w:lvl w:ilvl="3" w:tentative="1">
+      <w:start w:val="1"/>
+      <w:numFmt w:val="bullet"/>
+      <w:lvlText w:val=""/>
+      <w:lvlJc w:val="left"/>
+      <w:pPr>
+        <w:tabs>
+          <w:tab w:val="num" w:pos="2880"/>
+        </w:tabs>
+        <w:ind w:left="2880" w:hanging="360"/>
+      </w:pPr>
+      <w:rPr>
+        <w:rFonts w:ascii="Symbol" w:hAnsi="Symbol" w:hint="default"/>
+        <w:sz w:val="20"/>
+      </w:rPr>
+    </w:lvl>
+    <w:lvl w:ilvl="4" w:tentative="1">
+      <w:start w:val="1"/>
+      <w:numFmt w:val="bullet"/>
+      <w:lvlText w:val=""/>
+      <w:lvlJc w:val="left"/>
+      <w:pPr>
+        <w:tabs>
+          <w:tab w:val="num" w:pos="3600"/>
+        </w:tabs>
+        <w:ind w:left="3600" w:hanging="360"/>
+      </w:pPr>
+      <w:rPr>
+        <w:rFonts w:ascii="Symbol" w:hAnsi="Symbol" w:hint="default"/>
+        <w:sz w:val="20"/>
+      </w:rPr>
+    </w:lvl>
+    <w:lvl w:ilvl="5" w:tentative="1">
+      <w:start w:val="1"/>
+      <w:numFmt w:val="bullet"/>
+      <w:lvlText w:val=""/>
+      <w:lvlJc w:val="left"/>
+      <w:pPr>
+        <w:tabs>
+          <w:tab w:val="num" w:pos="4320"/>
+        </w:tabs>
+        <w:ind w:left="4320" w:hanging="360"/>
+      </w:pPr>
+      <w:rPr>
+        <w:rFonts w:ascii="Symbol" w:hAnsi="Symbol" w:hint="default"/>
+        <w:sz w:val="20"/>
+      </w:rPr>
+    </w:lvl>
+    <w:lvl w:ilvl="6" w:tentative="1">
+      <w:start w:val="1"/>
+      <w:numFmt w:val="bullet"/>
+      <w:lvlText w:val=""/>
+      <w:lvlJc w:val="left"/>
+      <w:pPr>
+        <w:tabs>
+          <w:tab w:val="num" w:pos="5040"/>
+        </w:tabs>
+        <w:ind w:left="5040" w:hanging="360"/>
+      </w:pPr>
+      <w:rPr>
+        <w:rFonts w:ascii="Symbol" w:hAnsi="Symbol" w:hint="default"/>
+        <w:sz w:val="20"/>
+      </w:rPr>
+    </w:lvl>
+    <w:lvl w:ilvl="7" w:tentative="1">
+      <w:start w:val="1"/>
+      <w:numFmt w:val="bullet"/>
+      <w:lvlText w:val=""/>
+      <w:lvlJc w:val="left"/>
+      <w:pPr>
+        <w:tabs>
+          <w:tab w:val="num" w:pos="5760"/>
+        </w:tabs>
+        <w:ind w:left="5760" w:hanging="360"/>
+      </w:pPr>
+      <w:rPr>
+        <w:rFonts w:ascii="Symbol" w:hAnsi="Symbol" w:hint="default"/>
+        <w:sz w:val="20"/>
+      </w:rPr>
+    </w:lvl>
+    <w:lvl w:ilvl="8" w:tentative="1">
+      <w:start w:val="1"/>
+      <w:numFmt w:val="bullet"/>
+      <w:lvlText w:val=""/>
+      <w:lvlJc w:val="left"/>
+      <w:pPr>
+        <w:tabs>
+          <w:tab w:val="num" w:pos="6480"/>
+        </w:tabs>
+        <w:ind w:left="6480" w:hanging="360"/>
+      </w:pPr>
+      <w:rPr>
+        <w:rFonts w:ascii="Symbol" w:hAnsi="Symbol" w:hint="default"/>
+        <w:sz w:val="20"/>
+      </w:rPr>
+    </w:lvl>
+  </w:abstractNum>
+  <w:abstractNum w:abstractNumId="30" w15:restartNumberingAfterBreak="0">
     <w:nsid w:val="5BA76D4E"/>
     <w:multiLevelType w:val="multilevel"/>
     <w:tmpl w:val="2EAA8344"/>
@@ -5313,7 +5435,7 @@
       </w:rPr>
     </w:lvl>
   </w:abstractNum>
-  <w:abstractNum w:abstractNumId="27" w15:restartNumberingAfterBreak="0">
+  <w:abstractNum w:abstractNumId="31" w15:restartNumberingAfterBreak="0">
     <w:nsid w:val="607066AC"/>
     <w:multiLevelType w:val="multilevel"/>
     <w:tmpl w:val="86AE500C"/>
@@ -5426,7 +5548,7 @@
       </w:pPr>
     </w:lvl>
   </w:abstractNum>
-  <w:abstractNum w:abstractNumId="28" w15:restartNumberingAfterBreak="0">
+  <w:abstractNum w:abstractNumId="32" w15:restartNumberingAfterBreak="0">
     <w:nsid w:val="60766717"/>
     <w:multiLevelType w:val="hybridMultilevel"/>
     <w:tmpl w:val="447CCD50"/>
@@ -5539,7 +5661,7 @@
       </w:rPr>
     </w:lvl>
   </w:abstractNum>
-  <w:abstractNum w:abstractNumId="29" w15:restartNumberingAfterBreak="0">
+  <w:abstractNum w:abstractNumId="33" w15:restartNumberingAfterBreak="0">
     <w:nsid w:val="607D69D5"/>
     <w:multiLevelType w:val="hybridMultilevel"/>
     <w:tmpl w:val="6C86BDA2"/>
@@ -5652,7 +5774,7 @@
       </w:rPr>
     </w:lvl>
   </w:abstractNum>
-  <w:abstractNum w:abstractNumId="30" w15:restartNumberingAfterBreak="0">
+  <w:abstractNum w:abstractNumId="34" w15:restartNumberingAfterBreak="0">
     <w:nsid w:val="63D64B14"/>
     <w:multiLevelType w:val="hybridMultilevel"/>
     <w:tmpl w:val="6E3A3846"/>
@@ -5765,7 +5887,7 @@
       </w:rPr>
     </w:lvl>
   </w:abstractNum>
-  <w:abstractNum w:abstractNumId="31" w15:restartNumberingAfterBreak="0">
+  <w:abstractNum w:abstractNumId="35" w15:restartNumberingAfterBreak="0">
     <w:nsid w:val="71C14393"/>
     <w:multiLevelType w:val="multilevel"/>
     <w:tmpl w:val="204661E8"/>
@@ -5878,7 +6000,7 @@
       </w:pPr>
     </w:lvl>
   </w:abstractNum>
-  <w:abstractNum w:abstractNumId="32" w15:restartNumberingAfterBreak="0">
+  <w:abstractNum w:abstractNumId="36" w15:restartNumberingAfterBreak="0">
     <w:nsid w:val="749D76DD"/>
     <w:multiLevelType w:val="hybridMultilevel"/>
     <w:tmpl w:val="78B409CA"/>
@@ -5991,7 +6113,7 @@
       </w:rPr>
     </w:lvl>
   </w:abstractNum>
-  <w:abstractNum w:abstractNumId="33" w15:restartNumberingAfterBreak="0">
+  <w:abstractNum w:abstractNumId="37" w15:restartNumberingAfterBreak="0">
     <w:nsid w:val="776D7345"/>
     <w:multiLevelType w:val="hybridMultilevel"/>
     <w:tmpl w:val="B8D8A96A"/>
@@ -6104,7 +6226,7 @@
       </w:rPr>
     </w:lvl>
   </w:abstractNum>
-  <w:abstractNum w:abstractNumId="34" w15:restartNumberingAfterBreak="0">
+  <w:abstractNum w:abstractNumId="38" w15:restartNumberingAfterBreak="0">
     <w:nsid w:val="78692A6C"/>
     <w:multiLevelType w:val="multilevel"/>
     <w:tmpl w:val="344819DC"/>
@@ -6217,7 +6339,7 @@
       </w:pPr>
     </w:lvl>
   </w:abstractNum>
-  <w:abstractNum w:abstractNumId="35" w15:restartNumberingAfterBreak="0">
+  <w:abstractNum w:abstractNumId="39" w15:restartNumberingAfterBreak="0">
     <w:nsid w:val="797D72BF"/>
     <w:multiLevelType w:val="multilevel"/>
     <w:tmpl w:val="A164088E"/>
@@ -6330,7 +6452,7 @@
       </w:pPr>
     </w:lvl>
   </w:abstractNum>
-  <w:abstractNum w:abstractNumId="36" w15:restartNumberingAfterBreak="0">
+  <w:abstractNum w:abstractNumId="40" w15:restartNumberingAfterBreak="0">
     <w:nsid w:val="7A013D82"/>
     <w:multiLevelType w:val="multilevel"/>
     <w:tmpl w:val="D66CAE42"/>
@@ -6443,7 +6565,7 @@
       </w:pPr>
     </w:lvl>
   </w:abstractNum>
-  <w:abstractNum w:abstractNumId="37" w15:restartNumberingAfterBreak="0">
+  <w:abstractNum w:abstractNumId="41" w15:restartNumberingAfterBreak="0">
     <w:nsid w:val="7AB82C40"/>
     <w:multiLevelType w:val="multilevel"/>
     <w:tmpl w:val="92929214"/>
@@ -6556,7 +6678,7 @@
       </w:pPr>
     </w:lvl>
   </w:abstractNum>
-  <w:abstractNum w:abstractNumId="38" w15:restartNumberingAfterBreak="0">
+  <w:abstractNum w:abstractNumId="42" w15:restartNumberingAfterBreak="0">
     <w:nsid w:val="7E3A5D27"/>
     <w:multiLevelType w:val="hybridMultilevel"/>
     <w:tmpl w:val="F3BE6328"/>
@@ -6670,19 +6792,19 @@
     </w:lvl>
   </w:abstractNum>
   <w:num w:numId="1" w16cid:durableId="887840791">
-    <w:abstractNumId w:val="26"/>
+    <w:abstractNumId w:val="30"/>
   </w:num>
   <w:num w:numId="2" w16cid:durableId="471294053">
-    <w:abstractNumId w:val="21"/>
+    <w:abstractNumId w:val="23"/>
   </w:num>
   <w:num w:numId="3" w16cid:durableId="2130318438">
-    <w:abstractNumId w:val="37"/>
+    <w:abstractNumId w:val="41"/>
   </w:num>
   <w:num w:numId="4" w16cid:durableId="1963687034">
     <w:abstractNumId w:val="4"/>
   </w:num>
   <w:num w:numId="5" w16cid:durableId="230389855">
-    <w:abstractNumId w:val="16"/>
+    <w:abstractNumId w:val="17"/>
   </w:num>
   <w:num w:numId="6" w16cid:durableId="251747937">
     <w:abstractNumId w:val="3"/>
@@ -6691,19 +6813,19 @@
     <w:abstractNumId w:val="2"/>
   </w:num>
   <w:num w:numId="8" w16cid:durableId="2024014602">
-    <w:abstractNumId w:val="18"/>
+    <w:abstractNumId w:val="20"/>
   </w:num>
   <w:num w:numId="9" w16cid:durableId="1520849412">
-    <w:abstractNumId w:val="32"/>
+    <w:abstractNumId w:val="36"/>
   </w:num>
   <w:num w:numId="10" w16cid:durableId="533424245">
-    <w:abstractNumId w:val="15"/>
+    <w:abstractNumId w:val="16"/>
   </w:num>
   <w:num w:numId="11" w16cid:durableId="2045472971">
     <w:abstractNumId w:val="0"/>
   </w:num>
   <w:num w:numId="12" w16cid:durableId="68424834">
-    <w:abstractNumId w:val="31"/>
+    <w:abstractNumId w:val="35"/>
   </w:num>
   <w:num w:numId="13" w16cid:durableId="2064206667">
     <w:abstractNumId w:val="12"/>
@@ -6712,13 +6834,13 @@
     <w:abstractNumId w:val="11"/>
   </w:num>
   <w:num w:numId="15" w16cid:durableId="1399550223">
-    <w:abstractNumId w:val="35"/>
+    <w:abstractNumId w:val="39"/>
   </w:num>
   <w:num w:numId="16" w16cid:durableId="1339650658">
-    <w:abstractNumId w:val="29"/>
+    <w:abstractNumId w:val="33"/>
   </w:num>
   <w:num w:numId="17" w16cid:durableId="1445812104">
-    <w:abstractNumId w:val="17"/>
+    <w:abstractNumId w:val="18"/>
   </w:num>
   <w:num w:numId="18" w16cid:durableId="2065983102">
     <w:abstractNumId w:val="13"/>
@@ -6727,34 +6849,34 @@
     <w:abstractNumId w:val="1"/>
   </w:num>
   <w:num w:numId="20" w16cid:durableId="1383872454">
-    <w:abstractNumId w:val="34"/>
+    <w:abstractNumId w:val="38"/>
   </w:num>
   <w:num w:numId="21" w16cid:durableId="409010874">
     <w:abstractNumId w:val="6"/>
   </w:num>
   <w:num w:numId="22" w16cid:durableId="1955283059">
-    <w:abstractNumId w:val="27"/>
+    <w:abstractNumId w:val="31"/>
   </w:num>
   <w:num w:numId="23" w16cid:durableId="1986425540">
     <w:abstractNumId w:val="5"/>
   </w:num>
   <w:num w:numId="24" w16cid:durableId="1177160439">
-    <w:abstractNumId w:val="24"/>
+    <w:abstractNumId w:val="26"/>
   </w:num>
   <w:num w:numId="25" w16cid:durableId="1578663587">
-    <w:abstractNumId w:val="20"/>
+    <w:abstractNumId w:val="22"/>
   </w:num>
   <w:num w:numId="26" w16cid:durableId="2105224145">
     <w:abstractNumId w:val="10"/>
   </w:num>
   <w:num w:numId="27" w16cid:durableId="21446552">
-    <w:abstractNumId w:val="36"/>
+    <w:abstractNumId w:val="40"/>
   </w:num>
   <w:num w:numId="28" w16cid:durableId="888759946">
-    <w:abstractNumId w:val="25"/>
+    <w:abstractNumId w:val="27"/>
   </w:num>
   <w:num w:numId="29" w16cid:durableId="1753234530">
-    <w:abstractNumId w:val="19"/>
+    <w:abstractNumId w:val="21"/>
   </w:num>
   <w:num w:numId="30" w16cid:durableId="1721440074">
     <w:abstractNumId w:val="9"/>
@@ -6763,28 +6885,40 @@
     <w:abstractNumId w:val="7"/>
   </w:num>
   <w:num w:numId="32" w16cid:durableId="352650576">
-    <w:abstractNumId w:val="38"/>
+    <w:abstractNumId w:val="42"/>
   </w:num>
   <w:num w:numId="33" w16cid:durableId="1961569545">
-    <w:abstractNumId w:val="33"/>
+    <w:abstractNumId w:val="37"/>
   </w:num>
   <w:num w:numId="34" w16cid:durableId="81995172">
-    <w:abstractNumId w:val="14"/>
+    <w:abstractNumId w:val="15"/>
   </w:num>
   <w:num w:numId="35" w16cid:durableId="155727283">
-    <w:abstractNumId w:val="22"/>
+    <w:abstractNumId w:val="24"/>
   </w:num>
   <w:num w:numId="36" w16cid:durableId="1684865970">
-    <w:abstractNumId w:val="28"/>
+    <w:abstractNumId w:val="32"/>
   </w:num>
   <w:num w:numId="37" w16cid:durableId="473908122">
-    <w:abstractNumId w:val="30"/>
+    <w:abstractNumId w:val="34"/>
   </w:num>
   <w:num w:numId="38" w16cid:durableId="714694388">
-    <w:abstractNumId w:val="23"/>
+    <w:abstractNumId w:val="25"/>
   </w:num>
   <w:num w:numId="39" w16cid:durableId="116409301">
     <w:abstractNumId w:val="8"/>
+  </w:num>
+  <w:num w:numId="40" w16cid:durableId="1787117848">
+    <w:abstractNumId w:val="28"/>
+  </w:num>
+  <w:num w:numId="41" w16cid:durableId="437989543">
+    <w:abstractNumId w:val="14"/>
+  </w:num>
+  <w:num w:numId="42" w16cid:durableId="1929266521">
+    <w:abstractNumId w:val="19"/>
+  </w:num>
+  <w:num w:numId="43" w16cid:durableId="1836067243">
+    <w:abstractNumId w:val="29"/>
   </w:num>
 </w:numbering>
 </file>

</xml_diff>